<commit_message>
feat: adding in changes
</commit_message>
<xml_diff>
--- a/Report/ReportDraft.docx
+++ b/Report/ReportDraft.docx
@@ -15,6 +15,16 @@
           <w:szCs w:val="24"/>
         </w:rPr>
       </w:pPr>
+      <w:r>
+        <w:rPr>
+          <w:rFonts w:cstheme="minorHAnsi"/>
+          <w:sz w:val="24"/>
+          <w:szCs w:val="24"/>
+        </w:rPr>
+        <w:softHyphen/>
+      </w:r>
+      <w:bookmarkStart w:id="0" w:name="_GoBack"/>
+      <w:bookmarkEnd w:id="0"/>
       <w:r>
         <w:rPr>
           <w:rFonts w:cstheme="minorHAnsi"/>
@@ -859,18 +869,14 @@
         </w:rPr>
         <w:t> of the </w:t>
       </w:r>
-      <w:hyperlink r:id="rId6" w:history="1">
-        <w:r>
-          <w:rPr>
-            <w:rStyle w:val="Hyperlink"/>
-            <w:rFonts w:cstheme="minorHAnsi"/>
-            <w:color w:val="005B9D"/>
-            <w:sz w:val="24"/>
-            <w:szCs w:val="24"/>
-          </w:rPr>
-          <w:t>risk-free rate</w:t>
-        </w:r>
-      </w:hyperlink>
+      <w:r>
+        <w:rPr>
+          <w:rFonts w:cstheme="minorHAnsi"/>
+          <w:sz w:val="24"/>
+          <w:szCs w:val="24"/>
+        </w:rPr>
+        <w:t>risk-free rate</w:t>
+      </w:r>
       <w:r>
         <w:rPr>
           <w:rFonts w:cstheme="minorHAnsi"/>
@@ -901,43 +907,3616 @@
           <w:sz w:val="24"/>
           <w:szCs w:val="24"/>
         </w:rPr>
-        <w:t xml:space="preserve">The data exploration portion of the project was somewhat routine for the </w:t>
-      </w:r>
-      <w:proofErr w:type="gramStart"/>
-      <w:r>
-        <w:rPr>
-          <w:rFonts w:cstheme="minorHAnsi"/>
-          <w:sz w:val="24"/>
-          <w:szCs w:val="24"/>
-        </w:rPr>
-        <w:t>SV</w:t>
-      </w:r>
-      <w:r>
-        <w:rPr>
-          <w:rFonts w:cstheme="minorHAnsi"/>
-          <w:sz w:val="24"/>
-          <w:szCs w:val="24"/>
-        </w:rPr>
-        <w:t>R</w:t>
-      </w:r>
-      <w:r>
-        <w:rPr>
-          <w:rFonts w:cstheme="minorHAnsi"/>
-          <w:sz w:val="24"/>
-          <w:szCs w:val="24"/>
-        </w:rPr>
-        <w:t>,</w:t>
-      </w:r>
-      <w:proofErr w:type="gramEnd"/>
-      <w:r>
-        <w:rPr>
-          <w:rFonts w:cstheme="minorHAnsi"/>
-          <w:sz w:val="24"/>
-          <w:szCs w:val="24"/>
-        </w:rPr>
-        <w:t xml:space="preserve"> however it was much more difficult for the RNN-LSTM analysis. </w:t>
-      </w:r>
-    </w:p>
+        <w:t xml:space="preserve">The feature to be predicted is the Closing Price of the stock.  The Closing price is an important element in the stock market.  If an investor is able to predict if the closing price is higher the next day he/she can purchase the stock today and sell it tomorrow for a gain. </w:t>
+      </w:r>
+    </w:p>
+    <w:p>
+      <w:pPr>
+        <w:rPr>
+          <w:rFonts w:cstheme="minorHAnsi"/>
+          <w:sz w:val="24"/>
+          <w:szCs w:val="24"/>
+        </w:rPr>
+      </w:pPr>
+    </w:p>
+    <w:p>
+      <w:pPr>
+        <w:rPr>
+          <w:rFonts w:cstheme="minorHAnsi"/>
+          <w:sz w:val="24"/>
+          <w:szCs w:val="24"/>
+        </w:rPr>
+      </w:pPr>
+    </w:p>
+    <w:p>
+      <w:pPr>
+        <w:rPr>
+          <w:rFonts w:cstheme="minorHAnsi"/>
+          <w:sz w:val="24"/>
+          <w:szCs w:val="24"/>
+        </w:rPr>
+      </w:pPr>
+    </w:p>
+    <w:p>
+      <w:pPr>
+        <w:rPr>
+          <w:rFonts w:cstheme="minorHAnsi"/>
+          <w:sz w:val="24"/>
+          <w:szCs w:val="24"/>
+        </w:rPr>
+      </w:pPr>
+    </w:p>
+    <w:tbl>
+      <w:tblPr>
+        <w:tblpPr w:leftFromText="180" w:rightFromText="180" w:vertAnchor="text" w:horzAnchor="margin" w:tblpXSpec="center" w:tblpY="361"/>
+        <w:tblW w:w="8853" w:type="dxa"/>
+        <w:tblLook w:val="04A0" w:firstRow="1" w:lastRow="0" w:firstColumn="1" w:lastColumn="0" w:noHBand="0" w:noVBand="1"/>
+      </w:tblPr>
+      <w:tblGrid>
+        <w:gridCol w:w="1099"/>
+        <w:gridCol w:w="695"/>
+        <w:gridCol w:w="618"/>
+        <w:gridCol w:w="642"/>
+        <w:gridCol w:w="760"/>
+        <w:gridCol w:w="928"/>
+        <w:gridCol w:w="1372"/>
+        <w:gridCol w:w="1260"/>
+        <w:gridCol w:w="1479"/>
+      </w:tblGrid>
+      <w:tr>
+        <w:trPr>
+          <w:trHeight w:val="288"/>
+        </w:trPr>
+        <w:tc>
+          <w:tcPr>
+            <w:tcW w:w="1099" w:type="dxa"/>
+            <w:tcBorders>
+              <w:top w:val="single" w:sz="4" w:space="0" w:color="auto"/>
+              <w:left w:val="single" w:sz="4" w:space="0" w:color="auto"/>
+              <w:bottom w:val="single" w:sz="4" w:space="0" w:color="auto"/>
+              <w:right w:val="single" w:sz="4" w:space="0" w:color="auto"/>
+            </w:tcBorders>
+            <w:shd w:val="clear" w:color="000000" w:fill="FFFFFF"/>
+            <w:vAlign w:val="center"/>
+            <w:hideMark/>
+          </w:tcPr>
+          <w:p>
+            <w:pPr>
+              <w:spacing w:after="0" w:line="240" w:lineRule="auto"/>
+              <w:jc w:val="center"/>
+              <w:rPr>
+                <w:rFonts w:ascii="Arial" w:eastAsia="Times New Roman" w:hAnsi="Arial" w:cs="Arial"/>
+                <w:b/>
+                <w:bCs/>
+                <w:color w:val="000000"/>
+                <w:sz w:val="16"/>
+                <w:szCs w:val="16"/>
+              </w:rPr>
+            </w:pPr>
+            <w:r>
+              <w:rPr>
+                <w:rFonts w:ascii="Arial" w:eastAsia="Times New Roman" w:hAnsi="Arial" w:cs="Arial"/>
+                <w:b/>
+                <w:bCs/>
+                <w:color w:val="000000"/>
+                <w:sz w:val="16"/>
+                <w:szCs w:val="16"/>
+              </w:rPr>
+              <w:lastRenderedPageBreak/>
+              <w:t>Date</w:t>
+            </w:r>
+          </w:p>
+        </w:tc>
+        <w:tc>
+          <w:tcPr>
+            <w:tcW w:w="695" w:type="dxa"/>
+            <w:tcBorders>
+              <w:top w:val="single" w:sz="4" w:space="0" w:color="auto"/>
+              <w:left w:val="nil"/>
+              <w:bottom w:val="single" w:sz="4" w:space="0" w:color="auto"/>
+              <w:right w:val="single" w:sz="4" w:space="0" w:color="auto"/>
+            </w:tcBorders>
+            <w:shd w:val="clear" w:color="000000" w:fill="FFFFFF"/>
+            <w:vAlign w:val="center"/>
+            <w:hideMark/>
+          </w:tcPr>
+          <w:p>
+            <w:pPr>
+              <w:spacing w:after="0" w:line="240" w:lineRule="auto"/>
+              <w:jc w:val="center"/>
+              <w:rPr>
+                <w:rFonts w:ascii="Arial" w:eastAsia="Times New Roman" w:hAnsi="Arial" w:cs="Arial"/>
+                <w:b/>
+                <w:bCs/>
+                <w:color w:val="000000"/>
+                <w:sz w:val="16"/>
+                <w:szCs w:val="16"/>
+              </w:rPr>
+            </w:pPr>
+            <w:r>
+              <w:rPr>
+                <w:rFonts w:ascii="Arial" w:eastAsia="Times New Roman" w:hAnsi="Arial" w:cs="Arial"/>
+                <w:b/>
+                <w:bCs/>
+                <w:color w:val="000000"/>
+                <w:sz w:val="16"/>
+                <w:szCs w:val="16"/>
+              </w:rPr>
+              <w:t>Open</w:t>
+            </w:r>
+          </w:p>
+        </w:tc>
+        <w:tc>
+          <w:tcPr>
+            <w:tcW w:w="618" w:type="dxa"/>
+            <w:tcBorders>
+              <w:top w:val="single" w:sz="4" w:space="0" w:color="auto"/>
+              <w:left w:val="nil"/>
+              <w:bottom w:val="single" w:sz="4" w:space="0" w:color="auto"/>
+              <w:right w:val="single" w:sz="4" w:space="0" w:color="auto"/>
+            </w:tcBorders>
+            <w:shd w:val="clear" w:color="000000" w:fill="FFFFFF"/>
+            <w:vAlign w:val="center"/>
+            <w:hideMark/>
+          </w:tcPr>
+          <w:p>
+            <w:pPr>
+              <w:spacing w:after="0" w:line="240" w:lineRule="auto"/>
+              <w:jc w:val="center"/>
+              <w:rPr>
+                <w:rFonts w:ascii="Arial" w:eastAsia="Times New Roman" w:hAnsi="Arial" w:cs="Arial"/>
+                <w:b/>
+                <w:bCs/>
+                <w:color w:val="000000"/>
+                <w:sz w:val="16"/>
+                <w:szCs w:val="16"/>
+              </w:rPr>
+            </w:pPr>
+            <w:r>
+              <w:rPr>
+                <w:rFonts w:ascii="Arial" w:eastAsia="Times New Roman" w:hAnsi="Arial" w:cs="Arial"/>
+                <w:b/>
+                <w:bCs/>
+                <w:color w:val="000000"/>
+                <w:sz w:val="16"/>
+                <w:szCs w:val="16"/>
+              </w:rPr>
+              <w:t>High</w:t>
+            </w:r>
+          </w:p>
+        </w:tc>
+        <w:tc>
+          <w:tcPr>
+            <w:tcW w:w="642" w:type="dxa"/>
+            <w:tcBorders>
+              <w:top w:val="single" w:sz="4" w:space="0" w:color="auto"/>
+              <w:left w:val="nil"/>
+              <w:bottom w:val="single" w:sz="4" w:space="0" w:color="auto"/>
+              <w:right w:val="single" w:sz="4" w:space="0" w:color="auto"/>
+            </w:tcBorders>
+            <w:shd w:val="clear" w:color="000000" w:fill="FFFFFF"/>
+            <w:vAlign w:val="center"/>
+            <w:hideMark/>
+          </w:tcPr>
+          <w:p>
+            <w:pPr>
+              <w:spacing w:after="0" w:line="240" w:lineRule="auto"/>
+              <w:jc w:val="center"/>
+              <w:rPr>
+                <w:rFonts w:ascii="Arial" w:eastAsia="Times New Roman" w:hAnsi="Arial" w:cs="Arial"/>
+                <w:b/>
+                <w:bCs/>
+                <w:color w:val="000000"/>
+                <w:sz w:val="16"/>
+                <w:szCs w:val="16"/>
+              </w:rPr>
+            </w:pPr>
+            <w:r>
+              <w:rPr>
+                <w:rFonts w:ascii="Arial" w:eastAsia="Times New Roman" w:hAnsi="Arial" w:cs="Arial"/>
+                <w:b/>
+                <w:bCs/>
+                <w:color w:val="000000"/>
+                <w:sz w:val="16"/>
+                <w:szCs w:val="16"/>
+              </w:rPr>
+              <w:t>Low</w:t>
+            </w:r>
+          </w:p>
+        </w:tc>
+        <w:tc>
+          <w:tcPr>
+            <w:tcW w:w="760" w:type="dxa"/>
+            <w:tcBorders>
+              <w:top w:val="single" w:sz="4" w:space="0" w:color="auto"/>
+              <w:left w:val="nil"/>
+              <w:bottom w:val="single" w:sz="4" w:space="0" w:color="auto"/>
+              <w:right w:val="single" w:sz="4" w:space="0" w:color="auto"/>
+            </w:tcBorders>
+            <w:shd w:val="clear" w:color="000000" w:fill="FFFFFF"/>
+            <w:vAlign w:val="center"/>
+            <w:hideMark/>
+          </w:tcPr>
+          <w:p>
+            <w:pPr>
+              <w:spacing w:after="0" w:line="240" w:lineRule="auto"/>
+              <w:jc w:val="center"/>
+              <w:rPr>
+                <w:rFonts w:ascii="Arial" w:eastAsia="Times New Roman" w:hAnsi="Arial" w:cs="Arial"/>
+                <w:b/>
+                <w:bCs/>
+                <w:color w:val="000000"/>
+                <w:sz w:val="16"/>
+                <w:szCs w:val="16"/>
+              </w:rPr>
+            </w:pPr>
+            <w:r>
+              <w:rPr>
+                <w:rFonts w:ascii="Arial" w:eastAsia="Times New Roman" w:hAnsi="Arial" w:cs="Arial"/>
+                <w:b/>
+                <w:bCs/>
+                <w:color w:val="000000"/>
+                <w:sz w:val="16"/>
+                <w:szCs w:val="16"/>
+              </w:rPr>
+              <w:t>Close</w:t>
+            </w:r>
+          </w:p>
+        </w:tc>
+        <w:tc>
+          <w:tcPr>
+            <w:tcW w:w="928" w:type="dxa"/>
+            <w:tcBorders>
+              <w:top w:val="single" w:sz="4" w:space="0" w:color="auto"/>
+              <w:left w:val="nil"/>
+              <w:bottom w:val="single" w:sz="4" w:space="0" w:color="auto"/>
+              <w:right w:val="single" w:sz="4" w:space="0" w:color="auto"/>
+            </w:tcBorders>
+            <w:shd w:val="clear" w:color="000000" w:fill="FFFFFF"/>
+            <w:vAlign w:val="center"/>
+            <w:hideMark/>
+          </w:tcPr>
+          <w:p>
+            <w:pPr>
+              <w:spacing w:after="0" w:line="240" w:lineRule="auto"/>
+              <w:jc w:val="center"/>
+              <w:rPr>
+                <w:rFonts w:ascii="Arial" w:eastAsia="Times New Roman" w:hAnsi="Arial" w:cs="Arial"/>
+                <w:b/>
+                <w:bCs/>
+                <w:color w:val="000000"/>
+                <w:sz w:val="16"/>
+                <w:szCs w:val="16"/>
+              </w:rPr>
+            </w:pPr>
+            <w:r>
+              <w:rPr>
+                <w:rFonts w:ascii="Arial" w:eastAsia="Times New Roman" w:hAnsi="Arial" w:cs="Arial"/>
+                <w:b/>
+                <w:bCs/>
+                <w:color w:val="000000"/>
+                <w:sz w:val="16"/>
+                <w:szCs w:val="16"/>
+              </w:rPr>
+              <w:t>Volume</w:t>
+            </w:r>
+          </w:p>
+        </w:tc>
+        <w:tc>
+          <w:tcPr>
+            <w:tcW w:w="1372" w:type="dxa"/>
+            <w:tcBorders>
+              <w:top w:val="single" w:sz="4" w:space="0" w:color="auto"/>
+              <w:left w:val="nil"/>
+              <w:bottom w:val="single" w:sz="4" w:space="0" w:color="auto"/>
+              <w:right w:val="single" w:sz="4" w:space="0" w:color="auto"/>
+            </w:tcBorders>
+            <w:shd w:val="clear" w:color="000000" w:fill="FFFFFF"/>
+            <w:vAlign w:val="center"/>
+            <w:hideMark/>
+          </w:tcPr>
+          <w:p>
+            <w:pPr>
+              <w:spacing w:after="0" w:line="240" w:lineRule="auto"/>
+              <w:jc w:val="center"/>
+              <w:rPr>
+                <w:rFonts w:ascii="Arial" w:eastAsia="Times New Roman" w:hAnsi="Arial" w:cs="Arial"/>
+                <w:b/>
+                <w:bCs/>
+                <w:color w:val="000000"/>
+                <w:sz w:val="16"/>
+                <w:szCs w:val="16"/>
+              </w:rPr>
+            </w:pPr>
+            <w:proofErr w:type="spellStart"/>
+            <w:r>
+              <w:rPr>
+                <w:rFonts w:ascii="Arial" w:eastAsia="Times New Roman" w:hAnsi="Arial" w:cs="Arial"/>
+                <w:b/>
+                <w:bCs/>
+                <w:color w:val="000000"/>
+                <w:sz w:val="16"/>
+                <w:szCs w:val="16"/>
+              </w:rPr>
+              <w:t>Daily_Returns</w:t>
+            </w:r>
+            <w:proofErr w:type="spellEnd"/>
+          </w:p>
+        </w:tc>
+        <w:tc>
+          <w:tcPr>
+            <w:tcW w:w="1260" w:type="dxa"/>
+            <w:tcBorders>
+              <w:top w:val="single" w:sz="4" w:space="0" w:color="auto"/>
+              <w:left w:val="nil"/>
+              <w:bottom w:val="single" w:sz="4" w:space="0" w:color="auto"/>
+              <w:right w:val="single" w:sz="4" w:space="0" w:color="auto"/>
+            </w:tcBorders>
+            <w:shd w:val="clear" w:color="000000" w:fill="FFFFFF"/>
+            <w:vAlign w:val="center"/>
+            <w:hideMark/>
+          </w:tcPr>
+          <w:p>
+            <w:pPr>
+              <w:spacing w:after="0" w:line="240" w:lineRule="auto"/>
+              <w:jc w:val="center"/>
+              <w:rPr>
+                <w:rFonts w:ascii="Arial" w:eastAsia="Times New Roman" w:hAnsi="Arial" w:cs="Arial"/>
+                <w:b/>
+                <w:bCs/>
+                <w:color w:val="000000"/>
+                <w:sz w:val="16"/>
+                <w:szCs w:val="16"/>
+              </w:rPr>
+            </w:pPr>
+            <w:proofErr w:type="spellStart"/>
+            <w:r>
+              <w:rPr>
+                <w:rFonts w:ascii="Arial" w:eastAsia="Times New Roman" w:hAnsi="Arial" w:cs="Arial"/>
+                <w:b/>
+                <w:bCs/>
+                <w:color w:val="000000"/>
+                <w:sz w:val="16"/>
+                <w:szCs w:val="16"/>
+              </w:rPr>
+              <w:t>Sharpe_Ratio</w:t>
+            </w:r>
+            <w:proofErr w:type="spellEnd"/>
+          </w:p>
+        </w:tc>
+        <w:tc>
+          <w:tcPr>
+            <w:tcW w:w="1479" w:type="dxa"/>
+            <w:tcBorders>
+              <w:top w:val="single" w:sz="4" w:space="0" w:color="auto"/>
+              <w:left w:val="nil"/>
+              <w:bottom w:val="single" w:sz="4" w:space="0" w:color="auto"/>
+              <w:right w:val="single" w:sz="4" w:space="0" w:color="auto"/>
+            </w:tcBorders>
+            <w:shd w:val="clear" w:color="000000" w:fill="FFFFFF"/>
+            <w:vAlign w:val="center"/>
+            <w:hideMark/>
+          </w:tcPr>
+          <w:p>
+            <w:pPr>
+              <w:spacing w:after="0" w:line="240" w:lineRule="auto"/>
+              <w:jc w:val="center"/>
+              <w:rPr>
+                <w:rFonts w:ascii="Arial" w:eastAsia="Times New Roman" w:hAnsi="Arial" w:cs="Arial"/>
+                <w:b/>
+                <w:bCs/>
+                <w:color w:val="000000"/>
+                <w:sz w:val="16"/>
+                <w:szCs w:val="16"/>
+              </w:rPr>
+            </w:pPr>
+            <w:proofErr w:type="spellStart"/>
+            <w:r>
+              <w:rPr>
+                <w:rFonts w:ascii="Arial" w:eastAsia="Times New Roman" w:hAnsi="Arial" w:cs="Arial"/>
+                <w:b/>
+                <w:bCs/>
+                <w:color w:val="000000"/>
+                <w:sz w:val="16"/>
+                <w:szCs w:val="16"/>
+              </w:rPr>
+              <w:t>Rate_of_Change</w:t>
+            </w:r>
+            <w:proofErr w:type="spellEnd"/>
+          </w:p>
+        </w:tc>
+      </w:tr>
+      <w:tr>
+        <w:trPr>
+          <w:trHeight w:val="288"/>
+        </w:trPr>
+        <w:tc>
+          <w:tcPr>
+            <w:tcW w:w="1099" w:type="dxa"/>
+            <w:tcBorders>
+              <w:top w:val="nil"/>
+              <w:left w:val="single" w:sz="4" w:space="0" w:color="auto"/>
+              <w:bottom w:val="single" w:sz="4" w:space="0" w:color="auto"/>
+              <w:right w:val="single" w:sz="4" w:space="0" w:color="auto"/>
+            </w:tcBorders>
+            <w:shd w:val="clear" w:color="000000" w:fill="F5F5F5"/>
+            <w:hideMark/>
+          </w:tcPr>
+          <w:p>
+            <w:pPr>
+              <w:spacing w:after="0" w:line="240" w:lineRule="auto"/>
+              <w:jc w:val="center"/>
+              <w:rPr>
+                <w:rFonts w:ascii="Arial" w:eastAsia="Times New Roman" w:hAnsi="Arial" w:cs="Arial"/>
+                <w:color w:val="000000"/>
+                <w:sz w:val="16"/>
+                <w:szCs w:val="16"/>
+              </w:rPr>
+            </w:pPr>
+            <w:r>
+              <w:rPr>
+                <w:rFonts w:ascii="Arial" w:eastAsia="Times New Roman" w:hAnsi="Arial" w:cs="Arial"/>
+                <w:color w:val="000000"/>
+                <w:sz w:val="16"/>
+                <w:szCs w:val="16"/>
+              </w:rPr>
+              <w:t>12/9/2013</w:t>
+            </w:r>
+          </w:p>
+        </w:tc>
+        <w:tc>
+          <w:tcPr>
+            <w:tcW w:w="695" w:type="dxa"/>
+            <w:tcBorders>
+              <w:top w:val="nil"/>
+              <w:left w:val="nil"/>
+              <w:bottom w:val="single" w:sz="4" w:space="0" w:color="auto"/>
+              <w:right w:val="single" w:sz="4" w:space="0" w:color="auto"/>
+            </w:tcBorders>
+            <w:shd w:val="clear" w:color="000000" w:fill="F5F5F5"/>
+            <w:vAlign w:val="center"/>
+            <w:hideMark/>
+          </w:tcPr>
+          <w:p>
+            <w:pPr>
+              <w:spacing w:after="0" w:line="240" w:lineRule="auto"/>
+              <w:jc w:val="right"/>
+              <w:rPr>
+                <w:rFonts w:ascii="Arial" w:eastAsia="Times New Roman" w:hAnsi="Arial" w:cs="Arial"/>
+                <w:color w:val="000000"/>
+                <w:sz w:val="16"/>
+                <w:szCs w:val="16"/>
+              </w:rPr>
+            </w:pPr>
+            <w:r>
+              <w:rPr>
+                <w:rFonts w:ascii="Arial" w:eastAsia="Times New Roman" w:hAnsi="Arial" w:cs="Arial"/>
+                <w:color w:val="000000"/>
+                <w:sz w:val="16"/>
+                <w:szCs w:val="16"/>
+              </w:rPr>
+              <w:t>23.85</w:t>
+            </w:r>
+          </w:p>
+        </w:tc>
+        <w:tc>
+          <w:tcPr>
+            <w:tcW w:w="618" w:type="dxa"/>
+            <w:tcBorders>
+              <w:top w:val="nil"/>
+              <w:left w:val="nil"/>
+              <w:bottom w:val="single" w:sz="4" w:space="0" w:color="auto"/>
+              <w:right w:val="single" w:sz="4" w:space="0" w:color="auto"/>
+            </w:tcBorders>
+            <w:shd w:val="clear" w:color="000000" w:fill="F5F5F5"/>
+            <w:vAlign w:val="center"/>
+            <w:hideMark/>
+          </w:tcPr>
+          <w:p>
+            <w:pPr>
+              <w:spacing w:after="0" w:line="240" w:lineRule="auto"/>
+              <w:jc w:val="right"/>
+              <w:rPr>
+                <w:rFonts w:ascii="Arial" w:eastAsia="Times New Roman" w:hAnsi="Arial" w:cs="Arial"/>
+                <w:color w:val="000000"/>
+                <w:sz w:val="16"/>
+                <w:szCs w:val="16"/>
+              </w:rPr>
+            </w:pPr>
+            <w:r>
+              <w:rPr>
+                <w:rFonts w:ascii="Arial" w:eastAsia="Times New Roman" w:hAnsi="Arial" w:cs="Arial"/>
+                <w:color w:val="000000"/>
+                <w:sz w:val="16"/>
+                <w:szCs w:val="16"/>
+              </w:rPr>
+              <w:t>25.44</w:t>
+            </w:r>
+          </w:p>
+        </w:tc>
+        <w:tc>
+          <w:tcPr>
+            <w:tcW w:w="642" w:type="dxa"/>
+            <w:tcBorders>
+              <w:top w:val="nil"/>
+              <w:left w:val="nil"/>
+              <w:bottom w:val="single" w:sz="4" w:space="0" w:color="auto"/>
+              <w:right w:val="single" w:sz="4" w:space="0" w:color="auto"/>
+            </w:tcBorders>
+            <w:shd w:val="clear" w:color="000000" w:fill="F5F5F5"/>
+            <w:vAlign w:val="center"/>
+            <w:hideMark/>
+          </w:tcPr>
+          <w:p>
+            <w:pPr>
+              <w:spacing w:after="0" w:line="240" w:lineRule="auto"/>
+              <w:jc w:val="right"/>
+              <w:rPr>
+                <w:rFonts w:ascii="Arial" w:eastAsia="Times New Roman" w:hAnsi="Arial" w:cs="Arial"/>
+                <w:color w:val="000000"/>
+                <w:sz w:val="16"/>
+                <w:szCs w:val="16"/>
+              </w:rPr>
+            </w:pPr>
+            <w:r>
+              <w:rPr>
+                <w:rFonts w:ascii="Arial" w:eastAsia="Times New Roman" w:hAnsi="Arial" w:cs="Arial"/>
+                <w:color w:val="000000"/>
+                <w:sz w:val="16"/>
+                <w:szCs w:val="16"/>
+              </w:rPr>
+              <w:t>23.45</w:t>
+            </w:r>
+          </w:p>
+        </w:tc>
+        <w:tc>
+          <w:tcPr>
+            <w:tcW w:w="760" w:type="dxa"/>
+            <w:tcBorders>
+              <w:top w:val="nil"/>
+              <w:left w:val="nil"/>
+              <w:bottom w:val="single" w:sz="4" w:space="0" w:color="auto"/>
+              <w:right w:val="single" w:sz="4" w:space="0" w:color="auto"/>
+            </w:tcBorders>
+            <w:shd w:val="clear" w:color="000000" w:fill="F5F5F5"/>
+            <w:vAlign w:val="center"/>
+            <w:hideMark/>
+          </w:tcPr>
+          <w:p>
+            <w:pPr>
+              <w:spacing w:after="0" w:line="240" w:lineRule="auto"/>
+              <w:jc w:val="right"/>
+              <w:rPr>
+                <w:rFonts w:ascii="Arial" w:eastAsia="Times New Roman" w:hAnsi="Arial" w:cs="Arial"/>
+                <w:color w:val="000000"/>
+                <w:sz w:val="16"/>
+                <w:szCs w:val="16"/>
+              </w:rPr>
+            </w:pPr>
+            <w:r>
+              <w:rPr>
+                <w:rFonts w:ascii="Arial" w:eastAsia="Times New Roman" w:hAnsi="Arial" w:cs="Arial"/>
+                <w:color w:val="000000"/>
+                <w:sz w:val="16"/>
+                <w:szCs w:val="16"/>
+              </w:rPr>
+              <w:t>24.6</w:t>
+            </w:r>
+          </w:p>
+        </w:tc>
+        <w:tc>
+          <w:tcPr>
+            <w:tcW w:w="928" w:type="dxa"/>
+            <w:tcBorders>
+              <w:top w:val="nil"/>
+              <w:left w:val="nil"/>
+              <w:bottom w:val="single" w:sz="4" w:space="0" w:color="auto"/>
+              <w:right w:val="single" w:sz="4" w:space="0" w:color="auto"/>
+            </w:tcBorders>
+            <w:shd w:val="clear" w:color="000000" w:fill="F5F5F5"/>
+            <w:vAlign w:val="center"/>
+            <w:hideMark/>
+          </w:tcPr>
+          <w:p>
+            <w:pPr>
+              <w:spacing w:after="0" w:line="240" w:lineRule="auto"/>
+              <w:jc w:val="right"/>
+              <w:rPr>
+                <w:rFonts w:ascii="Arial" w:eastAsia="Times New Roman" w:hAnsi="Arial" w:cs="Arial"/>
+                <w:color w:val="000000"/>
+                <w:sz w:val="16"/>
+                <w:szCs w:val="16"/>
+              </w:rPr>
+            </w:pPr>
+            <w:r>
+              <w:rPr>
+                <w:rFonts w:ascii="Arial" w:eastAsia="Times New Roman" w:hAnsi="Arial" w:cs="Arial"/>
+                <w:color w:val="000000"/>
+                <w:sz w:val="16"/>
+                <w:szCs w:val="16"/>
+              </w:rPr>
+              <w:t>43197268</w:t>
+            </w:r>
+          </w:p>
+        </w:tc>
+        <w:tc>
+          <w:tcPr>
+            <w:tcW w:w="1372" w:type="dxa"/>
+            <w:tcBorders>
+              <w:top w:val="nil"/>
+              <w:left w:val="nil"/>
+              <w:bottom w:val="single" w:sz="4" w:space="0" w:color="auto"/>
+              <w:right w:val="single" w:sz="4" w:space="0" w:color="auto"/>
+            </w:tcBorders>
+            <w:shd w:val="clear" w:color="000000" w:fill="F5F5F5"/>
+            <w:vAlign w:val="center"/>
+            <w:hideMark/>
+          </w:tcPr>
+          <w:p>
+            <w:pPr>
+              <w:spacing w:after="0" w:line="240" w:lineRule="auto"/>
+              <w:jc w:val="right"/>
+              <w:rPr>
+                <w:rFonts w:ascii="Arial" w:eastAsia="Times New Roman" w:hAnsi="Arial" w:cs="Arial"/>
+                <w:color w:val="000000"/>
+                <w:sz w:val="16"/>
+                <w:szCs w:val="16"/>
+              </w:rPr>
+            </w:pPr>
+            <w:r>
+              <w:rPr>
+                <w:rFonts w:ascii="Arial" w:eastAsia="Times New Roman" w:hAnsi="Arial" w:cs="Arial"/>
+                <w:color w:val="000000"/>
+                <w:sz w:val="16"/>
+                <w:szCs w:val="16"/>
+              </w:rPr>
+              <w:t>-3.04878</w:t>
+            </w:r>
+          </w:p>
+        </w:tc>
+        <w:tc>
+          <w:tcPr>
+            <w:tcW w:w="1260" w:type="dxa"/>
+            <w:tcBorders>
+              <w:top w:val="nil"/>
+              <w:left w:val="nil"/>
+              <w:bottom w:val="single" w:sz="4" w:space="0" w:color="auto"/>
+              <w:right w:val="single" w:sz="4" w:space="0" w:color="auto"/>
+            </w:tcBorders>
+            <w:shd w:val="clear" w:color="000000" w:fill="F5F5F5"/>
+            <w:vAlign w:val="center"/>
+            <w:hideMark/>
+          </w:tcPr>
+          <w:p>
+            <w:pPr>
+              <w:spacing w:after="0" w:line="240" w:lineRule="auto"/>
+              <w:jc w:val="right"/>
+              <w:rPr>
+                <w:rFonts w:ascii="Arial" w:eastAsia="Times New Roman" w:hAnsi="Arial" w:cs="Arial"/>
+                <w:color w:val="000000"/>
+                <w:sz w:val="16"/>
+                <w:szCs w:val="16"/>
+              </w:rPr>
+            </w:pPr>
+            <w:r>
+              <w:rPr>
+                <w:rFonts w:ascii="Arial" w:eastAsia="Times New Roman" w:hAnsi="Arial" w:cs="Arial"/>
+                <w:color w:val="000000"/>
+                <w:sz w:val="16"/>
+                <w:szCs w:val="16"/>
+              </w:rPr>
+              <w:t>-0.490958</w:t>
+            </w:r>
+          </w:p>
+        </w:tc>
+        <w:tc>
+          <w:tcPr>
+            <w:tcW w:w="1479" w:type="dxa"/>
+            <w:tcBorders>
+              <w:top w:val="nil"/>
+              <w:left w:val="nil"/>
+              <w:bottom w:val="single" w:sz="4" w:space="0" w:color="auto"/>
+              <w:right w:val="single" w:sz="4" w:space="0" w:color="auto"/>
+            </w:tcBorders>
+            <w:shd w:val="clear" w:color="000000" w:fill="F5F5F5"/>
+            <w:vAlign w:val="center"/>
+            <w:hideMark/>
+          </w:tcPr>
+          <w:p>
+            <w:pPr>
+              <w:spacing w:after="0" w:line="240" w:lineRule="auto"/>
+              <w:jc w:val="right"/>
+              <w:rPr>
+                <w:rFonts w:ascii="Arial" w:eastAsia="Times New Roman" w:hAnsi="Arial" w:cs="Arial"/>
+                <w:color w:val="000000"/>
+                <w:sz w:val="16"/>
+                <w:szCs w:val="16"/>
+              </w:rPr>
+            </w:pPr>
+            <w:r>
+              <w:rPr>
+                <w:rFonts w:ascii="Arial" w:eastAsia="Times New Roman" w:hAnsi="Arial" w:cs="Arial"/>
+                <w:color w:val="000000"/>
+                <w:sz w:val="16"/>
+                <w:szCs w:val="16"/>
+              </w:rPr>
+              <w:t>3.144654</w:t>
+            </w:r>
+          </w:p>
+        </w:tc>
+      </w:tr>
+      <w:tr>
+        <w:trPr>
+          <w:trHeight w:val="288"/>
+        </w:trPr>
+        <w:tc>
+          <w:tcPr>
+            <w:tcW w:w="1099" w:type="dxa"/>
+            <w:tcBorders>
+              <w:top w:val="nil"/>
+              <w:left w:val="single" w:sz="4" w:space="0" w:color="auto"/>
+              <w:bottom w:val="single" w:sz="4" w:space="0" w:color="auto"/>
+              <w:right w:val="single" w:sz="4" w:space="0" w:color="auto"/>
+            </w:tcBorders>
+            <w:shd w:val="clear" w:color="000000" w:fill="FFFFFF"/>
+            <w:hideMark/>
+          </w:tcPr>
+          <w:p>
+            <w:pPr>
+              <w:spacing w:after="0" w:line="240" w:lineRule="auto"/>
+              <w:jc w:val="center"/>
+              <w:rPr>
+                <w:rFonts w:ascii="Arial" w:eastAsia="Times New Roman" w:hAnsi="Arial" w:cs="Arial"/>
+                <w:color w:val="000000"/>
+                <w:sz w:val="16"/>
+                <w:szCs w:val="16"/>
+              </w:rPr>
+            </w:pPr>
+            <w:r>
+              <w:rPr>
+                <w:rFonts w:ascii="Arial" w:eastAsia="Times New Roman" w:hAnsi="Arial" w:cs="Arial"/>
+                <w:color w:val="000000"/>
+                <w:sz w:val="16"/>
+                <w:szCs w:val="16"/>
+              </w:rPr>
+              <w:t>12/10/2013</w:t>
+            </w:r>
+          </w:p>
+        </w:tc>
+        <w:tc>
+          <w:tcPr>
+            <w:tcW w:w="695" w:type="dxa"/>
+            <w:tcBorders>
+              <w:top w:val="nil"/>
+              <w:left w:val="nil"/>
+              <w:bottom w:val="single" w:sz="4" w:space="0" w:color="auto"/>
+              <w:right w:val="single" w:sz="4" w:space="0" w:color="auto"/>
+            </w:tcBorders>
+            <w:shd w:val="clear" w:color="000000" w:fill="FFFFFF"/>
+            <w:vAlign w:val="center"/>
+            <w:hideMark/>
+          </w:tcPr>
+          <w:p>
+            <w:pPr>
+              <w:spacing w:after="0" w:line="240" w:lineRule="auto"/>
+              <w:jc w:val="right"/>
+              <w:rPr>
+                <w:rFonts w:ascii="Arial" w:eastAsia="Times New Roman" w:hAnsi="Arial" w:cs="Arial"/>
+                <w:color w:val="000000"/>
+                <w:sz w:val="16"/>
+                <w:szCs w:val="16"/>
+              </w:rPr>
+            </w:pPr>
+            <w:r>
+              <w:rPr>
+                <w:rFonts w:ascii="Arial" w:eastAsia="Times New Roman" w:hAnsi="Arial" w:cs="Arial"/>
+                <w:color w:val="000000"/>
+                <w:sz w:val="16"/>
+                <w:szCs w:val="16"/>
+              </w:rPr>
+              <w:t>24.5</w:t>
+            </w:r>
+          </w:p>
+        </w:tc>
+        <w:tc>
+          <w:tcPr>
+            <w:tcW w:w="618" w:type="dxa"/>
+            <w:tcBorders>
+              <w:top w:val="nil"/>
+              <w:left w:val="nil"/>
+              <w:bottom w:val="single" w:sz="4" w:space="0" w:color="auto"/>
+              <w:right w:val="single" w:sz="4" w:space="0" w:color="auto"/>
+            </w:tcBorders>
+            <w:shd w:val="clear" w:color="000000" w:fill="FFFFFF"/>
+            <w:vAlign w:val="center"/>
+            <w:hideMark/>
+          </w:tcPr>
+          <w:p>
+            <w:pPr>
+              <w:spacing w:after="0" w:line="240" w:lineRule="auto"/>
+              <w:jc w:val="right"/>
+              <w:rPr>
+                <w:rFonts w:ascii="Arial" w:eastAsia="Times New Roman" w:hAnsi="Arial" w:cs="Arial"/>
+                <w:color w:val="000000"/>
+                <w:sz w:val="16"/>
+                <w:szCs w:val="16"/>
+              </w:rPr>
+            </w:pPr>
+            <w:r>
+              <w:rPr>
+                <w:rFonts w:ascii="Arial" w:eastAsia="Times New Roman" w:hAnsi="Arial" w:cs="Arial"/>
+                <w:color w:val="000000"/>
+                <w:sz w:val="16"/>
+                <w:szCs w:val="16"/>
+              </w:rPr>
+              <w:t>25.17</w:t>
+            </w:r>
+          </w:p>
+        </w:tc>
+        <w:tc>
+          <w:tcPr>
+            <w:tcW w:w="642" w:type="dxa"/>
+            <w:tcBorders>
+              <w:top w:val="nil"/>
+              <w:left w:val="nil"/>
+              <w:bottom w:val="single" w:sz="4" w:space="0" w:color="auto"/>
+              <w:right w:val="single" w:sz="4" w:space="0" w:color="auto"/>
+            </w:tcBorders>
+            <w:shd w:val="clear" w:color="000000" w:fill="FFFFFF"/>
+            <w:vAlign w:val="center"/>
+            <w:hideMark/>
+          </w:tcPr>
+          <w:p>
+            <w:pPr>
+              <w:spacing w:after="0" w:line="240" w:lineRule="auto"/>
+              <w:jc w:val="right"/>
+              <w:rPr>
+                <w:rFonts w:ascii="Arial" w:eastAsia="Times New Roman" w:hAnsi="Arial" w:cs="Arial"/>
+                <w:color w:val="000000"/>
+                <w:sz w:val="16"/>
+                <w:szCs w:val="16"/>
+              </w:rPr>
+            </w:pPr>
+            <w:r>
+              <w:rPr>
+                <w:rFonts w:ascii="Arial" w:eastAsia="Times New Roman" w:hAnsi="Arial" w:cs="Arial"/>
+                <w:color w:val="000000"/>
+                <w:sz w:val="16"/>
+                <w:szCs w:val="16"/>
+              </w:rPr>
+              <w:t>24.41</w:t>
+            </w:r>
+          </w:p>
+        </w:tc>
+        <w:tc>
+          <w:tcPr>
+            <w:tcW w:w="760" w:type="dxa"/>
+            <w:tcBorders>
+              <w:top w:val="nil"/>
+              <w:left w:val="nil"/>
+              <w:bottom w:val="single" w:sz="4" w:space="0" w:color="auto"/>
+              <w:right w:val="single" w:sz="4" w:space="0" w:color="auto"/>
+            </w:tcBorders>
+            <w:shd w:val="clear" w:color="000000" w:fill="FFFFFF"/>
+            <w:vAlign w:val="center"/>
+            <w:hideMark/>
+          </w:tcPr>
+          <w:p>
+            <w:pPr>
+              <w:spacing w:after="0" w:line="240" w:lineRule="auto"/>
+              <w:jc w:val="right"/>
+              <w:rPr>
+                <w:rFonts w:ascii="Arial" w:eastAsia="Times New Roman" w:hAnsi="Arial" w:cs="Arial"/>
+                <w:color w:val="000000"/>
+                <w:sz w:val="16"/>
+                <w:szCs w:val="16"/>
+              </w:rPr>
+            </w:pPr>
+            <w:r>
+              <w:rPr>
+                <w:rFonts w:ascii="Arial" w:eastAsia="Times New Roman" w:hAnsi="Arial" w:cs="Arial"/>
+                <w:color w:val="000000"/>
+                <w:sz w:val="16"/>
+                <w:szCs w:val="16"/>
+              </w:rPr>
+              <w:t>24.88</w:t>
+            </w:r>
+          </w:p>
+        </w:tc>
+        <w:tc>
+          <w:tcPr>
+            <w:tcW w:w="928" w:type="dxa"/>
+            <w:tcBorders>
+              <w:top w:val="nil"/>
+              <w:left w:val="nil"/>
+              <w:bottom w:val="single" w:sz="4" w:space="0" w:color="auto"/>
+              <w:right w:val="single" w:sz="4" w:space="0" w:color="auto"/>
+            </w:tcBorders>
+            <w:shd w:val="clear" w:color="000000" w:fill="FFFFFF"/>
+            <w:vAlign w:val="center"/>
+            <w:hideMark/>
+          </w:tcPr>
+          <w:p>
+            <w:pPr>
+              <w:spacing w:after="0" w:line="240" w:lineRule="auto"/>
+              <w:jc w:val="right"/>
+              <w:rPr>
+                <w:rFonts w:ascii="Arial" w:eastAsia="Times New Roman" w:hAnsi="Arial" w:cs="Arial"/>
+                <w:color w:val="000000"/>
+                <w:sz w:val="16"/>
+                <w:szCs w:val="16"/>
+              </w:rPr>
+            </w:pPr>
+            <w:r>
+              <w:rPr>
+                <w:rFonts w:ascii="Arial" w:eastAsia="Times New Roman" w:hAnsi="Arial" w:cs="Arial"/>
+                <w:color w:val="000000"/>
+                <w:sz w:val="16"/>
+                <w:szCs w:val="16"/>
+              </w:rPr>
+              <w:t>18660625</w:t>
+            </w:r>
+          </w:p>
+        </w:tc>
+        <w:tc>
+          <w:tcPr>
+            <w:tcW w:w="1372" w:type="dxa"/>
+            <w:tcBorders>
+              <w:top w:val="nil"/>
+              <w:left w:val="nil"/>
+              <w:bottom w:val="single" w:sz="4" w:space="0" w:color="auto"/>
+              <w:right w:val="single" w:sz="4" w:space="0" w:color="auto"/>
+            </w:tcBorders>
+            <w:shd w:val="clear" w:color="000000" w:fill="FFFFFF"/>
+            <w:vAlign w:val="center"/>
+            <w:hideMark/>
+          </w:tcPr>
+          <w:p>
+            <w:pPr>
+              <w:spacing w:after="0" w:line="240" w:lineRule="auto"/>
+              <w:jc w:val="right"/>
+              <w:rPr>
+                <w:rFonts w:ascii="Arial" w:eastAsia="Times New Roman" w:hAnsi="Arial" w:cs="Arial"/>
+                <w:color w:val="000000"/>
+                <w:sz w:val="16"/>
+                <w:szCs w:val="16"/>
+              </w:rPr>
+            </w:pPr>
+            <w:r>
+              <w:rPr>
+                <w:rFonts w:ascii="Arial" w:eastAsia="Times New Roman" w:hAnsi="Arial" w:cs="Arial"/>
+                <w:color w:val="000000"/>
+                <w:sz w:val="16"/>
+                <w:szCs w:val="16"/>
+              </w:rPr>
+              <w:t>-1.527331</w:t>
+            </w:r>
+          </w:p>
+        </w:tc>
+        <w:tc>
+          <w:tcPr>
+            <w:tcW w:w="1260" w:type="dxa"/>
+            <w:tcBorders>
+              <w:top w:val="nil"/>
+              <w:left w:val="nil"/>
+              <w:bottom w:val="single" w:sz="4" w:space="0" w:color="auto"/>
+              <w:right w:val="single" w:sz="4" w:space="0" w:color="auto"/>
+            </w:tcBorders>
+            <w:shd w:val="clear" w:color="000000" w:fill="FFFFFF"/>
+            <w:vAlign w:val="center"/>
+            <w:hideMark/>
+          </w:tcPr>
+          <w:p>
+            <w:pPr>
+              <w:spacing w:after="0" w:line="240" w:lineRule="auto"/>
+              <w:jc w:val="right"/>
+              <w:rPr>
+                <w:rFonts w:ascii="Arial" w:eastAsia="Times New Roman" w:hAnsi="Arial" w:cs="Arial"/>
+                <w:color w:val="000000"/>
+                <w:sz w:val="16"/>
+                <w:szCs w:val="16"/>
+              </w:rPr>
+            </w:pPr>
+            <w:r>
+              <w:rPr>
+                <w:rFonts w:ascii="Arial" w:eastAsia="Times New Roman" w:hAnsi="Arial" w:cs="Arial"/>
+                <w:color w:val="000000"/>
+                <w:sz w:val="16"/>
+                <w:szCs w:val="16"/>
+              </w:rPr>
+              <w:t>-0.249594</w:t>
+            </w:r>
+          </w:p>
+        </w:tc>
+        <w:tc>
+          <w:tcPr>
+            <w:tcW w:w="1479" w:type="dxa"/>
+            <w:tcBorders>
+              <w:top w:val="nil"/>
+              <w:left w:val="nil"/>
+              <w:bottom w:val="single" w:sz="4" w:space="0" w:color="auto"/>
+              <w:right w:val="single" w:sz="4" w:space="0" w:color="auto"/>
+            </w:tcBorders>
+            <w:shd w:val="clear" w:color="000000" w:fill="FFFFFF"/>
+            <w:vAlign w:val="center"/>
+            <w:hideMark/>
+          </w:tcPr>
+          <w:p>
+            <w:pPr>
+              <w:spacing w:after="0" w:line="240" w:lineRule="auto"/>
+              <w:jc w:val="right"/>
+              <w:rPr>
+                <w:rFonts w:ascii="Arial" w:eastAsia="Times New Roman" w:hAnsi="Arial" w:cs="Arial"/>
+                <w:color w:val="000000"/>
+                <w:sz w:val="16"/>
+                <w:szCs w:val="16"/>
+              </w:rPr>
+            </w:pPr>
+            <w:r>
+              <w:rPr>
+                <w:rFonts w:ascii="Arial" w:eastAsia="Times New Roman" w:hAnsi="Arial" w:cs="Arial"/>
+                <w:color w:val="000000"/>
+                <w:sz w:val="16"/>
+                <w:szCs w:val="16"/>
+              </w:rPr>
+              <w:t>1.55102</w:t>
+            </w:r>
+          </w:p>
+        </w:tc>
+      </w:tr>
+      <w:tr>
+        <w:trPr>
+          <w:trHeight w:val="288"/>
+        </w:trPr>
+        <w:tc>
+          <w:tcPr>
+            <w:tcW w:w="1099" w:type="dxa"/>
+            <w:tcBorders>
+              <w:top w:val="nil"/>
+              <w:left w:val="single" w:sz="4" w:space="0" w:color="auto"/>
+              <w:bottom w:val="single" w:sz="4" w:space="0" w:color="auto"/>
+              <w:right w:val="single" w:sz="4" w:space="0" w:color="auto"/>
+            </w:tcBorders>
+            <w:shd w:val="clear" w:color="000000" w:fill="F5F5F5"/>
+            <w:hideMark/>
+          </w:tcPr>
+          <w:p>
+            <w:pPr>
+              <w:spacing w:after="0" w:line="240" w:lineRule="auto"/>
+              <w:jc w:val="center"/>
+              <w:rPr>
+                <w:rFonts w:ascii="Arial" w:eastAsia="Times New Roman" w:hAnsi="Arial" w:cs="Arial"/>
+                <w:color w:val="000000"/>
+                <w:sz w:val="16"/>
+                <w:szCs w:val="16"/>
+              </w:rPr>
+            </w:pPr>
+            <w:r>
+              <w:rPr>
+                <w:rFonts w:ascii="Arial" w:eastAsia="Times New Roman" w:hAnsi="Arial" w:cs="Arial"/>
+                <w:color w:val="000000"/>
+                <w:sz w:val="16"/>
+                <w:szCs w:val="16"/>
+              </w:rPr>
+              <w:t>12/11/2013</w:t>
+            </w:r>
+          </w:p>
+        </w:tc>
+        <w:tc>
+          <w:tcPr>
+            <w:tcW w:w="695" w:type="dxa"/>
+            <w:tcBorders>
+              <w:top w:val="nil"/>
+              <w:left w:val="nil"/>
+              <w:bottom w:val="single" w:sz="4" w:space="0" w:color="auto"/>
+              <w:right w:val="single" w:sz="4" w:space="0" w:color="auto"/>
+            </w:tcBorders>
+            <w:shd w:val="clear" w:color="000000" w:fill="F5F5F5"/>
+            <w:vAlign w:val="center"/>
+            <w:hideMark/>
+          </w:tcPr>
+          <w:p>
+            <w:pPr>
+              <w:spacing w:after="0" w:line="240" w:lineRule="auto"/>
+              <w:jc w:val="right"/>
+              <w:rPr>
+                <w:rFonts w:ascii="Arial" w:eastAsia="Times New Roman" w:hAnsi="Arial" w:cs="Arial"/>
+                <w:color w:val="000000"/>
+                <w:sz w:val="16"/>
+                <w:szCs w:val="16"/>
+              </w:rPr>
+            </w:pPr>
+            <w:r>
+              <w:rPr>
+                <w:rFonts w:ascii="Arial" w:eastAsia="Times New Roman" w:hAnsi="Arial" w:cs="Arial"/>
+                <w:color w:val="000000"/>
+                <w:sz w:val="16"/>
+                <w:szCs w:val="16"/>
+              </w:rPr>
+              <w:t>25.48</w:t>
+            </w:r>
+          </w:p>
+        </w:tc>
+        <w:tc>
+          <w:tcPr>
+            <w:tcW w:w="618" w:type="dxa"/>
+            <w:tcBorders>
+              <w:top w:val="nil"/>
+              <w:left w:val="nil"/>
+              <w:bottom w:val="single" w:sz="4" w:space="0" w:color="auto"/>
+              <w:right w:val="single" w:sz="4" w:space="0" w:color="auto"/>
+            </w:tcBorders>
+            <w:shd w:val="clear" w:color="000000" w:fill="F5F5F5"/>
+            <w:vAlign w:val="center"/>
+            <w:hideMark/>
+          </w:tcPr>
+          <w:p>
+            <w:pPr>
+              <w:spacing w:after="0" w:line="240" w:lineRule="auto"/>
+              <w:jc w:val="right"/>
+              <w:rPr>
+                <w:rFonts w:ascii="Arial" w:eastAsia="Times New Roman" w:hAnsi="Arial" w:cs="Arial"/>
+                <w:color w:val="000000"/>
+                <w:sz w:val="16"/>
+                <w:szCs w:val="16"/>
+              </w:rPr>
+            </w:pPr>
+            <w:r>
+              <w:rPr>
+                <w:rFonts w:ascii="Arial" w:eastAsia="Times New Roman" w:hAnsi="Arial" w:cs="Arial"/>
+                <w:color w:val="000000"/>
+                <w:sz w:val="16"/>
+                <w:szCs w:val="16"/>
+              </w:rPr>
+              <w:t>27.2</w:t>
+            </w:r>
+          </w:p>
+        </w:tc>
+        <w:tc>
+          <w:tcPr>
+            <w:tcW w:w="642" w:type="dxa"/>
+            <w:tcBorders>
+              <w:top w:val="nil"/>
+              <w:left w:val="nil"/>
+              <w:bottom w:val="single" w:sz="4" w:space="0" w:color="auto"/>
+              <w:right w:val="single" w:sz="4" w:space="0" w:color="auto"/>
+            </w:tcBorders>
+            <w:shd w:val="clear" w:color="000000" w:fill="F5F5F5"/>
+            <w:vAlign w:val="center"/>
+            <w:hideMark/>
+          </w:tcPr>
+          <w:p>
+            <w:pPr>
+              <w:spacing w:after="0" w:line="240" w:lineRule="auto"/>
+              <w:jc w:val="right"/>
+              <w:rPr>
+                <w:rFonts w:ascii="Arial" w:eastAsia="Times New Roman" w:hAnsi="Arial" w:cs="Arial"/>
+                <w:color w:val="000000"/>
+                <w:sz w:val="16"/>
+                <w:szCs w:val="16"/>
+              </w:rPr>
+            </w:pPr>
+            <w:r>
+              <w:rPr>
+                <w:rFonts w:ascii="Arial" w:eastAsia="Times New Roman" w:hAnsi="Arial" w:cs="Arial"/>
+                <w:color w:val="000000"/>
+                <w:sz w:val="16"/>
+                <w:szCs w:val="16"/>
+              </w:rPr>
+              <w:t>25.37</w:t>
+            </w:r>
+          </w:p>
+        </w:tc>
+        <w:tc>
+          <w:tcPr>
+            <w:tcW w:w="760" w:type="dxa"/>
+            <w:tcBorders>
+              <w:top w:val="nil"/>
+              <w:left w:val="nil"/>
+              <w:bottom w:val="single" w:sz="4" w:space="0" w:color="auto"/>
+              <w:right w:val="single" w:sz="4" w:space="0" w:color="auto"/>
+            </w:tcBorders>
+            <w:shd w:val="clear" w:color="000000" w:fill="F5F5F5"/>
+            <w:vAlign w:val="center"/>
+            <w:hideMark/>
+          </w:tcPr>
+          <w:p>
+            <w:pPr>
+              <w:spacing w:after="0" w:line="240" w:lineRule="auto"/>
+              <w:jc w:val="right"/>
+              <w:rPr>
+                <w:rFonts w:ascii="Arial" w:eastAsia="Times New Roman" w:hAnsi="Arial" w:cs="Arial"/>
+                <w:color w:val="000000"/>
+                <w:sz w:val="16"/>
+                <w:szCs w:val="16"/>
+              </w:rPr>
+            </w:pPr>
+            <w:r>
+              <w:rPr>
+                <w:rFonts w:ascii="Arial" w:eastAsia="Times New Roman" w:hAnsi="Arial" w:cs="Arial"/>
+                <w:color w:val="000000"/>
+                <w:sz w:val="16"/>
+                <w:szCs w:val="16"/>
+              </w:rPr>
+              <w:t>25.99</w:t>
+            </w:r>
+          </w:p>
+        </w:tc>
+        <w:tc>
+          <w:tcPr>
+            <w:tcW w:w="928" w:type="dxa"/>
+            <w:tcBorders>
+              <w:top w:val="nil"/>
+              <w:left w:val="nil"/>
+              <w:bottom w:val="single" w:sz="4" w:space="0" w:color="auto"/>
+              <w:right w:val="single" w:sz="4" w:space="0" w:color="auto"/>
+            </w:tcBorders>
+            <w:shd w:val="clear" w:color="000000" w:fill="F5F5F5"/>
+            <w:vAlign w:val="center"/>
+            <w:hideMark/>
+          </w:tcPr>
+          <w:p>
+            <w:pPr>
+              <w:spacing w:after="0" w:line="240" w:lineRule="auto"/>
+              <w:jc w:val="right"/>
+              <w:rPr>
+                <w:rFonts w:ascii="Arial" w:eastAsia="Times New Roman" w:hAnsi="Arial" w:cs="Arial"/>
+                <w:color w:val="000000"/>
+                <w:sz w:val="16"/>
+                <w:szCs w:val="16"/>
+              </w:rPr>
+            </w:pPr>
+            <w:r>
+              <w:rPr>
+                <w:rFonts w:ascii="Arial" w:eastAsia="Times New Roman" w:hAnsi="Arial" w:cs="Arial"/>
+                <w:color w:val="000000"/>
+                <w:sz w:val="16"/>
+                <w:szCs w:val="16"/>
+              </w:rPr>
+              <w:t>38843371</w:t>
+            </w:r>
+          </w:p>
+        </w:tc>
+        <w:tc>
+          <w:tcPr>
+            <w:tcW w:w="1372" w:type="dxa"/>
+            <w:tcBorders>
+              <w:top w:val="nil"/>
+              <w:left w:val="nil"/>
+              <w:bottom w:val="single" w:sz="4" w:space="0" w:color="auto"/>
+              <w:right w:val="single" w:sz="4" w:space="0" w:color="auto"/>
+            </w:tcBorders>
+            <w:shd w:val="clear" w:color="000000" w:fill="F5F5F5"/>
+            <w:vAlign w:val="center"/>
+            <w:hideMark/>
+          </w:tcPr>
+          <w:p>
+            <w:pPr>
+              <w:spacing w:after="0" w:line="240" w:lineRule="auto"/>
+              <w:jc w:val="right"/>
+              <w:rPr>
+                <w:rFonts w:ascii="Arial" w:eastAsia="Times New Roman" w:hAnsi="Arial" w:cs="Arial"/>
+                <w:color w:val="000000"/>
+                <w:sz w:val="16"/>
+                <w:szCs w:val="16"/>
+              </w:rPr>
+            </w:pPr>
+            <w:r>
+              <w:rPr>
+                <w:rFonts w:ascii="Arial" w:eastAsia="Times New Roman" w:hAnsi="Arial" w:cs="Arial"/>
+                <w:color w:val="000000"/>
+                <w:sz w:val="16"/>
+                <w:szCs w:val="16"/>
+              </w:rPr>
+              <w:t>-1.962293</w:t>
+            </w:r>
+          </w:p>
+        </w:tc>
+        <w:tc>
+          <w:tcPr>
+            <w:tcW w:w="1260" w:type="dxa"/>
+            <w:tcBorders>
+              <w:top w:val="nil"/>
+              <w:left w:val="nil"/>
+              <w:bottom w:val="single" w:sz="4" w:space="0" w:color="auto"/>
+              <w:right w:val="single" w:sz="4" w:space="0" w:color="auto"/>
+            </w:tcBorders>
+            <w:shd w:val="clear" w:color="000000" w:fill="F5F5F5"/>
+            <w:vAlign w:val="center"/>
+            <w:hideMark/>
+          </w:tcPr>
+          <w:p>
+            <w:pPr>
+              <w:spacing w:after="0" w:line="240" w:lineRule="auto"/>
+              <w:jc w:val="right"/>
+              <w:rPr>
+                <w:rFonts w:ascii="Arial" w:eastAsia="Times New Roman" w:hAnsi="Arial" w:cs="Arial"/>
+                <w:color w:val="000000"/>
+                <w:sz w:val="16"/>
+                <w:szCs w:val="16"/>
+              </w:rPr>
+            </w:pPr>
+            <w:r>
+              <w:rPr>
+                <w:rFonts w:ascii="Arial" w:eastAsia="Times New Roman" w:hAnsi="Arial" w:cs="Arial"/>
+                <w:color w:val="000000"/>
+                <w:sz w:val="16"/>
+                <w:szCs w:val="16"/>
+              </w:rPr>
+              <w:t>-0.318597</w:t>
+            </w:r>
+          </w:p>
+        </w:tc>
+        <w:tc>
+          <w:tcPr>
+            <w:tcW w:w="1479" w:type="dxa"/>
+            <w:tcBorders>
+              <w:top w:val="nil"/>
+              <w:left w:val="nil"/>
+              <w:bottom w:val="single" w:sz="4" w:space="0" w:color="auto"/>
+              <w:right w:val="single" w:sz="4" w:space="0" w:color="auto"/>
+            </w:tcBorders>
+            <w:shd w:val="clear" w:color="000000" w:fill="F5F5F5"/>
+            <w:vAlign w:val="center"/>
+            <w:hideMark/>
+          </w:tcPr>
+          <w:p>
+            <w:pPr>
+              <w:spacing w:after="0" w:line="240" w:lineRule="auto"/>
+              <w:jc w:val="right"/>
+              <w:rPr>
+                <w:rFonts w:ascii="Arial" w:eastAsia="Times New Roman" w:hAnsi="Arial" w:cs="Arial"/>
+                <w:color w:val="000000"/>
+                <w:sz w:val="16"/>
+                <w:szCs w:val="16"/>
+              </w:rPr>
+            </w:pPr>
+            <w:r>
+              <w:rPr>
+                <w:rFonts w:ascii="Arial" w:eastAsia="Times New Roman" w:hAnsi="Arial" w:cs="Arial"/>
+                <w:color w:val="000000"/>
+                <w:sz w:val="16"/>
+                <w:szCs w:val="16"/>
+              </w:rPr>
+              <w:t>2.00157</w:t>
+            </w:r>
+          </w:p>
+        </w:tc>
+      </w:tr>
+      <w:tr>
+        <w:trPr>
+          <w:trHeight w:val="288"/>
+        </w:trPr>
+        <w:tc>
+          <w:tcPr>
+            <w:tcW w:w="1099" w:type="dxa"/>
+            <w:tcBorders>
+              <w:top w:val="nil"/>
+              <w:left w:val="single" w:sz="4" w:space="0" w:color="auto"/>
+              <w:bottom w:val="single" w:sz="4" w:space="0" w:color="auto"/>
+              <w:right w:val="single" w:sz="4" w:space="0" w:color="auto"/>
+            </w:tcBorders>
+            <w:shd w:val="clear" w:color="000000" w:fill="FFFFFF"/>
+            <w:hideMark/>
+          </w:tcPr>
+          <w:p>
+            <w:pPr>
+              <w:spacing w:after="0" w:line="240" w:lineRule="auto"/>
+              <w:jc w:val="center"/>
+              <w:rPr>
+                <w:rFonts w:ascii="Arial" w:eastAsia="Times New Roman" w:hAnsi="Arial" w:cs="Arial"/>
+                <w:color w:val="000000"/>
+                <w:sz w:val="16"/>
+                <w:szCs w:val="16"/>
+              </w:rPr>
+            </w:pPr>
+            <w:r>
+              <w:rPr>
+                <w:rFonts w:ascii="Arial" w:eastAsia="Times New Roman" w:hAnsi="Arial" w:cs="Arial"/>
+                <w:color w:val="000000"/>
+                <w:sz w:val="16"/>
+                <w:szCs w:val="16"/>
+              </w:rPr>
+              <w:t>12/12/2013</w:t>
+            </w:r>
+          </w:p>
+        </w:tc>
+        <w:tc>
+          <w:tcPr>
+            <w:tcW w:w="695" w:type="dxa"/>
+            <w:tcBorders>
+              <w:top w:val="nil"/>
+              <w:left w:val="nil"/>
+              <w:bottom w:val="single" w:sz="4" w:space="0" w:color="auto"/>
+              <w:right w:val="single" w:sz="4" w:space="0" w:color="auto"/>
+            </w:tcBorders>
+            <w:shd w:val="clear" w:color="000000" w:fill="FFFFFF"/>
+            <w:vAlign w:val="center"/>
+            <w:hideMark/>
+          </w:tcPr>
+          <w:p>
+            <w:pPr>
+              <w:spacing w:after="0" w:line="240" w:lineRule="auto"/>
+              <w:jc w:val="right"/>
+              <w:rPr>
+                <w:rFonts w:ascii="Arial" w:eastAsia="Times New Roman" w:hAnsi="Arial" w:cs="Arial"/>
+                <w:color w:val="000000"/>
+                <w:sz w:val="16"/>
+                <w:szCs w:val="16"/>
+              </w:rPr>
+            </w:pPr>
+            <w:r>
+              <w:rPr>
+                <w:rFonts w:ascii="Arial" w:eastAsia="Times New Roman" w:hAnsi="Arial" w:cs="Arial"/>
+                <w:color w:val="000000"/>
+                <w:sz w:val="16"/>
+                <w:szCs w:val="16"/>
+              </w:rPr>
+              <w:t>26.2</w:t>
+            </w:r>
+          </w:p>
+        </w:tc>
+        <w:tc>
+          <w:tcPr>
+            <w:tcW w:w="618" w:type="dxa"/>
+            <w:tcBorders>
+              <w:top w:val="nil"/>
+              <w:left w:val="nil"/>
+              <w:bottom w:val="single" w:sz="4" w:space="0" w:color="auto"/>
+              <w:right w:val="single" w:sz="4" w:space="0" w:color="auto"/>
+            </w:tcBorders>
+            <w:shd w:val="clear" w:color="000000" w:fill="FFFFFF"/>
+            <w:vAlign w:val="center"/>
+            <w:hideMark/>
+          </w:tcPr>
+          <w:p>
+            <w:pPr>
+              <w:spacing w:after="0" w:line="240" w:lineRule="auto"/>
+              <w:jc w:val="right"/>
+              <w:rPr>
+                <w:rFonts w:ascii="Arial" w:eastAsia="Times New Roman" w:hAnsi="Arial" w:cs="Arial"/>
+                <w:color w:val="000000"/>
+                <w:sz w:val="16"/>
+                <w:szCs w:val="16"/>
+              </w:rPr>
+            </w:pPr>
+            <w:r>
+              <w:rPr>
+                <w:rFonts w:ascii="Arial" w:eastAsia="Times New Roman" w:hAnsi="Arial" w:cs="Arial"/>
+                <w:color w:val="000000"/>
+                <w:sz w:val="16"/>
+                <w:szCs w:val="16"/>
+              </w:rPr>
+              <w:t>26.71</w:t>
+            </w:r>
+          </w:p>
+        </w:tc>
+        <w:tc>
+          <w:tcPr>
+            <w:tcW w:w="642" w:type="dxa"/>
+            <w:tcBorders>
+              <w:top w:val="nil"/>
+              <w:left w:val="nil"/>
+              <w:bottom w:val="single" w:sz="4" w:space="0" w:color="auto"/>
+              <w:right w:val="single" w:sz="4" w:space="0" w:color="auto"/>
+            </w:tcBorders>
+            <w:shd w:val="clear" w:color="000000" w:fill="FFFFFF"/>
+            <w:vAlign w:val="center"/>
+            <w:hideMark/>
+          </w:tcPr>
+          <w:p>
+            <w:pPr>
+              <w:spacing w:after="0" w:line="240" w:lineRule="auto"/>
+              <w:jc w:val="right"/>
+              <w:rPr>
+                <w:rFonts w:ascii="Arial" w:eastAsia="Times New Roman" w:hAnsi="Arial" w:cs="Arial"/>
+                <w:color w:val="000000"/>
+                <w:sz w:val="16"/>
+                <w:szCs w:val="16"/>
+              </w:rPr>
+            </w:pPr>
+            <w:r>
+              <w:rPr>
+                <w:rFonts w:ascii="Arial" w:eastAsia="Times New Roman" w:hAnsi="Arial" w:cs="Arial"/>
+                <w:color w:val="000000"/>
+                <w:sz w:val="16"/>
+                <w:szCs w:val="16"/>
+              </w:rPr>
+              <w:t>25.45</w:t>
+            </w:r>
+          </w:p>
+        </w:tc>
+        <w:tc>
+          <w:tcPr>
+            <w:tcW w:w="760" w:type="dxa"/>
+            <w:tcBorders>
+              <w:top w:val="nil"/>
+              <w:left w:val="nil"/>
+              <w:bottom w:val="single" w:sz="4" w:space="0" w:color="auto"/>
+              <w:right w:val="single" w:sz="4" w:space="0" w:color="auto"/>
+            </w:tcBorders>
+            <w:shd w:val="clear" w:color="000000" w:fill="FFFFFF"/>
+            <w:vAlign w:val="center"/>
+            <w:hideMark/>
+          </w:tcPr>
+          <w:p>
+            <w:pPr>
+              <w:spacing w:after="0" w:line="240" w:lineRule="auto"/>
+              <w:jc w:val="right"/>
+              <w:rPr>
+                <w:rFonts w:ascii="Arial" w:eastAsia="Times New Roman" w:hAnsi="Arial" w:cs="Arial"/>
+                <w:color w:val="000000"/>
+                <w:sz w:val="16"/>
+                <w:szCs w:val="16"/>
+              </w:rPr>
+            </w:pPr>
+            <w:r>
+              <w:rPr>
+                <w:rFonts w:ascii="Arial" w:eastAsia="Times New Roman" w:hAnsi="Arial" w:cs="Arial"/>
+                <w:color w:val="000000"/>
+                <w:sz w:val="16"/>
+                <w:szCs w:val="16"/>
+              </w:rPr>
+              <w:t>25.45</w:t>
+            </w:r>
+          </w:p>
+        </w:tc>
+        <w:tc>
+          <w:tcPr>
+            <w:tcW w:w="928" w:type="dxa"/>
+            <w:tcBorders>
+              <w:top w:val="nil"/>
+              <w:left w:val="nil"/>
+              <w:bottom w:val="single" w:sz="4" w:space="0" w:color="auto"/>
+              <w:right w:val="single" w:sz="4" w:space="0" w:color="auto"/>
+            </w:tcBorders>
+            <w:shd w:val="clear" w:color="000000" w:fill="FFFFFF"/>
+            <w:vAlign w:val="center"/>
+            <w:hideMark/>
+          </w:tcPr>
+          <w:p>
+            <w:pPr>
+              <w:spacing w:after="0" w:line="240" w:lineRule="auto"/>
+              <w:jc w:val="right"/>
+              <w:rPr>
+                <w:rFonts w:ascii="Arial" w:eastAsia="Times New Roman" w:hAnsi="Arial" w:cs="Arial"/>
+                <w:color w:val="000000"/>
+                <w:sz w:val="16"/>
+                <w:szCs w:val="16"/>
+              </w:rPr>
+            </w:pPr>
+            <w:r>
+              <w:rPr>
+                <w:rFonts w:ascii="Arial" w:eastAsia="Times New Roman" w:hAnsi="Arial" w:cs="Arial"/>
+                <w:color w:val="000000"/>
+                <w:sz w:val="16"/>
+                <w:szCs w:val="16"/>
+              </w:rPr>
+              <w:t>19981824</w:t>
+            </w:r>
+          </w:p>
+        </w:tc>
+        <w:tc>
+          <w:tcPr>
+            <w:tcW w:w="1372" w:type="dxa"/>
+            <w:tcBorders>
+              <w:top w:val="nil"/>
+              <w:left w:val="nil"/>
+              <w:bottom w:val="single" w:sz="4" w:space="0" w:color="auto"/>
+              <w:right w:val="single" w:sz="4" w:space="0" w:color="auto"/>
+            </w:tcBorders>
+            <w:shd w:val="clear" w:color="000000" w:fill="FFFFFF"/>
+            <w:vAlign w:val="center"/>
+            <w:hideMark/>
+          </w:tcPr>
+          <w:p>
+            <w:pPr>
+              <w:spacing w:after="0" w:line="240" w:lineRule="auto"/>
+              <w:jc w:val="right"/>
+              <w:rPr>
+                <w:rFonts w:ascii="Arial" w:eastAsia="Times New Roman" w:hAnsi="Arial" w:cs="Arial"/>
+                <w:color w:val="000000"/>
+                <w:sz w:val="16"/>
+                <w:szCs w:val="16"/>
+              </w:rPr>
+            </w:pPr>
+            <w:r>
+              <w:rPr>
+                <w:rFonts w:ascii="Arial" w:eastAsia="Times New Roman" w:hAnsi="Arial" w:cs="Arial"/>
+                <w:color w:val="000000"/>
+                <w:sz w:val="16"/>
+                <w:szCs w:val="16"/>
+              </w:rPr>
+              <w:t>2.946955</w:t>
+            </w:r>
+          </w:p>
+        </w:tc>
+        <w:tc>
+          <w:tcPr>
+            <w:tcW w:w="1260" w:type="dxa"/>
+            <w:tcBorders>
+              <w:top w:val="nil"/>
+              <w:left w:val="nil"/>
+              <w:bottom w:val="single" w:sz="4" w:space="0" w:color="auto"/>
+              <w:right w:val="single" w:sz="4" w:space="0" w:color="auto"/>
+            </w:tcBorders>
+            <w:shd w:val="clear" w:color="000000" w:fill="FFFFFF"/>
+            <w:vAlign w:val="center"/>
+            <w:hideMark/>
+          </w:tcPr>
+          <w:p>
+            <w:pPr>
+              <w:spacing w:after="0" w:line="240" w:lineRule="auto"/>
+              <w:jc w:val="right"/>
+              <w:rPr>
+                <w:rFonts w:ascii="Arial" w:eastAsia="Times New Roman" w:hAnsi="Arial" w:cs="Arial"/>
+                <w:color w:val="000000"/>
+                <w:sz w:val="16"/>
+                <w:szCs w:val="16"/>
+              </w:rPr>
+            </w:pPr>
+            <w:r>
+              <w:rPr>
+                <w:rFonts w:ascii="Arial" w:eastAsia="Times New Roman" w:hAnsi="Arial" w:cs="Arial"/>
+                <w:color w:val="000000"/>
+                <w:sz w:val="16"/>
+                <w:szCs w:val="16"/>
+              </w:rPr>
+              <w:t>0.460209</w:t>
+            </w:r>
+          </w:p>
+        </w:tc>
+        <w:tc>
+          <w:tcPr>
+            <w:tcW w:w="1479" w:type="dxa"/>
+            <w:tcBorders>
+              <w:top w:val="nil"/>
+              <w:left w:val="nil"/>
+              <w:bottom w:val="single" w:sz="4" w:space="0" w:color="auto"/>
+              <w:right w:val="single" w:sz="4" w:space="0" w:color="auto"/>
+            </w:tcBorders>
+            <w:shd w:val="clear" w:color="000000" w:fill="FFFFFF"/>
+            <w:vAlign w:val="center"/>
+            <w:hideMark/>
+          </w:tcPr>
+          <w:p>
+            <w:pPr>
+              <w:spacing w:after="0" w:line="240" w:lineRule="auto"/>
+              <w:jc w:val="right"/>
+              <w:rPr>
+                <w:rFonts w:ascii="Arial" w:eastAsia="Times New Roman" w:hAnsi="Arial" w:cs="Arial"/>
+                <w:color w:val="000000"/>
+                <w:sz w:val="16"/>
+                <w:szCs w:val="16"/>
+              </w:rPr>
+            </w:pPr>
+            <w:r>
+              <w:rPr>
+                <w:rFonts w:ascii="Arial" w:eastAsia="Times New Roman" w:hAnsi="Arial" w:cs="Arial"/>
+                <w:color w:val="000000"/>
+                <w:sz w:val="16"/>
+                <w:szCs w:val="16"/>
+              </w:rPr>
+              <w:t>-2.862595</w:t>
+            </w:r>
+          </w:p>
+        </w:tc>
+      </w:tr>
+      <w:tr>
+        <w:trPr>
+          <w:trHeight w:val="288"/>
+        </w:trPr>
+        <w:tc>
+          <w:tcPr>
+            <w:tcW w:w="1099" w:type="dxa"/>
+            <w:tcBorders>
+              <w:top w:val="nil"/>
+              <w:left w:val="single" w:sz="4" w:space="0" w:color="auto"/>
+              <w:bottom w:val="single" w:sz="4" w:space="0" w:color="auto"/>
+              <w:right w:val="single" w:sz="4" w:space="0" w:color="auto"/>
+            </w:tcBorders>
+            <w:shd w:val="clear" w:color="000000" w:fill="F5F5F5"/>
+            <w:hideMark/>
+          </w:tcPr>
+          <w:p>
+            <w:pPr>
+              <w:spacing w:after="0" w:line="240" w:lineRule="auto"/>
+              <w:jc w:val="center"/>
+              <w:rPr>
+                <w:rFonts w:ascii="Arial" w:eastAsia="Times New Roman" w:hAnsi="Arial" w:cs="Arial"/>
+                <w:color w:val="000000"/>
+                <w:sz w:val="16"/>
+                <w:szCs w:val="16"/>
+              </w:rPr>
+            </w:pPr>
+            <w:r>
+              <w:rPr>
+                <w:rFonts w:ascii="Arial" w:eastAsia="Times New Roman" w:hAnsi="Arial" w:cs="Arial"/>
+                <w:color w:val="000000"/>
+                <w:sz w:val="16"/>
+                <w:szCs w:val="16"/>
+              </w:rPr>
+              <w:t>12/13/2013</w:t>
+            </w:r>
+          </w:p>
+        </w:tc>
+        <w:tc>
+          <w:tcPr>
+            <w:tcW w:w="695" w:type="dxa"/>
+            <w:tcBorders>
+              <w:top w:val="nil"/>
+              <w:left w:val="nil"/>
+              <w:bottom w:val="single" w:sz="4" w:space="0" w:color="auto"/>
+              <w:right w:val="single" w:sz="4" w:space="0" w:color="auto"/>
+            </w:tcBorders>
+            <w:shd w:val="clear" w:color="000000" w:fill="F5F5F5"/>
+            <w:vAlign w:val="center"/>
+            <w:hideMark/>
+          </w:tcPr>
+          <w:p>
+            <w:pPr>
+              <w:spacing w:after="0" w:line="240" w:lineRule="auto"/>
+              <w:jc w:val="right"/>
+              <w:rPr>
+                <w:rFonts w:ascii="Arial" w:eastAsia="Times New Roman" w:hAnsi="Arial" w:cs="Arial"/>
+                <w:color w:val="000000"/>
+                <w:sz w:val="16"/>
+                <w:szCs w:val="16"/>
+              </w:rPr>
+            </w:pPr>
+            <w:r>
+              <w:rPr>
+                <w:rFonts w:ascii="Arial" w:eastAsia="Times New Roman" w:hAnsi="Arial" w:cs="Arial"/>
+                <w:color w:val="000000"/>
+                <w:sz w:val="16"/>
+                <w:szCs w:val="16"/>
+              </w:rPr>
+              <w:t>25.75</w:t>
+            </w:r>
+          </w:p>
+        </w:tc>
+        <w:tc>
+          <w:tcPr>
+            <w:tcW w:w="618" w:type="dxa"/>
+            <w:tcBorders>
+              <w:top w:val="nil"/>
+              <w:left w:val="nil"/>
+              <w:bottom w:val="single" w:sz="4" w:space="0" w:color="auto"/>
+              <w:right w:val="single" w:sz="4" w:space="0" w:color="auto"/>
+            </w:tcBorders>
+            <w:shd w:val="clear" w:color="000000" w:fill="F5F5F5"/>
+            <w:vAlign w:val="center"/>
+            <w:hideMark/>
+          </w:tcPr>
+          <w:p>
+            <w:pPr>
+              <w:spacing w:after="0" w:line="240" w:lineRule="auto"/>
+              <w:jc w:val="right"/>
+              <w:rPr>
+                <w:rFonts w:ascii="Arial" w:eastAsia="Times New Roman" w:hAnsi="Arial" w:cs="Arial"/>
+                <w:color w:val="000000"/>
+                <w:sz w:val="16"/>
+                <w:szCs w:val="16"/>
+              </w:rPr>
+            </w:pPr>
+            <w:r>
+              <w:rPr>
+                <w:rFonts w:ascii="Arial" w:eastAsia="Times New Roman" w:hAnsi="Arial" w:cs="Arial"/>
+                <w:color w:val="000000"/>
+                <w:sz w:val="16"/>
+                <w:szCs w:val="16"/>
+              </w:rPr>
+              <w:t>26.3</w:t>
+            </w:r>
+          </w:p>
+        </w:tc>
+        <w:tc>
+          <w:tcPr>
+            <w:tcW w:w="642" w:type="dxa"/>
+            <w:tcBorders>
+              <w:top w:val="nil"/>
+              <w:left w:val="nil"/>
+              <w:bottom w:val="single" w:sz="4" w:space="0" w:color="auto"/>
+              <w:right w:val="single" w:sz="4" w:space="0" w:color="auto"/>
+            </w:tcBorders>
+            <w:shd w:val="clear" w:color="000000" w:fill="F5F5F5"/>
+            <w:vAlign w:val="center"/>
+            <w:hideMark/>
+          </w:tcPr>
+          <w:p>
+            <w:pPr>
+              <w:spacing w:after="0" w:line="240" w:lineRule="auto"/>
+              <w:jc w:val="right"/>
+              <w:rPr>
+                <w:rFonts w:ascii="Arial" w:eastAsia="Times New Roman" w:hAnsi="Arial" w:cs="Arial"/>
+                <w:color w:val="000000"/>
+                <w:sz w:val="16"/>
+                <w:szCs w:val="16"/>
+              </w:rPr>
+            </w:pPr>
+            <w:r>
+              <w:rPr>
+                <w:rFonts w:ascii="Arial" w:eastAsia="Times New Roman" w:hAnsi="Arial" w:cs="Arial"/>
+                <w:color w:val="000000"/>
+                <w:sz w:val="16"/>
+                <w:szCs w:val="16"/>
+              </w:rPr>
+              <w:t>25.52</w:t>
+            </w:r>
+          </w:p>
+        </w:tc>
+        <w:tc>
+          <w:tcPr>
+            <w:tcW w:w="760" w:type="dxa"/>
+            <w:tcBorders>
+              <w:top w:val="nil"/>
+              <w:left w:val="nil"/>
+              <w:bottom w:val="single" w:sz="4" w:space="0" w:color="auto"/>
+              <w:right w:val="single" w:sz="4" w:space="0" w:color="auto"/>
+            </w:tcBorders>
+            <w:shd w:val="clear" w:color="000000" w:fill="F5F5F5"/>
+            <w:vAlign w:val="center"/>
+            <w:hideMark/>
+          </w:tcPr>
+          <w:p>
+            <w:pPr>
+              <w:spacing w:after="0" w:line="240" w:lineRule="auto"/>
+              <w:jc w:val="right"/>
+              <w:rPr>
+                <w:rFonts w:ascii="Arial" w:eastAsia="Times New Roman" w:hAnsi="Arial" w:cs="Arial"/>
+                <w:color w:val="000000"/>
+                <w:sz w:val="16"/>
+                <w:szCs w:val="16"/>
+              </w:rPr>
+            </w:pPr>
+            <w:r>
+              <w:rPr>
+                <w:rFonts w:ascii="Arial" w:eastAsia="Times New Roman" w:hAnsi="Arial" w:cs="Arial"/>
+                <w:color w:val="000000"/>
+                <w:sz w:val="16"/>
+                <w:szCs w:val="16"/>
+              </w:rPr>
+              <w:t>26.23</w:t>
+            </w:r>
+          </w:p>
+        </w:tc>
+        <w:tc>
+          <w:tcPr>
+            <w:tcW w:w="928" w:type="dxa"/>
+            <w:tcBorders>
+              <w:top w:val="nil"/>
+              <w:left w:val="nil"/>
+              <w:bottom w:val="single" w:sz="4" w:space="0" w:color="auto"/>
+              <w:right w:val="single" w:sz="4" w:space="0" w:color="auto"/>
+            </w:tcBorders>
+            <w:shd w:val="clear" w:color="000000" w:fill="F5F5F5"/>
+            <w:vAlign w:val="center"/>
+            <w:hideMark/>
+          </w:tcPr>
+          <w:p>
+            <w:pPr>
+              <w:spacing w:after="0" w:line="240" w:lineRule="auto"/>
+              <w:jc w:val="right"/>
+              <w:rPr>
+                <w:rFonts w:ascii="Arial" w:eastAsia="Times New Roman" w:hAnsi="Arial" w:cs="Arial"/>
+                <w:color w:val="000000"/>
+                <w:sz w:val="16"/>
+                <w:szCs w:val="16"/>
+              </w:rPr>
+            </w:pPr>
+            <w:r>
+              <w:rPr>
+                <w:rFonts w:ascii="Arial" w:eastAsia="Times New Roman" w:hAnsi="Arial" w:cs="Arial"/>
+                <w:color w:val="000000"/>
+                <w:sz w:val="16"/>
+                <w:szCs w:val="16"/>
+              </w:rPr>
+              <w:t>12192421</w:t>
+            </w:r>
+          </w:p>
+        </w:tc>
+        <w:tc>
+          <w:tcPr>
+            <w:tcW w:w="1372" w:type="dxa"/>
+            <w:tcBorders>
+              <w:top w:val="nil"/>
+              <w:left w:val="nil"/>
+              <w:bottom w:val="single" w:sz="4" w:space="0" w:color="auto"/>
+              <w:right w:val="single" w:sz="4" w:space="0" w:color="auto"/>
+            </w:tcBorders>
+            <w:shd w:val="clear" w:color="000000" w:fill="F5F5F5"/>
+            <w:vAlign w:val="center"/>
+            <w:hideMark/>
+          </w:tcPr>
+          <w:p>
+            <w:pPr>
+              <w:spacing w:after="0" w:line="240" w:lineRule="auto"/>
+              <w:jc w:val="right"/>
+              <w:rPr>
+                <w:rFonts w:ascii="Arial" w:eastAsia="Times New Roman" w:hAnsi="Arial" w:cs="Arial"/>
+                <w:color w:val="000000"/>
+                <w:sz w:val="16"/>
+                <w:szCs w:val="16"/>
+              </w:rPr>
+            </w:pPr>
+            <w:r>
+              <w:rPr>
+                <w:rFonts w:ascii="Arial" w:eastAsia="Times New Roman" w:hAnsi="Arial" w:cs="Arial"/>
+                <w:color w:val="000000"/>
+                <w:sz w:val="16"/>
+                <w:szCs w:val="16"/>
+              </w:rPr>
+              <w:t>-1.829966</w:t>
+            </w:r>
+          </w:p>
+        </w:tc>
+        <w:tc>
+          <w:tcPr>
+            <w:tcW w:w="1260" w:type="dxa"/>
+            <w:tcBorders>
+              <w:top w:val="nil"/>
+              <w:left w:val="nil"/>
+              <w:bottom w:val="single" w:sz="4" w:space="0" w:color="auto"/>
+              <w:right w:val="single" w:sz="4" w:space="0" w:color="auto"/>
+            </w:tcBorders>
+            <w:shd w:val="clear" w:color="000000" w:fill="F5F5F5"/>
+            <w:vAlign w:val="center"/>
+            <w:hideMark/>
+          </w:tcPr>
+          <w:p>
+            <w:pPr>
+              <w:spacing w:after="0" w:line="240" w:lineRule="auto"/>
+              <w:jc w:val="right"/>
+              <w:rPr>
+                <w:rFonts w:ascii="Arial" w:eastAsia="Times New Roman" w:hAnsi="Arial" w:cs="Arial"/>
+                <w:color w:val="000000"/>
+                <w:sz w:val="16"/>
+                <w:szCs w:val="16"/>
+              </w:rPr>
+            </w:pPr>
+            <w:r>
+              <w:rPr>
+                <w:rFonts w:ascii="Arial" w:eastAsia="Times New Roman" w:hAnsi="Arial" w:cs="Arial"/>
+                <w:color w:val="000000"/>
+                <w:sz w:val="16"/>
+                <w:szCs w:val="16"/>
+              </w:rPr>
+              <w:t>-0.297604</w:t>
+            </w:r>
+          </w:p>
+        </w:tc>
+        <w:tc>
+          <w:tcPr>
+            <w:tcW w:w="1479" w:type="dxa"/>
+            <w:tcBorders>
+              <w:top w:val="nil"/>
+              <w:left w:val="nil"/>
+              <w:bottom w:val="single" w:sz="4" w:space="0" w:color="auto"/>
+              <w:right w:val="single" w:sz="4" w:space="0" w:color="auto"/>
+            </w:tcBorders>
+            <w:shd w:val="clear" w:color="000000" w:fill="F5F5F5"/>
+            <w:vAlign w:val="center"/>
+            <w:hideMark/>
+          </w:tcPr>
+          <w:p>
+            <w:pPr>
+              <w:spacing w:after="0" w:line="240" w:lineRule="auto"/>
+              <w:jc w:val="right"/>
+              <w:rPr>
+                <w:rFonts w:ascii="Arial" w:eastAsia="Times New Roman" w:hAnsi="Arial" w:cs="Arial"/>
+                <w:color w:val="000000"/>
+                <w:sz w:val="16"/>
+                <w:szCs w:val="16"/>
+              </w:rPr>
+            </w:pPr>
+            <w:r>
+              <w:rPr>
+                <w:rFonts w:ascii="Arial" w:eastAsia="Times New Roman" w:hAnsi="Arial" w:cs="Arial"/>
+                <w:color w:val="000000"/>
+                <w:sz w:val="16"/>
+                <w:szCs w:val="16"/>
+              </w:rPr>
+              <w:t>1.864078</w:t>
+            </w:r>
+          </w:p>
+        </w:tc>
+      </w:tr>
+      <w:tr>
+        <w:trPr>
+          <w:trHeight w:val="288"/>
+        </w:trPr>
+        <w:tc>
+          <w:tcPr>
+            <w:tcW w:w="1099" w:type="dxa"/>
+            <w:tcBorders>
+              <w:top w:val="nil"/>
+              <w:left w:val="single" w:sz="4" w:space="0" w:color="auto"/>
+              <w:bottom w:val="single" w:sz="4" w:space="0" w:color="auto"/>
+              <w:right w:val="single" w:sz="4" w:space="0" w:color="auto"/>
+            </w:tcBorders>
+            <w:shd w:val="clear" w:color="000000" w:fill="FFFFFF"/>
+            <w:hideMark/>
+          </w:tcPr>
+          <w:p>
+            <w:pPr>
+              <w:spacing w:after="0" w:line="240" w:lineRule="auto"/>
+              <w:jc w:val="center"/>
+              <w:rPr>
+                <w:rFonts w:ascii="Arial" w:eastAsia="Times New Roman" w:hAnsi="Arial" w:cs="Arial"/>
+                <w:color w:val="000000"/>
+                <w:sz w:val="16"/>
+                <w:szCs w:val="16"/>
+              </w:rPr>
+            </w:pPr>
+            <w:r>
+              <w:rPr>
+                <w:rFonts w:ascii="Arial" w:eastAsia="Times New Roman" w:hAnsi="Arial" w:cs="Arial"/>
+                <w:color w:val="000000"/>
+                <w:sz w:val="16"/>
+                <w:szCs w:val="16"/>
+              </w:rPr>
+              <w:t>12/16/2013</w:t>
+            </w:r>
+          </w:p>
+        </w:tc>
+        <w:tc>
+          <w:tcPr>
+            <w:tcW w:w="695" w:type="dxa"/>
+            <w:tcBorders>
+              <w:top w:val="nil"/>
+              <w:left w:val="nil"/>
+              <w:bottom w:val="single" w:sz="4" w:space="0" w:color="auto"/>
+              <w:right w:val="single" w:sz="4" w:space="0" w:color="auto"/>
+            </w:tcBorders>
+            <w:shd w:val="clear" w:color="000000" w:fill="FFFFFF"/>
+            <w:vAlign w:val="center"/>
+            <w:hideMark/>
+          </w:tcPr>
+          <w:p>
+            <w:pPr>
+              <w:spacing w:after="0" w:line="240" w:lineRule="auto"/>
+              <w:jc w:val="right"/>
+              <w:rPr>
+                <w:rFonts w:ascii="Arial" w:eastAsia="Times New Roman" w:hAnsi="Arial" w:cs="Arial"/>
+                <w:color w:val="000000"/>
+                <w:sz w:val="16"/>
+                <w:szCs w:val="16"/>
+              </w:rPr>
+            </w:pPr>
+            <w:r>
+              <w:rPr>
+                <w:rFonts w:ascii="Arial" w:eastAsia="Times New Roman" w:hAnsi="Arial" w:cs="Arial"/>
+                <w:color w:val="000000"/>
+                <w:sz w:val="16"/>
+                <w:szCs w:val="16"/>
+              </w:rPr>
+              <w:t>26.63</w:t>
+            </w:r>
+          </w:p>
+        </w:tc>
+        <w:tc>
+          <w:tcPr>
+            <w:tcW w:w="618" w:type="dxa"/>
+            <w:tcBorders>
+              <w:top w:val="nil"/>
+              <w:left w:val="nil"/>
+              <w:bottom w:val="single" w:sz="4" w:space="0" w:color="auto"/>
+              <w:right w:val="single" w:sz="4" w:space="0" w:color="auto"/>
+            </w:tcBorders>
+            <w:shd w:val="clear" w:color="000000" w:fill="FFFFFF"/>
+            <w:vAlign w:val="center"/>
+            <w:hideMark/>
+          </w:tcPr>
+          <w:p>
+            <w:pPr>
+              <w:spacing w:after="0" w:line="240" w:lineRule="auto"/>
+              <w:jc w:val="right"/>
+              <w:rPr>
+                <w:rFonts w:ascii="Arial" w:eastAsia="Times New Roman" w:hAnsi="Arial" w:cs="Arial"/>
+                <w:color w:val="000000"/>
+                <w:sz w:val="16"/>
+                <w:szCs w:val="16"/>
+              </w:rPr>
+            </w:pPr>
+            <w:r>
+              <w:rPr>
+                <w:rFonts w:ascii="Arial" w:eastAsia="Times New Roman" w:hAnsi="Arial" w:cs="Arial"/>
+                <w:color w:val="000000"/>
+                <w:sz w:val="16"/>
+                <w:szCs w:val="16"/>
+              </w:rPr>
+              <w:t>26.77</w:t>
+            </w:r>
+          </w:p>
+        </w:tc>
+        <w:tc>
+          <w:tcPr>
+            <w:tcW w:w="642" w:type="dxa"/>
+            <w:tcBorders>
+              <w:top w:val="nil"/>
+              <w:left w:val="nil"/>
+              <w:bottom w:val="single" w:sz="4" w:space="0" w:color="auto"/>
+              <w:right w:val="single" w:sz="4" w:space="0" w:color="auto"/>
+            </w:tcBorders>
+            <w:shd w:val="clear" w:color="000000" w:fill="FFFFFF"/>
+            <w:vAlign w:val="center"/>
+            <w:hideMark/>
+          </w:tcPr>
+          <w:p>
+            <w:pPr>
+              <w:spacing w:after="0" w:line="240" w:lineRule="auto"/>
+              <w:jc w:val="right"/>
+              <w:rPr>
+                <w:rFonts w:ascii="Arial" w:eastAsia="Times New Roman" w:hAnsi="Arial" w:cs="Arial"/>
+                <w:color w:val="000000"/>
+                <w:sz w:val="16"/>
+                <w:szCs w:val="16"/>
+              </w:rPr>
+            </w:pPr>
+            <w:r>
+              <w:rPr>
+                <w:rFonts w:ascii="Arial" w:eastAsia="Times New Roman" w:hAnsi="Arial" w:cs="Arial"/>
+                <w:color w:val="000000"/>
+                <w:sz w:val="16"/>
+                <w:szCs w:val="16"/>
+              </w:rPr>
+              <w:t>26.35</w:t>
+            </w:r>
+          </w:p>
+        </w:tc>
+        <w:tc>
+          <w:tcPr>
+            <w:tcW w:w="760" w:type="dxa"/>
+            <w:tcBorders>
+              <w:top w:val="nil"/>
+              <w:left w:val="nil"/>
+              <w:bottom w:val="single" w:sz="4" w:space="0" w:color="auto"/>
+              <w:right w:val="single" w:sz="4" w:space="0" w:color="auto"/>
+            </w:tcBorders>
+            <w:shd w:val="clear" w:color="000000" w:fill="FFFFFF"/>
+            <w:vAlign w:val="center"/>
+            <w:hideMark/>
+          </w:tcPr>
+          <w:p>
+            <w:pPr>
+              <w:spacing w:after="0" w:line="240" w:lineRule="auto"/>
+              <w:jc w:val="right"/>
+              <w:rPr>
+                <w:rFonts w:ascii="Arial" w:eastAsia="Times New Roman" w:hAnsi="Arial" w:cs="Arial"/>
+                <w:color w:val="000000"/>
+                <w:sz w:val="16"/>
+                <w:szCs w:val="16"/>
+              </w:rPr>
+            </w:pPr>
+            <w:r>
+              <w:rPr>
+                <w:rFonts w:ascii="Arial" w:eastAsia="Times New Roman" w:hAnsi="Arial" w:cs="Arial"/>
+                <w:color w:val="000000"/>
+                <w:sz w:val="16"/>
+                <w:szCs w:val="16"/>
+              </w:rPr>
+              <w:t>26.61</w:t>
+            </w:r>
+          </w:p>
+        </w:tc>
+        <w:tc>
+          <w:tcPr>
+            <w:tcW w:w="928" w:type="dxa"/>
+            <w:tcBorders>
+              <w:top w:val="nil"/>
+              <w:left w:val="nil"/>
+              <w:bottom w:val="single" w:sz="4" w:space="0" w:color="auto"/>
+              <w:right w:val="single" w:sz="4" w:space="0" w:color="auto"/>
+            </w:tcBorders>
+            <w:shd w:val="clear" w:color="000000" w:fill="FFFFFF"/>
+            <w:vAlign w:val="center"/>
+            <w:hideMark/>
+          </w:tcPr>
+          <w:p>
+            <w:pPr>
+              <w:spacing w:after="0" w:line="240" w:lineRule="auto"/>
+              <w:jc w:val="right"/>
+              <w:rPr>
+                <w:rFonts w:ascii="Arial" w:eastAsia="Times New Roman" w:hAnsi="Arial" w:cs="Arial"/>
+                <w:color w:val="000000"/>
+                <w:sz w:val="16"/>
+                <w:szCs w:val="16"/>
+              </w:rPr>
+            </w:pPr>
+            <w:r>
+              <w:rPr>
+                <w:rFonts w:ascii="Arial" w:eastAsia="Times New Roman" w:hAnsi="Arial" w:cs="Arial"/>
+                <w:color w:val="000000"/>
+                <w:sz w:val="16"/>
+                <w:szCs w:val="16"/>
+              </w:rPr>
+              <w:t>13190945</w:t>
+            </w:r>
+          </w:p>
+        </w:tc>
+        <w:tc>
+          <w:tcPr>
+            <w:tcW w:w="1372" w:type="dxa"/>
+            <w:tcBorders>
+              <w:top w:val="nil"/>
+              <w:left w:val="nil"/>
+              <w:bottom w:val="single" w:sz="4" w:space="0" w:color="auto"/>
+              <w:right w:val="single" w:sz="4" w:space="0" w:color="auto"/>
+            </w:tcBorders>
+            <w:shd w:val="clear" w:color="000000" w:fill="FFFFFF"/>
+            <w:vAlign w:val="center"/>
+            <w:hideMark/>
+          </w:tcPr>
+          <w:p>
+            <w:pPr>
+              <w:spacing w:after="0" w:line="240" w:lineRule="auto"/>
+              <w:jc w:val="right"/>
+              <w:rPr>
+                <w:rFonts w:ascii="Arial" w:eastAsia="Times New Roman" w:hAnsi="Arial" w:cs="Arial"/>
+                <w:color w:val="000000"/>
+                <w:sz w:val="16"/>
+                <w:szCs w:val="16"/>
+              </w:rPr>
+            </w:pPr>
+            <w:r>
+              <w:rPr>
+                <w:rFonts w:ascii="Arial" w:eastAsia="Times New Roman" w:hAnsi="Arial" w:cs="Arial"/>
+                <w:color w:val="000000"/>
+                <w:sz w:val="16"/>
+                <w:szCs w:val="16"/>
+              </w:rPr>
+              <w:t>0.07516</w:t>
+            </w:r>
+          </w:p>
+        </w:tc>
+        <w:tc>
+          <w:tcPr>
+            <w:tcW w:w="1260" w:type="dxa"/>
+            <w:tcBorders>
+              <w:top w:val="nil"/>
+              <w:left w:val="nil"/>
+              <w:bottom w:val="single" w:sz="4" w:space="0" w:color="auto"/>
+              <w:right w:val="single" w:sz="4" w:space="0" w:color="auto"/>
+            </w:tcBorders>
+            <w:shd w:val="clear" w:color="000000" w:fill="FFFFFF"/>
+            <w:vAlign w:val="center"/>
+            <w:hideMark/>
+          </w:tcPr>
+          <w:p>
+            <w:pPr>
+              <w:spacing w:after="0" w:line="240" w:lineRule="auto"/>
+              <w:jc w:val="right"/>
+              <w:rPr>
+                <w:rFonts w:ascii="Arial" w:eastAsia="Times New Roman" w:hAnsi="Arial" w:cs="Arial"/>
+                <w:color w:val="000000"/>
+                <w:sz w:val="16"/>
+                <w:szCs w:val="16"/>
+              </w:rPr>
+            </w:pPr>
+            <w:r>
+              <w:rPr>
+                <w:rFonts w:ascii="Arial" w:eastAsia="Times New Roman" w:hAnsi="Arial" w:cs="Arial"/>
+                <w:color w:val="000000"/>
+                <w:sz w:val="16"/>
+                <w:szCs w:val="16"/>
+              </w:rPr>
+              <w:t>0.004626</w:t>
+            </w:r>
+          </w:p>
+        </w:tc>
+        <w:tc>
+          <w:tcPr>
+            <w:tcW w:w="1479" w:type="dxa"/>
+            <w:tcBorders>
+              <w:top w:val="nil"/>
+              <w:left w:val="nil"/>
+              <w:bottom w:val="single" w:sz="4" w:space="0" w:color="auto"/>
+              <w:right w:val="single" w:sz="4" w:space="0" w:color="auto"/>
+            </w:tcBorders>
+            <w:shd w:val="clear" w:color="000000" w:fill="FFFFFF"/>
+            <w:vAlign w:val="center"/>
+            <w:hideMark/>
+          </w:tcPr>
+          <w:p>
+            <w:pPr>
+              <w:spacing w:after="0" w:line="240" w:lineRule="auto"/>
+              <w:jc w:val="right"/>
+              <w:rPr>
+                <w:rFonts w:ascii="Arial" w:eastAsia="Times New Roman" w:hAnsi="Arial" w:cs="Arial"/>
+                <w:color w:val="000000"/>
+                <w:sz w:val="16"/>
+                <w:szCs w:val="16"/>
+              </w:rPr>
+            </w:pPr>
+            <w:r>
+              <w:rPr>
+                <w:rFonts w:ascii="Arial" w:eastAsia="Times New Roman" w:hAnsi="Arial" w:cs="Arial"/>
+                <w:color w:val="000000"/>
+                <w:sz w:val="16"/>
+                <w:szCs w:val="16"/>
+              </w:rPr>
+              <w:t>-0.075103</w:t>
+            </w:r>
+          </w:p>
+        </w:tc>
+      </w:tr>
+      <w:tr>
+        <w:trPr>
+          <w:trHeight w:val="288"/>
+        </w:trPr>
+        <w:tc>
+          <w:tcPr>
+            <w:tcW w:w="1099" w:type="dxa"/>
+            <w:tcBorders>
+              <w:top w:val="nil"/>
+              <w:left w:val="single" w:sz="4" w:space="0" w:color="auto"/>
+              <w:bottom w:val="single" w:sz="4" w:space="0" w:color="auto"/>
+              <w:right w:val="single" w:sz="4" w:space="0" w:color="auto"/>
+            </w:tcBorders>
+            <w:shd w:val="clear" w:color="000000" w:fill="F5F5F5"/>
+            <w:hideMark/>
+          </w:tcPr>
+          <w:p>
+            <w:pPr>
+              <w:spacing w:after="0" w:line="240" w:lineRule="auto"/>
+              <w:jc w:val="center"/>
+              <w:rPr>
+                <w:rFonts w:ascii="Arial" w:eastAsia="Times New Roman" w:hAnsi="Arial" w:cs="Arial"/>
+                <w:color w:val="000000"/>
+                <w:sz w:val="16"/>
+                <w:szCs w:val="16"/>
+              </w:rPr>
+            </w:pPr>
+            <w:r>
+              <w:rPr>
+                <w:rFonts w:ascii="Arial" w:eastAsia="Times New Roman" w:hAnsi="Arial" w:cs="Arial"/>
+                <w:color w:val="000000"/>
+                <w:sz w:val="16"/>
+                <w:szCs w:val="16"/>
+              </w:rPr>
+              <w:t>12/17/2013</w:t>
+            </w:r>
+          </w:p>
+        </w:tc>
+        <w:tc>
+          <w:tcPr>
+            <w:tcW w:w="695" w:type="dxa"/>
+            <w:tcBorders>
+              <w:top w:val="nil"/>
+              <w:left w:val="nil"/>
+              <w:bottom w:val="single" w:sz="4" w:space="0" w:color="auto"/>
+              <w:right w:val="single" w:sz="4" w:space="0" w:color="auto"/>
+            </w:tcBorders>
+            <w:shd w:val="clear" w:color="000000" w:fill="F5F5F5"/>
+            <w:vAlign w:val="center"/>
+            <w:hideMark/>
+          </w:tcPr>
+          <w:p>
+            <w:pPr>
+              <w:spacing w:after="0" w:line="240" w:lineRule="auto"/>
+              <w:jc w:val="right"/>
+              <w:rPr>
+                <w:rFonts w:ascii="Arial" w:eastAsia="Times New Roman" w:hAnsi="Arial" w:cs="Arial"/>
+                <w:color w:val="000000"/>
+                <w:sz w:val="16"/>
+                <w:szCs w:val="16"/>
+              </w:rPr>
+            </w:pPr>
+            <w:r>
+              <w:rPr>
+                <w:rFonts w:ascii="Arial" w:eastAsia="Times New Roman" w:hAnsi="Arial" w:cs="Arial"/>
+                <w:color w:val="000000"/>
+                <w:sz w:val="16"/>
+                <w:szCs w:val="16"/>
+              </w:rPr>
+              <w:t>26.48</w:t>
+            </w:r>
+          </w:p>
+        </w:tc>
+        <w:tc>
+          <w:tcPr>
+            <w:tcW w:w="618" w:type="dxa"/>
+            <w:tcBorders>
+              <w:top w:val="nil"/>
+              <w:left w:val="nil"/>
+              <w:bottom w:val="single" w:sz="4" w:space="0" w:color="auto"/>
+              <w:right w:val="single" w:sz="4" w:space="0" w:color="auto"/>
+            </w:tcBorders>
+            <w:shd w:val="clear" w:color="000000" w:fill="F5F5F5"/>
+            <w:vAlign w:val="center"/>
+            <w:hideMark/>
+          </w:tcPr>
+          <w:p>
+            <w:pPr>
+              <w:spacing w:after="0" w:line="240" w:lineRule="auto"/>
+              <w:jc w:val="right"/>
+              <w:rPr>
+                <w:rFonts w:ascii="Arial" w:eastAsia="Times New Roman" w:hAnsi="Arial" w:cs="Arial"/>
+                <w:color w:val="000000"/>
+                <w:sz w:val="16"/>
+                <w:szCs w:val="16"/>
+              </w:rPr>
+            </w:pPr>
+            <w:r>
+              <w:rPr>
+                <w:rFonts w:ascii="Arial" w:eastAsia="Times New Roman" w:hAnsi="Arial" w:cs="Arial"/>
+                <w:color w:val="000000"/>
+                <w:sz w:val="16"/>
+                <w:szCs w:val="16"/>
+              </w:rPr>
+              <w:t>26.59</w:t>
+            </w:r>
+          </w:p>
+        </w:tc>
+        <w:tc>
+          <w:tcPr>
+            <w:tcW w:w="642" w:type="dxa"/>
+            <w:tcBorders>
+              <w:top w:val="nil"/>
+              <w:left w:val="nil"/>
+              <w:bottom w:val="single" w:sz="4" w:space="0" w:color="auto"/>
+              <w:right w:val="single" w:sz="4" w:space="0" w:color="auto"/>
+            </w:tcBorders>
+            <w:shd w:val="clear" w:color="000000" w:fill="F5F5F5"/>
+            <w:vAlign w:val="center"/>
+            <w:hideMark/>
+          </w:tcPr>
+          <w:p>
+            <w:pPr>
+              <w:spacing w:after="0" w:line="240" w:lineRule="auto"/>
+              <w:jc w:val="right"/>
+              <w:rPr>
+                <w:rFonts w:ascii="Arial" w:eastAsia="Times New Roman" w:hAnsi="Arial" w:cs="Arial"/>
+                <w:color w:val="000000"/>
+                <w:sz w:val="16"/>
+                <w:szCs w:val="16"/>
+              </w:rPr>
+            </w:pPr>
+            <w:r>
+              <w:rPr>
+                <w:rFonts w:ascii="Arial" w:eastAsia="Times New Roman" w:hAnsi="Arial" w:cs="Arial"/>
+                <w:color w:val="000000"/>
+                <w:sz w:val="16"/>
+                <w:szCs w:val="16"/>
+              </w:rPr>
+              <w:t>25.95</w:t>
+            </w:r>
+          </w:p>
+        </w:tc>
+        <w:tc>
+          <w:tcPr>
+            <w:tcW w:w="760" w:type="dxa"/>
+            <w:tcBorders>
+              <w:top w:val="nil"/>
+              <w:left w:val="nil"/>
+              <w:bottom w:val="single" w:sz="4" w:space="0" w:color="auto"/>
+              <w:right w:val="single" w:sz="4" w:space="0" w:color="auto"/>
+            </w:tcBorders>
+            <w:shd w:val="clear" w:color="000000" w:fill="F5F5F5"/>
+            <w:vAlign w:val="center"/>
+            <w:hideMark/>
+          </w:tcPr>
+          <w:p>
+            <w:pPr>
+              <w:spacing w:after="0" w:line="240" w:lineRule="auto"/>
+              <w:jc w:val="right"/>
+              <w:rPr>
+                <w:rFonts w:ascii="Arial" w:eastAsia="Times New Roman" w:hAnsi="Arial" w:cs="Arial"/>
+                <w:color w:val="000000"/>
+                <w:sz w:val="16"/>
+                <w:szCs w:val="16"/>
+              </w:rPr>
+            </w:pPr>
+            <w:r>
+              <w:rPr>
+                <w:rFonts w:ascii="Arial" w:eastAsia="Times New Roman" w:hAnsi="Arial" w:cs="Arial"/>
+                <w:color w:val="000000"/>
+                <w:sz w:val="16"/>
+                <w:szCs w:val="16"/>
+              </w:rPr>
+              <w:t>26.1</w:t>
+            </w:r>
+          </w:p>
+        </w:tc>
+        <w:tc>
+          <w:tcPr>
+            <w:tcW w:w="928" w:type="dxa"/>
+            <w:tcBorders>
+              <w:top w:val="nil"/>
+              <w:left w:val="nil"/>
+              <w:bottom w:val="single" w:sz="4" w:space="0" w:color="auto"/>
+              <w:right w:val="single" w:sz="4" w:space="0" w:color="auto"/>
+            </w:tcBorders>
+            <w:shd w:val="clear" w:color="000000" w:fill="F5F5F5"/>
+            <w:vAlign w:val="center"/>
+            <w:hideMark/>
+          </w:tcPr>
+          <w:p>
+            <w:pPr>
+              <w:spacing w:after="0" w:line="240" w:lineRule="auto"/>
+              <w:jc w:val="right"/>
+              <w:rPr>
+                <w:rFonts w:ascii="Arial" w:eastAsia="Times New Roman" w:hAnsi="Arial" w:cs="Arial"/>
+                <w:color w:val="000000"/>
+                <w:sz w:val="16"/>
+                <w:szCs w:val="16"/>
+              </w:rPr>
+            </w:pPr>
+            <w:r>
+              <w:rPr>
+                <w:rFonts w:ascii="Arial" w:eastAsia="Times New Roman" w:hAnsi="Arial" w:cs="Arial"/>
+                <w:color w:val="000000"/>
+                <w:sz w:val="16"/>
+                <w:szCs w:val="16"/>
+              </w:rPr>
+              <w:t>11413199</w:t>
+            </w:r>
+          </w:p>
+        </w:tc>
+        <w:tc>
+          <w:tcPr>
+            <w:tcW w:w="1372" w:type="dxa"/>
+            <w:tcBorders>
+              <w:top w:val="nil"/>
+              <w:left w:val="nil"/>
+              <w:bottom w:val="single" w:sz="4" w:space="0" w:color="auto"/>
+              <w:right w:val="single" w:sz="4" w:space="0" w:color="auto"/>
+            </w:tcBorders>
+            <w:shd w:val="clear" w:color="000000" w:fill="F5F5F5"/>
+            <w:vAlign w:val="center"/>
+            <w:hideMark/>
+          </w:tcPr>
+          <w:p>
+            <w:pPr>
+              <w:spacing w:after="0" w:line="240" w:lineRule="auto"/>
+              <w:jc w:val="right"/>
+              <w:rPr>
+                <w:rFonts w:ascii="Arial" w:eastAsia="Times New Roman" w:hAnsi="Arial" w:cs="Arial"/>
+                <w:color w:val="000000"/>
+                <w:sz w:val="16"/>
+                <w:szCs w:val="16"/>
+              </w:rPr>
+            </w:pPr>
+            <w:r>
+              <w:rPr>
+                <w:rFonts w:ascii="Arial" w:eastAsia="Times New Roman" w:hAnsi="Arial" w:cs="Arial"/>
+                <w:color w:val="000000"/>
+                <w:sz w:val="16"/>
+                <w:szCs w:val="16"/>
+              </w:rPr>
+              <w:t>1.455939</w:t>
+            </w:r>
+          </w:p>
+        </w:tc>
+        <w:tc>
+          <w:tcPr>
+            <w:tcW w:w="1260" w:type="dxa"/>
+            <w:tcBorders>
+              <w:top w:val="nil"/>
+              <w:left w:val="nil"/>
+              <w:bottom w:val="single" w:sz="4" w:space="0" w:color="auto"/>
+              <w:right w:val="single" w:sz="4" w:space="0" w:color="auto"/>
+            </w:tcBorders>
+            <w:shd w:val="clear" w:color="000000" w:fill="F5F5F5"/>
+            <w:vAlign w:val="center"/>
+            <w:hideMark/>
+          </w:tcPr>
+          <w:p>
+            <w:pPr>
+              <w:spacing w:after="0" w:line="240" w:lineRule="auto"/>
+              <w:jc w:val="right"/>
+              <w:rPr>
+                <w:rFonts w:ascii="Arial" w:eastAsia="Times New Roman" w:hAnsi="Arial" w:cs="Arial"/>
+                <w:color w:val="000000"/>
+                <w:sz w:val="16"/>
+                <w:szCs w:val="16"/>
+              </w:rPr>
+            </w:pPr>
+            <w:r>
+              <w:rPr>
+                <w:rFonts w:ascii="Arial" w:eastAsia="Times New Roman" w:hAnsi="Arial" w:cs="Arial"/>
+                <w:color w:val="000000"/>
+                <w:sz w:val="16"/>
+                <w:szCs w:val="16"/>
+              </w:rPr>
+              <w:t>0.223674</w:t>
+            </w:r>
+          </w:p>
+        </w:tc>
+        <w:tc>
+          <w:tcPr>
+            <w:tcW w:w="1479" w:type="dxa"/>
+            <w:tcBorders>
+              <w:top w:val="nil"/>
+              <w:left w:val="nil"/>
+              <w:bottom w:val="single" w:sz="4" w:space="0" w:color="auto"/>
+              <w:right w:val="single" w:sz="4" w:space="0" w:color="auto"/>
+            </w:tcBorders>
+            <w:shd w:val="clear" w:color="000000" w:fill="F5F5F5"/>
+            <w:vAlign w:val="center"/>
+            <w:hideMark/>
+          </w:tcPr>
+          <w:p>
+            <w:pPr>
+              <w:spacing w:after="0" w:line="240" w:lineRule="auto"/>
+              <w:jc w:val="right"/>
+              <w:rPr>
+                <w:rFonts w:ascii="Arial" w:eastAsia="Times New Roman" w:hAnsi="Arial" w:cs="Arial"/>
+                <w:color w:val="000000"/>
+                <w:sz w:val="16"/>
+                <w:szCs w:val="16"/>
+              </w:rPr>
+            </w:pPr>
+            <w:r>
+              <w:rPr>
+                <w:rFonts w:ascii="Arial" w:eastAsia="Times New Roman" w:hAnsi="Arial" w:cs="Arial"/>
+                <w:color w:val="000000"/>
+                <w:sz w:val="16"/>
+                <w:szCs w:val="16"/>
+              </w:rPr>
+              <w:t>-1.435045</w:t>
+            </w:r>
+          </w:p>
+        </w:tc>
+      </w:tr>
+      <w:tr>
+        <w:trPr>
+          <w:trHeight w:val="288"/>
+        </w:trPr>
+        <w:tc>
+          <w:tcPr>
+            <w:tcW w:w="1099" w:type="dxa"/>
+            <w:tcBorders>
+              <w:top w:val="nil"/>
+              <w:left w:val="single" w:sz="4" w:space="0" w:color="auto"/>
+              <w:bottom w:val="single" w:sz="4" w:space="0" w:color="auto"/>
+              <w:right w:val="single" w:sz="4" w:space="0" w:color="auto"/>
+            </w:tcBorders>
+            <w:shd w:val="clear" w:color="000000" w:fill="FFFFFF"/>
+            <w:hideMark/>
+          </w:tcPr>
+          <w:p>
+            <w:pPr>
+              <w:spacing w:after="0" w:line="240" w:lineRule="auto"/>
+              <w:jc w:val="center"/>
+              <w:rPr>
+                <w:rFonts w:ascii="Arial" w:eastAsia="Times New Roman" w:hAnsi="Arial" w:cs="Arial"/>
+                <w:color w:val="000000"/>
+                <w:sz w:val="16"/>
+                <w:szCs w:val="16"/>
+              </w:rPr>
+            </w:pPr>
+            <w:r>
+              <w:rPr>
+                <w:rFonts w:ascii="Arial" w:eastAsia="Times New Roman" w:hAnsi="Arial" w:cs="Arial"/>
+                <w:color w:val="000000"/>
+                <w:sz w:val="16"/>
+                <w:szCs w:val="16"/>
+              </w:rPr>
+              <w:t>12/18/2013</w:t>
+            </w:r>
+          </w:p>
+        </w:tc>
+        <w:tc>
+          <w:tcPr>
+            <w:tcW w:w="695" w:type="dxa"/>
+            <w:tcBorders>
+              <w:top w:val="nil"/>
+              <w:left w:val="nil"/>
+              <w:bottom w:val="single" w:sz="4" w:space="0" w:color="auto"/>
+              <w:right w:val="single" w:sz="4" w:space="0" w:color="auto"/>
+            </w:tcBorders>
+            <w:shd w:val="clear" w:color="000000" w:fill="FFFFFF"/>
+            <w:vAlign w:val="center"/>
+            <w:hideMark/>
+          </w:tcPr>
+          <w:p>
+            <w:pPr>
+              <w:spacing w:after="0" w:line="240" w:lineRule="auto"/>
+              <w:jc w:val="right"/>
+              <w:rPr>
+                <w:rFonts w:ascii="Arial" w:eastAsia="Times New Roman" w:hAnsi="Arial" w:cs="Arial"/>
+                <w:color w:val="000000"/>
+                <w:sz w:val="16"/>
+                <w:szCs w:val="16"/>
+              </w:rPr>
+            </w:pPr>
+            <w:r>
+              <w:rPr>
+                <w:rFonts w:ascii="Arial" w:eastAsia="Times New Roman" w:hAnsi="Arial" w:cs="Arial"/>
+                <w:color w:val="000000"/>
+                <w:sz w:val="16"/>
+                <w:szCs w:val="16"/>
+              </w:rPr>
+              <w:t>25.99</w:t>
+            </w:r>
+          </w:p>
+        </w:tc>
+        <w:tc>
+          <w:tcPr>
+            <w:tcW w:w="618" w:type="dxa"/>
+            <w:tcBorders>
+              <w:top w:val="nil"/>
+              <w:left w:val="nil"/>
+              <w:bottom w:val="single" w:sz="4" w:space="0" w:color="auto"/>
+              <w:right w:val="single" w:sz="4" w:space="0" w:color="auto"/>
+            </w:tcBorders>
+            <w:shd w:val="clear" w:color="000000" w:fill="FFFFFF"/>
+            <w:vAlign w:val="center"/>
+            <w:hideMark/>
+          </w:tcPr>
+          <w:p>
+            <w:pPr>
+              <w:spacing w:after="0" w:line="240" w:lineRule="auto"/>
+              <w:jc w:val="right"/>
+              <w:rPr>
+                <w:rFonts w:ascii="Arial" w:eastAsia="Times New Roman" w:hAnsi="Arial" w:cs="Arial"/>
+                <w:color w:val="000000"/>
+                <w:sz w:val="16"/>
+                <w:szCs w:val="16"/>
+              </w:rPr>
+            </w:pPr>
+            <w:r>
+              <w:rPr>
+                <w:rFonts w:ascii="Arial" w:eastAsia="Times New Roman" w:hAnsi="Arial" w:cs="Arial"/>
+                <w:color w:val="000000"/>
+                <w:sz w:val="16"/>
+                <w:szCs w:val="16"/>
+              </w:rPr>
+              <w:t>26.23</w:t>
+            </w:r>
+          </w:p>
+        </w:tc>
+        <w:tc>
+          <w:tcPr>
+            <w:tcW w:w="642" w:type="dxa"/>
+            <w:tcBorders>
+              <w:top w:val="nil"/>
+              <w:left w:val="nil"/>
+              <w:bottom w:val="single" w:sz="4" w:space="0" w:color="auto"/>
+              <w:right w:val="single" w:sz="4" w:space="0" w:color="auto"/>
+            </w:tcBorders>
+            <w:shd w:val="clear" w:color="000000" w:fill="FFFFFF"/>
+            <w:vAlign w:val="center"/>
+            <w:hideMark/>
+          </w:tcPr>
+          <w:p>
+            <w:pPr>
+              <w:spacing w:after="0" w:line="240" w:lineRule="auto"/>
+              <w:jc w:val="right"/>
+              <w:rPr>
+                <w:rFonts w:ascii="Arial" w:eastAsia="Times New Roman" w:hAnsi="Arial" w:cs="Arial"/>
+                <w:color w:val="000000"/>
+                <w:sz w:val="16"/>
+                <w:szCs w:val="16"/>
+              </w:rPr>
+            </w:pPr>
+            <w:r>
+              <w:rPr>
+                <w:rFonts w:ascii="Arial" w:eastAsia="Times New Roman" w:hAnsi="Arial" w:cs="Arial"/>
+                <w:color w:val="000000"/>
+                <w:sz w:val="16"/>
+                <w:szCs w:val="16"/>
+              </w:rPr>
+              <w:t>25.55</w:t>
+            </w:r>
+          </w:p>
+        </w:tc>
+        <w:tc>
+          <w:tcPr>
+            <w:tcW w:w="760" w:type="dxa"/>
+            <w:tcBorders>
+              <w:top w:val="nil"/>
+              <w:left w:val="nil"/>
+              <w:bottom w:val="single" w:sz="4" w:space="0" w:color="auto"/>
+              <w:right w:val="single" w:sz="4" w:space="0" w:color="auto"/>
+            </w:tcBorders>
+            <w:shd w:val="clear" w:color="000000" w:fill="FFFFFF"/>
+            <w:vAlign w:val="center"/>
+            <w:hideMark/>
+          </w:tcPr>
+          <w:p>
+            <w:pPr>
+              <w:spacing w:after="0" w:line="240" w:lineRule="auto"/>
+              <w:jc w:val="right"/>
+              <w:rPr>
+                <w:rFonts w:ascii="Arial" w:eastAsia="Times New Roman" w:hAnsi="Arial" w:cs="Arial"/>
+                <w:color w:val="000000"/>
+                <w:sz w:val="16"/>
+                <w:szCs w:val="16"/>
+              </w:rPr>
+            </w:pPr>
+            <w:r>
+              <w:rPr>
+                <w:rFonts w:ascii="Arial" w:eastAsia="Times New Roman" w:hAnsi="Arial" w:cs="Arial"/>
+                <w:color w:val="000000"/>
+                <w:sz w:val="16"/>
+                <w:szCs w:val="16"/>
+              </w:rPr>
+              <w:t>26.23</w:t>
+            </w:r>
+          </w:p>
+        </w:tc>
+        <w:tc>
+          <w:tcPr>
+            <w:tcW w:w="928" w:type="dxa"/>
+            <w:tcBorders>
+              <w:top w:val="nil"/>
+              <w:left w:val="nil"/>
+              <w:bottom w:val="single" w:sz="4" w:space="0" w:color="auto"/>
+              <w:right w:val="single" w:sz="4" w:space="0" w:color="auto"/>
+            </w:tcBorders>
+            <w:shd w:val="clear" w:color="000000" w:fill="FFFFFF"/>
+            <w:vAlign w:val="center"/>
+            <w:hideMark/>
+          </w:tcPr>
+          <w:p>
+            <w:pPr>
+              <w:spacing w:after="0" w:line="240" w:lineRule="auto"/>
+              <w:jc w:val="right"/>
+              <w:rPr>
+                <w:rFonts w:ascii="Arial" w:eastAsia="Times New Roman" w:hAnsi="Arial" w:cs="Arial"/>
+                <w:color w:val="000000"/>
+                <w:sz w:val="16"/>
+                <w:szCs w:val="16"/>
+              </w:rPr>
+            </w:pPr>
+            <w:r>
+              <w:rPr>
+                <w:rFonts w:ascii="Arial" w:eastAsia="Times New Roman" w:hAnsi="Arial" w:cs="Arial"/>
+                <w:color w:val="000000"/>
+                <w:sz w:val="16"/>
+                <w:szCs w:val="16"/>
+              </w:rPr>
+              <w:t>9994162</w:t>
+            </w:r>
+          </w:p>
+        </w:tc>
+        <w:tc>
+          <w:tcPr>
+            <w:tcW w:w="1372" w:type="dxa"/>
+            <w:tcBorders>
+              <w:top w:val="nil"/>
+              <w:left w:val="nil"/>
+              <w:bottom w:val="single" w:sz="4" w:space="0" w:color="auto"/>
+              <w:right w:val="single" w:sz="4" w:space="0" w:color="auto"/>
+            </w:tcBorders>
+            <w:shd w:val="clear" w:color="000000" w:fill="FFFFFF"/>
+            <w:vAlign w:val="center"/>
+            <w:hideMark/>
+          </w:tcPr>
+          <w:p>
+            <w:pPr>
+              <w:spacing w:after="0" w:line="240" w:lineRule="auto"/>
+              <w:jc w:val="right"/>
+              <w:rPr>
+                <w:rFonts w:ascii="Arial" w:eastAsia="Times New Roman" w:hAnsi="Arial" w:cs="Arial"/>
+                <w:color w:val="000000"/>
+                <w:sz w:val="16"/>
+                <w:szCs w:val="16"/>
+              </w:rPr>
+            </w:pPr>
+            <w:r>
+              <w:rPr>
+                <w:rFonts w:ascii="Arial" w:eastAsia="Times New Roman" w:hAnsi="Arial" w:cs="Arial"/>
+                <w:color w:val="000000"/>
+                <w:sz w:val="16"/>
+                <w:szCs w:val="16"/>
+              </w:rPr>
+              <w:t>-0.914983</w:t>
+            </w:r>
+          </w:p>
+        </w:tc>
+        <w:tc>
+          <w:tcPr>
+            <w:tcW w:w="1260" w:type="dxa"/>
+            <w:tcBorders>
+              <w:top w:val="nil"/>
+              <w:left w:val="nil"/>
+              <w:bottom w:val="single" w:sz="4" w:space="0" w:color="auto"/>
+              <w:right w:val="single" w:sz="4" w:space="0" w:color="auto"/>
+            </w:tcBorders>
+            <w:shd w:val="clear" w:color="000000" w:fill="FFFFFF"/>
+            <w:vAlign w:val="center"/>
+            <w:hideMark/>
+          </w:tcPr>
+          <w:p>
+            <w:pPr>
+              <w:spacing w:after="0" w:line="240" w:lineRule="auto"/>
+              <w:jc w:val="right"/>
+              <w:rPr>
+                <w:rFonts w:ascii="Arial" w:eastAsia="Times New Roman" w:hAnsi="Arial" w:cs="Arial"/>
+                <w:color w:val="000000"/>
+                <w:sz w:val="16"/>
+                <w:szCs w:val="16"/>
+              </w:rPr>
+            </w:pPr>
+            <w:r>
+              <w:rPr>
+                <w:rFonts w:ascii="Arial" w:eastAsia="Times New Roman" w:hAnsi="Arial" w:cs="Arial"/>
+                <w:color w:val="000000"/>
+                <w:sz w:val="16"/>
+                <w:szCs w:val="16"/>
+              </w:rPr>
+              <w:t>-0.152451</w:t>
+            </w:r>
+          </w:p>
+        </w:tc>
+        <w:tc>
+          <w:tcPr>
+            <w:tcW w:w="1479" w:type="dxa"/>
+            <w:tcBorders>
+              <w:top w:val="nil"/>
+              <w:left w:val="nil"/>
+              <w:bottom w:val="single" w:sz="4" w:space="0" w:color="auto"/>
+              <w:right w:val="single" w:sz="4" w:space="0" w:color="auto"/>
+            </w:tcBorders>
+            <w:shd w:val="clear" w:color="000000" w:fill="FFFFFF"/>
+            <w:vAlign w:val="center"/>
+            <w:hideMark/>
+          </w:tcPr>
+          <w:p>
+            <w:pPr>
+              <w:spacing w:after="0" w:line="240" w:lineRule="auto"/>
+              <w:jc w:val="right"/>
+              <w:rPr>
+                <w:rFonts w:ascii="Arial" w:eastAsia="Times New Roman" w:hAnsi="Arial" w:cs="Arial"/>
+                <w:color w:val="000000"/>
+                <w:sz w:val="16"/>
+                <w:szCs w:val="16"/>
+              </w:rPr>
+            </w:pPr>
+            <w:r>
+              <w:rPr>
+                <w:rFonts w:ascii="Arial" w:eastAsia="Times New Roman" w:hAnsi="Arial" w:cs="Arial"/>
+                <w:color w:val="000000"/>
+                <w:sz w:val="16"/>
+                <w:szCs w:val="16"/>
+              </w:rPr>
+              <w:t>0.923432</w:t>
+            </w:r>
+          </w:p>
+        </w:tc>
+      </w:tr>
+      <w:tr>
+        <w:trPr>
+          <w:trHeight w:val="288"/>
+        </w:trPr>
+        <w:tc>
+          <w:tcPr>
+            <w:tcW w:w="1099" w:type="dxa"/>
+            <w:tcBorders>
+              <w:top w:val="nil"/>
+              <w:left w:val="single" w:sz="4" w:space="0" w:color="auto"/>
+              <w:bottom w:val="single" w:sz="4" w:space="0" w:color="auto"/>
+              <w:right w:val="single" w:sz="4" w:space="0" w:color="auto"/>
+            </w:tcBorders>
+            <w:shd w:val="clear" w:color="000000" w:fill="F5F5F5"/>
+            <w:hideMark/>
+          </w:tcPr>
+          <w:p>
+            <w:pPr>
+              <w:spacing w:after="0" w:line="240" w:lineRule="auto"/>
+              <w:jc w:val="center"/>
+              <w:rPr>
+                <w:rFonts w:ascii="Arial" w:eastAsia="Times New Roman" w:hAnsi="Arial" w:cs="Arial"/>
+                <w:color w:val="000000"/>
+                <w:sz w:val="16"/>
+                <w:szCs w:val="16"/>
+              </w:rPr>
+            </w:pPr>
+            <w:r>
+              <w:rPr>
+                <w:rFonts w:ascii="Arial" w:eastAsia="Times New Roman" w:hAnsi="Arial" w:cs="Arial"/>
+                <w:color w:val="000000"/>
+                <w:sz w:val="16"/>
+                <w:szCs w:val="16"/>
+              </w:rPr>
+              <w:t>12/19/2013</w:t>
+            </w:r>
+          </w:p>
+        </w:tc>
+        <w:tc>
+          <w:tcPr>
+            <w:tcW w:w="695" w:type="dxa"/>
+            <w:tcBorders>
+              <w:top w:val="nil"/>
+              <w:left w:val="nil"/>
+              <w:bottom w:val="single" w:sz="4" w:space="0" w:color="auto"/>
+              <w:right w:val="single" w:sz="4" w:space="0" w:color="auto"/>
+            </w:tcBorders>
+            <w:shd w:val="clear" w:color="000000" w:fill="F5F5F5"/>
+            <w:vAlign w:val="center"/>
+            <w:hideMark/>
+          </w:tcPr>
+          <w:p>
+            <w:pPr>
+              <w:spacing w:after="0" w:line="240" w:lineRule="auto"/>
+              <w:jc w:val="right"/>
+              <w:rPr>
+                <w:rFonts w:ascii="Arial" w:eastAsia="Times New Roman" w:hAnsi="Arial" w:cs="Arial"/>
+                <w:color w:val="000000"/>
+                <w:sz w:val="16"/>
+                <w:szCs w:val="16"/>
+              </w:rPr>
+            </w:pPr>
+            <w:r>
+              <w:rPr>
+                <w:rFonts w:ascii="Arial" w:eastAsia="Times New Roman" w:hAnsi="Arial" w:cs="Arial"/>
+                <w:color w:val="000000"/>
+                <w:sz w:val="16"/>
+                <w:szCs w:val="16"/>
+              </w:rPr>
+              <w:t>26.12</w:t>
+            </w:r>
+          </w:p>
+        </w:tc>
+        <w:tc>
+          <w:tcPr>
+            <w:tcW w:w="618" w:type="dxa"/>
+            <w:tcBorders>
+              <w:top w:val="nil"/>
+              <w:left w:val="nil"/>
+              <w:bottom w:val="single" w:sz="4" w:space="0" w:color="auto"/>
+              <w:right w:val="single" w:sz="4" w:space="0" w:color="auto"/>
+            </w:tcBorders>
+            <w:shd w:val="clear" w:color="000000" w:fill="F5F5F5"/>
+            <w:vAlign w:val="center"/>
+            <w:hideMark/>
+          </w:tcPr>
+          <w:p>
+            <w:pPr>
+              <w:spacing w:after="0" w:line="240" w:lineRule="auto"/>
+              <w:jc w:val="right"/>
+              <w:rPr>
+                <w:rFonts w:ascii="Arial" w:eastAsia="Times New Roman" w:hAnsi="Arial" w:cs="Arial"/>
+                <w:color w:val="000000"/>
+                <w:sz w:val="16"/>
+                <w:szCs w:val="16"/>
+              </w:rPr>
+            </w:pPr>
+            <w:r>
+              <w:rPr>
+                <w:rFonts w:ascii="Arial" w:eastAsia="Times New Roman" w:hAnsi="Arial" w:cs="Arial"/>
+                <w:color w:val="000000"/>
+                <w:sz w:val="16"/>
+                <w:szCs w:val="16"/>
+              </w:rPr>
+              <w:t>26.49</w:t>
+            </w:r>
+          </w:p>
+        </w:tc>
+        <w:tc>
+          <w:tcPr>
+            <w:tcW w:w="642" w:type="dxa"/>
+            <w:tcBorders>
+              <w:top w:val="nil"/>
+              <w:left w:val="nil"/>
+              <w:bottom w:val="single" w:sz="4" w:space="0" w:color="auto"/>
+              <w:right w:val="single" w:sz="4" w:space="0" w:color="auto"/>
+            </w:tcBorders>
+            <w:shd w:val="clear" w:color="000000" w:fill="F5F5F5"/>
+            <w:vAlign w:val="center"/>
+            <w:hideMark/>
+          </w:tcPr>
+          <w:p>
+            <w:pPr>
+              <w:spacing w:after="0" w:line="240" w:lineRule="auto"/>
+              <w:jc w:val="right"/>
+              <w:rPr>
+                <w:rFonts w:ascii="Arial" w:eastAsia="Times New Roman" w:hAnsi="Arial" w:cs="Arial"/>
+                <w:color w:val="000000"/>
+                <w:sz w:val="16"/>
+                <w:szCs w:val="16"/>
+              </w:rPr>
+            </w:pPr>
+            <w:r>
+              <w:rPr>
+                <w:rFonts w:ascii="Arial" w:eastAsia="Times New Roman" w:hAnsi="Arial" w:cs="Arial"/>
+                <w:color w:val="000000"/>
+                <w:sz w:val="16"/>
+                <w:szCs w:val="16"/>
+              </w:rPr>
+              <w:t>25.82</w:t>
+            </w:r>
+          </w:p>
+        </w:tc>
+        <w:tc>
+          <w:tcPr>
+            <w:tcW w:w="760" w:type="dxa"/>
+            <w:tcBorders>
+              <w:top w:val="nil"/>
+              <w:left w:val="nil"/>
+              <w:bottom w:val="single" w:sz="4" w:space="0" w:color="auto"/>
+              <w:right w:val="single" w:sz="4" w:space="0" w:color="auto"/>
+            </w:tcBorders>
+            <w:shd w:val="clear" w:color="000000" w:fill="F5F5F5"/>
+            <w:vAlign w:val="center"/>
+            <w:hideMark/>
+          </w:tcPr>
+          <w:p>
+            <w:pPr>
+              <w:spacing w:after="0" w:line="240" w:lineRule="auto"/>
+              <w:jc w:val="right"/>
+              <w:rPr>
+                <w:rFonts w:ascii="Arial" w:eastAsia="Times New Roman" w:hAnsi="Arial" w:cs="Arial"/>
+                <w:color w:val="000000"/>
+                <w:sz w:val="16"/>
+                <w:szCs w:val="16"/>
+              </w:rPr>
+            </w:pPr>
+            <w:r>
+              <w:rPr>
+                <w:rFonts w:ascii="Arial" w:eastAsia="Times New Roman" w:hAnsi="Arial" w:cs="Arial"/>
+                <w:color w:val="000000"/>
+                <w:sz w:val="16"/>
+                <w:szCs w:val="16"/>
+              </w:rPr>
+              <w:t>26.12</w:t>
+            </w:r>
+          </w:p>
+        </w:tc>
+        <w:tc>
+          <w:tcPr>
+            <w:tcW w:w="928" w:type="dxa"/>
+            <w:tcBorders>
+              <w:top w:val="nil"/>
+              <w:left w:val="nil"/>
+              <w:bottom w:val="single" w:sz="4" w:space="0" w:color="auto"/>
+              <w:right w:val="single" w:sz="4" w:space="0" w:color="auto"/>
+            </w:tcBorders>
+            <w:shd w:val="clear" w:color="000000" w:fill="F5F5F5"/>
+            <w:vAlign w:val="center"/>
+            <w:hideMark/>
+          </w:tcPr>
+          <w:p>
+            <w:pPr>
+              <w:spacing w:after="0" w:line="240" w:lineRule="auto"/>
+              <w:jc w:val="right"/>
+              <w:rPr>
+                <w:rFonts w:ascii="Arial" w:eastAsia="Times New Roman" w:hAnsi="Arial" w:cs="Arial"/>
+                <w:color w:val="000000"/>
+                <w:sz w:val="16"/>
+                <w:szCs w:val="16"/>
+              </w:rPr>
+            </w:pPr>
+            <w:r>
+              <w:rPr>
+                <w:rFonts w:ascii="Arial" w:eastAsia="Times New Roman" w:hAnsi="Arial" w:cs="Arial"/>
+                <w:color w:val="000000"/>
+                <w:sz w:val="16"/>
+                <w:szCs w:val="16"/>
+              </w:rPr>
+              <w:t>6916497</w:t>
+            </w:r>
+          </w:p>
+        </w:tc>
+        <w:tc>
+          <w:tcPr>
+            <w:tcW w:w="1372" w:type="dxa"/>
+            <w:tcBorders>
+              <w:top w:val="nil"/>
+              <w:left w:val="nil"/>
+              <w:bottom w:val="single" w:sz="4" w:space="0" w:color="auto"/>
+              <w:right w:val="single" w:sz="4" w:space="0" w:color="auto"/>
+            </w:tcBorders>
+            <w:shd w:val="clear" w:color="000000" w:fill="F5F5F5"/>
+            <w:vAlign w:val="center"/>
+            <w:hideMark/>
+          </w:tcPr>
+          <w:p>
+            <w:pPr>
+              <w:spacing w:after="0" w:line="240" w:lineRule="auto"/>
+              <w:jc w:val="right"/>
+              <w:rPr>
+                <w:rFonts w:ascii="Arial" w:eastAsia="Times New Roman" w:hAnsi="Arial" w:cs="Arial"/>
+                <w:color w:val="000000"/>
+                <w:sz w:val="16"/>
+                <w:szCs w:val="16"/>
+              </w:rPr>
+            </w:pPr>
+            <w:r>
+              <w:rPr>
+                <w:rFonts w:ascii="Arial" w:eastAsia="Times New Roman" w:hAnsi="Arial" w:cs="Arial"/>
+                <w:color w:val="000000"/>
+                <w:sz w:val="16"/>
+                <w:szCs w:val="16"/>
+              </w:rPr>
+              <w:t>0</w:t>
+            </w:r>
+          </w:p>
+        </w:tc>
+        <w:tc>
+          <w:tcPr>
+            <w:tcW w:w="1260" w:type="dxa"/>
+            <w:tcBorders>
+              <w:top w:val="nil"/>
+              <w:left w:val="nil"/>
+              <w:bottom w:val="single" w:sz="4" w:space="0" w:color="auto"/>
+              <w:right w:val="single" w:sz="4" w:space="0" w:color="auto"/>
+            </w:tcBorders>
+            <w:shd w:val="clear" w:color="000000" w:fill="F5F5F5"/>
+            <w:vAlign w:val="center"/>
+            <w:hideMark/>
+          </w:tcPr>
+          <w:p>
+            <w:pPr>
+              <w:spacing w:after="0" w:line="240" w:lineRule="auto"/>
+              <w:jc w:val="right"/>
+              <w:rPr>
+                <w:rFonts w:ascii="Arial" w:eastAsia="Times New Roman" w:hAnsi="Arial" w:cs="Arial"/>
+                <w:color w:val="000000"/>
+                <w:sz w:val="16"/>
+                <w:szCs w:val="16"/>
+              </w:rPr>
+            </w:pPr>
+            <w:r>
+              <w:rPr>
+                <w:rFonts w:ascii="Arial" w:eastAsia="Times New Roman" w:hAnsi="Arial" w:cs="Arial"/>
+                <w:color w:val="000000"/>
+                <w:sz w:val="16"/>
+                <w:szCs w:val="16"/>
+              </w:rPr>
+              <w:t>-0.007297</w:t>
+            </w:r>
+          </w:p>
+        </w:tc>
+        <w:tc>
+          <w:tcPr>
+            <w:tcW w:w="1479" w:type="dxa"/>
+            <w:tcBorders>
+              <w:top w:val="nil"/>
+              <w:left w:val="nil"/>
+              <w:bottom w:val="single" w:sz="4" w:space="0" w:color="auto"/>
+              <w:right w:val="single" w:sz="4" w:space="0" w:color="auto"/>
+            </w:tcBorders>
+            <w:shd w:val="clear" w:color="000000" w:fill="F5F5F5"/>
+            <w:vAlign w:val="center"/>
+            <w:hideMark/>
+          </w:tcPr>
+          <w:p>
+            <w:pPr>
+              <w:spacing w:after="0" w:line="240" w:lineRule="auto"/>
+              <w:jc w:val="right"/>
+              <w:rPr>
+                <w:rFonts w:ascii="Arial" w:eastAsia="Times New Roman" w:hAnsi="Arial" w:cs="Arial"/>
+                <w:color w:val="000000"/>
+                <w:sz w:val="16"/>
+                <w:szCs w:val="16"/>
+              </w:rPr>
+            </w:pPr>
+            <w:r>
+              <w:rPr>
+                <w:rFonts w:ascii="Arial" w:eastAsia="Times New Roman" w:hAnsi="Arial" w:cs="Arial"/>
+                <w:color w:val="000000"/>
+                <w:sz w:val="16"/>
+                <w:szCs w:val="16"/>
+              </w:rPr>
+              <w:t>0</w:t>
+            </w:r>
+          </w:p>
+        </w:tc>
+      </w:tr>
+      <w:tr>
+        <w:trPr>
+          <w:trHeight w:val="288"/>
+        </w:trPr>
+        <w:tc>
+          <w:tcPr>
+            <w:tcW w:w="1099" w:type="dxa"/>
+            <w:tcBorders>
+              <w:top w:val="nil"/>
+              <w:left w:val="single" w:sz="4" w:space="0" w:color="auto"/>
+              <w:bottom w:val="single" w:sz="4" w:space="0" w:color="auto"/>
+              <w:right w:val="single" w:sz="4" w:space="0" w:color="auto"/>
+            </w:tcBorders>
+            <w:shd w:val="clear" w:color="000000" w:fill="FFFFFF"/>
+            <w:hideMark/>
+          </w:tcPr>
+          <w:p>
+            <w:pPr>
+              <w:spacing w:after="0" w:line="240" w:lineRule="auto"/>
+              <w:jc w:val="center"/>
+              <w:rPr>
+                <w:rFonts w:ascii="Arial" w:eastAsia="Times New Roman" w:hAnsi="Arial" w:cs="Arial"/>
+                <w:color w:val="000000"/>
+                <w:sz w:val="16"/>
+                <w:szCs w:val="16"/>
+              </w:rPr>
+            </w:pPr>
+            <w:r>
+              <w:rPr>
+                <w:rFonts w:ascii="Arial" w:eastAsia="Times New Roman" w:hAnsi="Arial" w:cs="Arial"/>
+                <w:color w:val="000000"/>
+                <w:sz w:val="16"/>
+                <w:szCs w:val="16"/>
+              </w:rPr>
+              <w:t>12/20/2013</w:t>
+            </w:r>
+          </w:p>
+        </w:tc>
+        <w:tc>
+          <w:tcPr>
+            <w:tcW w:w="695" w:type="dxa"/>
+            <w:tcBorders>
+              <w:top w:val="nil"/>
+              <w:left w:val="nil"/>
+              <w:bottom w:val="single" w:sz="4" w:space="0" w:color="auto"/>
+              <w:right w:val="single" w:sz="4" w:space="0" w:color="auto"/>
+            </w:tcBorders>
+            <w:shd w:val="clear" w:color="000000" w:fill="FFFFFF"/>
+            <w:vAlign w:val="center"/>
+            <w:hideMark/>
+          </w:tcPr>
+          <w:p>
+            <w:pPr>
+              <w:spacing w:after="0" w:line="240" w:lineRule="auto"/>
+              <w:jc w:val="right"/>
+              <w:rPr>
+                <w:rFonts w:ascii="Arial" w:eastAsia="Times New Roman" w:hAnsi="Arial" w:cs="Arial"/>
+                <w:color w:val="000000"/>
+                <w:sz w:val="16"/>
+                <w:szCs w:val="16"/>
+              </w:rPr>
+            </w:pPr>
+            <w:r>
+              <w:rPr>
+                <w:rFonts w:ascii="Arial" w:eastAsia="Times New Roman" w:hAnsi="Arial" w:cs="Arial"/>
+                <w:color w:val="000000"/>
+                <w:sz w:val="16"/>
+                <w:szCs w:val="16"/>
+              </w:rPr>
+              <w:t>26.18</w:t>
+            </w:r>
+          </w:p>
+        </w:tc>
+        <w:tc>
+          <w:tcPr>
+            <w:tcW w:w="618" w:type="dxa"/>
+            <w:tcBorders>
+              <w:top w:val="nil"/>
+              <w:left w:val="nil"/>
+              <w:bottom w:val="single" w:sz="4" w:space="0" w:color="auto"/>
+              <w:right w:val="single" w:sz="4" w:space="0" w:color="auto"/>
+            </w:tcBorders>
+            <w:shd w:val="clear" w:color="000000" w:fill="FFFFFF"/>
+            <w:vAlign w:val="center"/>
+            <w:hideMark/>
+          </w:tcPr>
+          <w:p>
+            <w:pPr>
+              <w:spacing w:after="0" w:line="240" w:lineRule="auto"/>
+              <w:jc w:val="right"/>
+              <w:rPr>
+                <w:rFonts w:ascii="Arial" w:eastAsia="Times New Roman" w:hAnsi="Arial" w:cs="Arial"/>
+                <w:color w:val="000000"/>
+                <w:sz w:val="16"/>
+                <w:szCs w:val="16"/>
+              </w:rPr>
+            </w:pPr>
+            <w:r>
+              <w:rPr>
+                <w:rFonts w:ascii="Arial" w:eastAsia="Times New Roman" w:hAnsi="Arial" w:cs="Arial"/>
+                <w:color w:val="000000"/>
+                <w:sz w:val="16"/>
+                <w:szCs w:val="16"/>
+              </w:rPr>
+              <w:t>26.49</w:t>
+            </w:r>
+          </w:p>
+        </w:tc>
+        <w:tc>
+          <w:tcPr>
+            <w:tcW w:w="642" w:type="dxa"/>
+            <w:tcBorders>
+              <w:top w:val="nil"/>
+              <w:left w:val="nil"/>
+              <w:bottom w:val="single" w:sz="4" w:space="0" w:color="auto"/>
+              <w:right w:val="single" w:sz="4" w:space="0" w:color="auto"/>
+            </w:tcBorders>
+            <w:shd w:val="clear" w:color="000000" w:fill="FFFFFF"/>
+            <w:vAlign w:val="center"/>
+            <w:hideMark/>
+          </w:tcPr>
+          <w:p>
+            <w:pPr>
+              <w:spacing w:after="0" w:line="240" w:lineRule="auto"/>
+              <w:jc w:val="right"/>
+              <w:rPr>
+                <w:rFonts w:ascii="Arial" w:eastAsia="Times New Roman" w:hAnsi="Arial" w:cs="Arial"/>
+                <w:color w:val="000000"/>
+                <w:sz w:val="16"/>
+                <w:szCs w:val="16"/>
+              </w:rPr>
+            </w:pPr>
+            <w:r>
+              <w:rPr>
+                <w:rFonts w:ascii="Arial" w:eastAsia="Times New Roman" w:hAnsi="Arial" w:cs="Arial"/>
+                <w:color w:val="000000"/>
+                <w:sz w:val="16"/>
+                <w:szCs w:val="16"/>
+              </w:rPr>
+              <w:t>26.14</w:t>
+            </w:r>
+          </w:p>
+        </w:tc>
+        <w:tc>
+          <w:tcPr>
+            <w:tcW w:w="760" w:type="dxa"/>
+            <w:tcBorders>
+              <w:top w:val="nil"/>
+              <w:left w:val="nil"/>
+              <w:bottom w:val="single" w:sz="4" w:space="0" w:color="auto"/>
+              <w:right w:val="single" w:sz="4" w:space="0" w:color="auto"/>
+            </w:tcBorders>
+            <w:shd w:val="clear" w:color="000000" w:fill="FFFFFF"/>
+            <w:vAlign w:val="center"/>
+            <w:hideMark/>
+          </w:tcPr>
+          <w:p>
+            <w:pPr>
+              <w:spacing w:after="0" w:line="240" w:lineRule="auto"/>
+              <w:jc w:val="right"/>
+              <w:rPr>
+                <w:rFonts w:ascii="Arial" w:eastAsia="Times New Roman" w:hAnsi="Arial" w:cs="Arial"/>
+                <w:color w:val="000000"/>
+                <w:sz w:val="16"/>
+                <w:szCs w:val="16"/>
+              </w:rPr>
+            </w:pPr>
+            <w:r>
+              <w:rPr>
+                <w:rFonts w:ascii="Arial" w:eastAsia="Times New Roman" w:hAnsi="Arial" w:cs="Arial"/>
+                <w:color w:val="000000"/>
+                <w:sz w:val="16"/>
+                <w:szCs w:val="16"/>
+              </w:rPr>
+              <w:t>26.33</w:t>
+            </w:r>
+          </w:p>
+        </w:tc>
+        <w:tc>
+          <w:tcPr>
+            <w:tcW w:w="928" w:type="dxa"/>
+            <w:tcBorders>
+              <w:top w:val="nil"/>
+              <w:left w:val="nil"/>
+              <w:bottom w:val="single" w:sz="4" w:space="0" w:color="auto"/>
+              <w:right w:val="single" w:sz="4" w:space="0" w:color="auto"/>
+            </w:tcBorders>
+            <w:shd w:val="clear" w:color="000000" w:fill="FFFFFF"/>
+            <w:vAlign w:val="center"/>
+            <w:hideMark/>
+          </w:tcPr>
+          <w:p>
+            <w:pPr>
+              <w:spacing w:after="0" w:line="240" w:lineRule="auto"/>
+              <w:jc w:val="right"/>
+              <w:rPr>
+                <w:rFonts w:ascii="Arial" w:eastAsia="Times New Roman" w:hAnsi="Arial" w:cs="Arial"/>
+                <w:color w:val="000000"/>
+                <w:sz w:val="16"/>
+                <w:szCs w:val="16"/>
+              </w:rPr>
+            </w:pPr>
+            <w:r>
+              <w:rPr>
+                <w:rFonts w:ascii="Arial" w:eastAsia="Times New Roman" w:hAnsi="Arial" w:cs="Arial"/>
+                <w:color w:val="000000"/>
+                <w:sz w:val="16"/>
+                <w:szCs w:val="16"/>
+              </w:rPr>
+              <w:t>8530924</w:t>
+            </w:r>
+          </w:p>
+        </w:tc>
+        <w:tc>
+          <w:tcPr>
+            <w:tcW w:w="1372" w:type="dxa"/>
+            <w:tcBorders>
+              <w:top w:val="nil"/>
+              <w:left w:val="nil"/>
+              <w:bottom w:val="single" w:sz="4" w:space="0" w:color="auto"/>
+              <w:right w:val="single" w:sz="4" w:space="0" w:color="auto"/>
+            </w:tcBorders>
+            <w:shd w:val="clear" w:color="000000" w:fill="FFFFFF"/>
+            <w:vAlign w:val="center"/>
+            <w:hideMark/>
+          </w:tcPr>
+          <w:p>
+            <w:pPr>
+              <w:spacing w:after="0" w:line="240" w:lineRule="auto"/>
+              <w:jc w:val="right"/>
+              <w:rPr>
+                <w:rFonts w:ascii="Arial" w:eastAsia="Times New Roman" w:hAnsi="Arial" w:cs="Arial"/>
+                <w:color w:val="000000"/>
+                <w:sz w:val="16"/>
+                <w:szCs w:val="16"/>
+              </w:rPr>
+            </w:pPr>
+            <w:r>
+              <w:rPr>
+                <w:rFonts w:ascii="Arial" w:eastAsia="Times New Roman" w:hAnsi="Arial" w:cs="Arial"/>
+                <w:color w:val="000000"/>
+                <w:sz w:val="16"/>
+                <w:szCs w:val="16"/>
+              </w:rPr>
+              <w:t>-0.569692</w:t>
+            </w:r>
+          </w:p>
+        </w:tc>
+        <w:tc>
+          <w:tcPr>
+            <w:tcW w:w="1260" w:type="dxa"/>
+            <w:tcBorders>
+              <w:top w:val="nil"/>
+              <w:left w:val="nil"/>
+              <w:bottom w:val="single" w:sz="4" w:space="0" w:color="auto"/>
+              <w:right w:val="single" w:sz="4" w:space="0" w:color="auto"/>
+            </w:tcBorders>
+            <w:shd w:val="clear" w:color="000000" w:fill="FFFFFF"/>
+            <w:vAlign w:val="center"/>
+            <w:hideMark/>
+          </w:tcPr>
+          <w:p>
+            <w:pPr>
+              <w:spacing w:after="0" w:line="240" w:lineRule="auto"/>
+              <w:jc w:val="right"/>
+              <w:rPr>
+                <w:rFonts w:ascii="Arial" w:eastAsia="Times New Roman" w:hAnsi="Arial" w:cs="Arial"/>
+                <w:color w:val="000000"/>
+                <w:sz w:val="16"/>
+                <w:szCs w:val="16"/>
+              </w:rPr>
+            </w:pPr>
+            <w:r>
+              <w:rPr>
+                <w:rFonts w:ascii="Arial" w:eastAsia="Times New Roman" w:hAnsi="Arial" w:cs="Arial"/>
+                <w:color w:val="000000"/>
+                <w:sz w:val="16"/>
+                <w:szCs w:val="16"/>
+              </w:rPr>
+              <w:t>-0.097674</w:t>
+            </w:r>
+          </w:p>
+        </w:tc>
+        <w:tc>
+          <w:tcPr>
+            <w:tcW w:w="1479" w:type="dxa"/>
+            <w:tcBorders>
+              <w:top w:val="nil"/>
+              <w:left w:val="nil"/>
+              <w:bottom w:val="single" w:sz="4" w:space="0" w:color="auto"/>
+              <w:right w:val="single" w:sz="4" w:space="0" w:color="auto"/>
+            </w:tcBorders>
+            <w:shd w:val="clear" w:color="000000" w:fill="FFFFFF"/>
+            <w:vAlign w:val="center"/>
+            <w:hideMark/>
+          </w:tcPr>
+          <w:p>
+            <w:pPr>
+              <w:spacing w:after="0" w:line="240" w:lineRule="auto"/>
+              <w:jc w:val="right"/>
+              <w:rPr>
+                <w:rFonts w:ascii="Arial" w:eastAsia="Times New Roman" w:hAnsi="Arial" w:cs="Arial"/>
+                <w:color w:val="000000"/>
+                <w:sz w:val="16"/>
+                <w:szCs w:val="16"/>
+              </w:rPr>
+            </w:pPr>
+            <w:r>
+              <w:rPr>
+                <w:rFonts w:ascii="Arial" w:eastAsia="Times New Roman" w:hAnsi="Arial" w:cs="Arial"/>
+                <w:color w:val="000000"/>
+                <w:sz w:val="16"/>
+                <w:szCs w:val="16"/>
+              </w:rPr>
+              <w:t>0.572956</w:t>
+            </w:r>
+          </w:p>
+        </w:tc>
+      </w:tr>
+    </w:tbl>
     <w:p>
       <w:pPr>
         <w:pStyle w:val="ListParagraph"/>
@@ -951,25 +4530,61 @@
           <w:szCs w:val="24"/>
         </w:rPr>
       </w:pPr>
-      <w:bookmarkStart w:id="0" w:name="_GoBack"/>
-      <w:bookmarkEnd w:id="0"/>
-    </w:p>
-    <w:p>
-      <w:pPr>
-        <w:pStyle w:val="ListParagraph"/>
-        <w:numPr>
-          <w:ilvl w:val="2"/>
-          <w:numId w:val="1"/>
-        </w:numPr>
-        <w:rPr>
-          <w:rFonts w:cstheme="minorHAnsi"/>
-          <w:sz w:val="24"/>
-          <w:szCs w:val="24"/>
-        </w:rPr>
-      </w:pPr>
-      <w:r>
-        <w:rPr>
-          <w:rFonts w:cstheme="minorHAnsi"/>
+      <w:r>
+        <w:rPr>
+          <w:rFonts w:cstheme="minorHAnsi"/>
+          <w:sz w:val="24"/>
+          <w:szCs w:val="24"/>
+        </w:rPr>
+        <w:t xml:space="preserve">Here is a sample of the dataset for the stock </w:t>
+      </w:r>
+      <w:r>
+        <w:rPr>
+          <w:rFonts w:cstheme="minorHAnsi"/>
+          <w:sz w:val="24"/>
+          <w:szCs w:val="24"/>
+        </w:rPr>
+        <w:t>American Airlines (</w:t>
+      </w:r>
+      <w:r>
+        <w:rPr>
+          <w:rFonts w:cstheme="minorHAnsi"/>
+          <w:sz w:val="24"/>
+          <w:szCs w:val="24"/>
+        </w:rPr>
+        <w:t>AAL</w:t>
+      </w:r>
+      <w:r>
+        <w:rPr>
+          <w:rFonts w:cstheme="minorHAnsi"/>
+          <w:sz w:val="24"/>
+          <w:szCs w:val="24"/>
+        </w:rPr>
+        <w:t>)</w:t>
+      </w:r>
+    </w:p>
+    <w:p>
+      <w:pPr>
+        <w:rPr>
+          <w:rFonts w:cstheme="minorHAnsi"/>
+          <w:sz w:val="24"/>
+          <w:szCs w:val="24"/>
+        </w:rPr>
+      </w:pPr>
+    </w:p>
+    <w:p>
+      <w:pPr>
+        <w:rPr>
+          <w:rFonts w:cstheme="minorHAnsi"/>
+          <w:color w:val="FF0000"/>
+          <w:sz w:val="24"/>
+          <w:szCs w:val="24"/>
+        </w:rPr>
+      </w:pPr>
+      <w:r>
+        <w:rPr>
+          <w:rFonts w:cstheme="minorHAnsi"/>
+          <w:color w:val="FF0000"/>
           <w:sz w:val="24"/>
           <w:szCs w:val="24"/>
         </w:rPr>
@@ -979,6 +4594,7 @@
       <w:r>
         <w:rPr>
           <w:rFonts w:cstheme="minorHAnsi"/>
+          <w:color w:val="FF0000"/>
           <w:sz w:val="24"/>
           <w:szCs w:val="24"/>
         </w:rPr>
@@ -988,6 +4604,7 @@
       <w:r>
         <w:rPr>
           <w:rFonts w:cstheme="minorHAnsi"/>
+          <w:color w:val="FF0000"/>
           <w:sz w:val="24"/>
           <w:szCs w:val="24"/>
         </w:rPr>
@@ -1013,7 +4630,6 @@
           <w:sz w:val="24"/>
           <w:szCs w:val="24"/>
         </w:rPr>
-        <w:lastRenderedPageBreak/>
         <w:t>Exploratory Visualization</w:t>
       </w:r>
     </w:p>
@@ -1108,7 +4724,7 @@
                     </pic:cNvPicPr>
                   </pic:nvPicPr>
                   <pic:blipFill>
-                    <a:blip r:embed="rId7" cstate="print">
+                    <a:blip r:embed="rId6" cstate="print">
                       <a:extLst>
                         <a:ext uri="{28A0092B-C50C-407E-A947-70E740481C1C}">
                           <a14:useLocalDpi xmlns:a14="http://schemas.microsoft.com/office/drawing/2010/main" val="0"/>
@@ -1172,7 +4788,7 @@
                     </pic:cNvPicPr>
                   </pic:nvPicPr>
                   <pic:blipFill>
-                    <a:blip r:embed="rId8" cstate="print">
+                    <a:blip r:embed="rId7" cstate="print">
                       <a:extLst>
                         <a:ext uri="{28A0092B-C50C-407E-A947-70E740481C1C}">
                           <a14:useLocalDpi xmlns:a14="http://schemas.microsoft.com/office/drawing/2010/main" val="0"/>
@@ -1259,6 +4875,7 @@
           <w:sz w:val="24"/>
           <w:szCs w:val="24"/>
         </w:rPr>
+        <w:lastRenderedPageBreak/>
         <w:drawing>
           <wp:inline distT="0" distB="0" distL="0" distR="0">
             <wp:extent cx="3482340" cy="2286000"/>
@@ -1277,7 +4894,7 @@
                     </pic:cNvPicPr>
                   </pic:nvPicPr>
                   <pic:blipFill>
-                    <a:blip r:embed="rId9" cstate="print">
+                    <a:blip r:embed="rId8" cstate="print">
                       <a:extLst>
                         <a:ext uri="{28A0092B-C50C-407E-A947-70E740481C1C}">
                           <a14:useLocalDpi xmlns:a14="http://schemas.microsoft.com/office/drawing/2010/main" val="0"/>
@@ -1452,7 +5069,6 @@
           <w:sz w:val="24"/>
           <w:szCs w:val="24"/>
         </w:rPr>
-        <w:lastRenderedPageBreak/>
         <w:t xml:space="preserve">The first </w:t>
       </w:r>
       <w:r>
@@ -1819,6 +5435,7 @@
           <w:sz w:val="24"/>
           <w:szCs w:val="24"/>
         </w:rPr>
+        <w:lastRenderedPageBreak/>
         <w:t xml:space="preserve">The clear benchmark for this problem is the market itself.  But as the analysis didn’t yield fitting results the ability of the model to predict would not be worth the time to run it.  The SVM was a particularly low accuracy, and the RNN-LSTM was not able to be ran due to misconfigured data and multiple attempts to rectify.  </w:t>
       </w:r>
     </w:p>
@@ -2015,7 +5632,6 @@
           <w:sz w:val="24"/>
           <w:szCs w:val="24"/>
         </w:rPr>
-        <w:lastRenderedPageBreak/>
         <w:t xml:space="preserve">The main focus of the implementation was the RNN-LSTM model.  This model required much more intervention and adjustment than the SVM model.  During the analysis data needed to be pre-processed to a high degree and was not achieved in the implementation.  </w:t>
       </w:r>
     </w:p>
@@ -2134,6 +5750,7 @@
           <w:sz w:val="24"/>
           <w:szCs w:val="24"/>
         </w:rPr>
+        <w:lastRenderedPageBreak/>
         <w:t>Results</w:t>
       </w:r>
     </w:p>
@@ -2299,7 +5916,6 @@
           <w:sz w:val="24"/>
           <w:szCs w:val="24"/>
         </w:rPr>
-        <w:lastRenderedPageBreak/>
         <w:t>Reflection</w:t>
       </w:r>
     </w:p>
@@ -2410,6 +6026,7 @@
           <w:sz w:val="24"/>
           <w:szCs w:val="24"/>
         </w:rPr>
+        <w:lastRenderedPageBreak/>
         <w:t xml:space="preserve">As a model RNN-LSTM can be a great resource for more experienced researchers and those that are involved with investigating deep learning possibilities.  However, it is not a practical solution. </w:t>
       </w:r>
     </w:p>
@@ -2519,6 +6136,123 @@
           <w:szCs w:val="24"/>
         </w:rPr>
       </w:pPr>
+    </w:p>
+    <w:p>
+      <w:pPr>
+        <w:rPr>
+          <w:rFonts w:cstheme="minorHAnsi"/>
+          <w:sz w:val="24"/>
+          <w:szCs w:val="24"/>
+        </w:rPr>
+      </w:pPr>
+    </w:p>
+    <w:p>
+      <w:pPr>
+        <w:rPr>
+          <w:rFonts w:cstheme="minorHAnsi"/>
+          <w:sz w:val="24"/>
+          <w:szCs w:val="24"/>
+        </w:rPr>
+      </w:pPr>
+    </w:p>
+    <w:p>
+      <w:pPr>
+        <w:rPr>
+          <w:rFonts w:cstheme="minorHAnsi"/>
+          <w:sz w:val="24"/>
+          <w:szCs w:val="24"/>
+        </w:rPr>
+      </w:pPr>
+    </w:p>
+    <w:p>
+      <w:pPr>
+        <w:rPr>
+          <w:rFonts w:cstheme="minorHAnsi"/>
+          <w:sz w:val="24"/>
+          <w:szCs w:val="24"/>
+        </w:rPr>
+      </w:pPr>
+    </w:p>
+    <w:p>
+      <w:pPr>
+        <w:rPr>
+          <w:rFonts w:cstheme="minorHAnsi"/>
+          <w:sz w:val="24"/>
+          <w:szCs w:val="24"/>
+        </w:rPr>
+      </w:pPr>
+    </w:p>
+    <w:p>
+      <w:pPr>
+        <w:rPr>
+          <w:rFonts w:cstheme="minorHAnsi"/>
+          <w:sz w:val="24"/>
+          <w:szCs w:val="24"/>
+        </w:rPr>
+      </w:pPr>
+    </w:p>
+    <w:p>
+      <w:pPr>
+        <w:rPr>
+          <w:rFonts w:cstheme="minorHAnsi"/>
+          <w:sz w:val="24"/>
+          <w:szCs w:val="24"/>
+        </w:rPr>
+      </w:pPr>
+    </w:p>
+    <w:p>
+      <w:pPr>
+        <w:rPr>
+          <w:rFonts w:cstheme="minorHAnsi"/>
+          <w:sz w:val="24"/>
+          <w:szCs w:val="24"/>
+        </w:rPr>
+      </w:pPr>
+    </w:p>
+    <w:p>
+      <w:pPr>
+        <w:rPr>
+          <w:rFonts w:cstheme="minorHAnsi"/>
+          <w:sz w:val="24"/>
+          <w:szCs w:val="24"/>
+        </w:rPr>
+      </w:pPr>
+    </w:p>
+    <w:p>
+      <w:pPr>
+        <w:rPr>
+          <w:rFonts w:cstheme="minorHAnsi"/>
+          <w:sz w:val="24"/>
+          <w:szCs w:val="24"/>
+        </w:rPr>
+      </w:pPr>
+    </w:p>
+    <w:p>
+      <w:pPr>
+        <w:rPr>
+          <w:rFonts w:cstheme="minorHAnsi"/>
+          <w:sz w:val="24"/>
+          <w:szCs w:val="24"/>
+        </w:rPr>
+      </w:pPr>
+    </w:p>
+    <w:p>
+      <w:pPr>
+        <w:rPr>
+          <w:rFonts w:cstheme="minorHAnsi"/>
+          <w:sz w:val="24"/>
+          <w:szCs w:val="24"/>
+        </w:rPr>
+      </w:pPr>
+    </w:p>
+    <w:p>
+      <w:pPr>
+        <w:rPr>
+          <w:rFonts w:cstheme="minorHAnsi"/>
+          <w:sz w:val="24"/>
+          <w:szCs w:val="24"/>
+        </w:rPr>
+      </w:pPr>
       <w:r>
         <w:rPr>
           <w:rFonts w:cstheme="minorHAnsi"/>
@@ -2543,7 +6277,6 @@
           <w:sz w:val="24"/>
           <w:szCs w:val="24"/>
         </w:rPr>
-        <w:lastRenderedPageBreak/>
         <w:t xml:space="preserve">[1] </w:t>
       </w:r>
       <w:r>
@@ -2583,7 +6316,7 @@
         </w:rPr>
         <w:t xml:space="preserve">[Online]. Available: </w:t>
       </w:r>
-      <w:hyperlink r:id="rId10" w:history="1">
+      <w:hyperlink r:id="rId9" w:history="1">
         <w:r>
           <w:rPr>
             <w:rStyle w:val="Hyperlink"/>
@@ -2618,6 +6351,7 @@
           <w:sz w:val="24"/>
           <w:szCs w:val="24"/>
         </w:rPr>
+        <w:lastRenderedPageBreak/>
         <w:t xml:space="preserve">[2] </w:t>
       </w:r>
       <w:r>
@@ -2654,7 +6388,7 @@
         </w:rPr>
         <w:t xml:space="preserve"> </w:t>
       </w:r>
-      <w:hyperlink r:id="rId11" w:history="1">
+      <w:hyperlink r:id="rId10" w:history="1">
         <w:r>
           <w:rPr>
             <w:rStyle w:val="Hyperlink"/>
@@ -2718,7 +6452,7 @@
         </w:rPr>
         <w:t xml:space="preserve"> [Online]. Available: </w:t>
       </w:r>
-      <w:hyperlink r:id="rId12" w:history="1">
+      <w:hyperlink r:id="rId11" w:history="1">
         <w:r>
           <w:rPr>
             <w:rStyle w:val="Hyperlink"/>
@@ -2807,7 +6541,7 @@
         </w:rPr>
         <w:t xml:space="preserve"> </w:t>
       </w:r>
-      <w:hyperlink r:id="rId13" w:history="1">
+      <w:hyperlink r:id="rId12" w:history="1">
         <w:r>
           <w:rPr>
             <w:rStyle w:val="Hyperlink"/>
@@ -2870,7 +6604,7 @@
         </w:rPr>
         <w:t xml:space="preserve"> [Online]. Available: </w:t>
       </w:r>
-      <w:hyperlink r:id="rId14" w:history="1">
+      <w:hyperlink r:id="rId13" w:history="1">
         <w:r>
           <w:rPr>
             <w:rStyle w:val="Hyperlink"/>

</xml_diff>

<commit_message>
feat:  Adding in changes for my project.
</commit_message>
<xml_diff>
--- a/Report/ReportDraft.docx
+++ b/Report/ReportDraft.docx
@@ -23,8 +23,6 @@
         </w:rPr>
         <w:softHyphen/>
       </w:r>
-      <w:bookmarkStart w:id="0" w:name="_GoBack"/>
-      <w:bookmarkEnd w:id="0"/>
       <w:r>
         <w:rPr>
           <w:rFonts w:cstheme="minorHAnsi"/>
@@ -4574,45 +4572,6 @@
     </w:p>
     <w:p>
       <w:pPr>
-        <w:rPr>
-          <w:rFonts w:cstheme="minorHAnsi"/>
-          <w:color w:val="FF0000"/>
-          <w:sz w:val="24"/>
-          <w:szCs w:val="24"/>
-        </w:rPr>
-      </w:pPr>
-      <w:r>
-        <w:rPr>
-          <w:rFonts w:cstheme="minorHAnsi"/>
-          <w:color w:val="FF0000"/>
-          <w:sz w:val="24"/>
-          <w:szCs w:val="24"/>
-        </w:rPr>
-        <w:t xml:space="preserve">The RNN-LSTM analysis was much more difficult and ultimately incomplete.  The preprocessing step was beyond the authors capabilities. </w:t>
-      </w:r>
-      <w:proofErr w:type="gramStart"/>
-      <w:r>
-        <w:rPr>
-          <w:rFonts w:cstheme="minorHAnsi"/>
-          <w:color w:val="FF0000"/>
-          <w:sz w:val="24"/>
-          <w:szCs w:val="24"/>
-        </w:rPr>
-        <w:t>Thus</w:t>
-      </w:r>
-      <w:proofErr w:type="gramEnd"/>
-      <w:r>
-        <w:rPr>
-          <w:rFonts w:cstheme="minorHAnsi"/>
-          <w:color w:val="FF0000"/>
-          <w:sz w:val="24"/>
-          <w:szCs w:val="24"/>
-        </w:rPr>
-        <w:t xml:space="preserve"> when it came time for the actual analysis there were many errors and little explanation of where to go.  The exploration of the data lead to attempting many different areas of analysis.  One such approach was utilizing logarithms, which ultimately failed because of negative numbers which didn’t make any sense.  Taking the logarithm of the volume left a lot of questions of how to use the resulting data.  </w:t>
-      </w:r>
-    </w:p>
-    <w:p>
-      <w:pPr>
         <w:pStyle w:val="ListParagraph"/>
         <w:numPr>
           <w:ilvl w:val="1"/>
@@ -4695,6 +4654,7 @@
         <w:ind w:left="1848"/>
         <w:rPr>
           <w:rFonts w:cstheme="minorHAnsi"/>
+          <w:noProof/>
           <w:sz w:val="24"/>
           <w:szCs w:val="24"/>
         </w:rPr>
@@ -4708,9 +4668,9 @@
         </w:rPr>
         <w:drawing>
           <wp:inline distT="0" distB="0" distL="0" distR="0">
-            <wp:extent cx="1421765" cy="991235"/>
-            <wp:effectExtent l="0" t="0" r="6985" b="0"/>
-            <wp:docPr id="2" name="Picture 2"/>
+            <wp:extent cx="1663065" cy="1107440"/>
+            <wp:effectExtent l="0" t="0" r="0" b="0"/>
+            <wp:docPr id="1" name="Picture 1"/>
             <wp:cNvGraphicFramePr>
               <a:graphicFrameLocks xmlns:a="http://schemas.openxmlformats.org/drawingml/2006/main" noChangeAspect="1"/>
             </wp:cNvGraphicFramePr>
@@ -4718,7 +4678,7 @@
               <a:graphicData uri="http://schemas.openxmlformats.org/drawingml/2006/picture">
                 <pic:pic xmlns:pic="http://schemas.openxmlformats.org/drawingml/2006/picture">
                   <pic:nvPicPr>
-                    <pic:cNvPr id="0" name="Picture 2"/>
+                    <pic:cNvPr id="0" name="Picture 1"/>
                     <pic:cNvPicPr>
                       <a:picLocks noChangeAspect="1" noChangeArrowheads="1"/>
                     </pic:cNvPicPr>
@@ -4739,7 +4699,7 @@
                   <pic:spPr bwMode="auto">
                     <a:xfrm>
                       <a:off x="0" y="0"/>
-                      <a:ext cx="1421765" cy="991235"/>
+                      <a:ext cx="1663065" cy="1107440"/>
                     </a:xfrm>
                     <a:prstGeom prst="rect">
                       <a:avLst/>
@@ -4761,7 +4721,7 @@
           <w:sz w:val="24"/>
           <w:szCs w:val="24"/>
         </w:rPr>
-        <w:t xml:space="preserve">   </w:t>
+        <w:t xml:space="preserve">  </w:t>
       </w:r>
       <w:r>
         <w:rPr>
@@ -4772,9 +4732,9 @@
         </w:rPr>
         <w:drawing>
           <wp:inline distT="0" distB="0" distL="0" distR="0">
-            <wp:extent cx="1428750" cy="1038860"/>
-            <wp:effectExtent l="0" t="0" r="0" b="8890"/>
-            <wp:docPr id="3" name="Picture 3"/>
+            <wp:extent cx="1711960" cy="1196975"/>
+            <wp:effectExtent l="0" t="0" r="2540" b="3175"/>
+            <wp:docPr id="5" name="Picture 5"/>
             <wp:cNvGraphicFramePr>
               <a:graphicFrameLocks xmlns:a="http://schemas.openxmlformats.org/drawingml/2006/main" noChangeAspect="1"/>
             </wp:cNvGraphicFramePr>
@@ -4782,7 +4742,7 @@
               <a:graphicData uri="http://schemas.openxmlformats.org/drawingml/2006/picture">
                 <pic:pic xmlns:pic="http://schemas.openxmlformats.org/drawingml/2006/picture">
                   <pic:nvPicPr>
-                    <pic:cNvPr id="0" name="Picture 3"/>
+                    <pic:cNvPr id="0" name="Picture 2"/>
                     <pic:cNvPicPr>
                       <a:picLocks noChangeAspect="1" noChangeArrowheads="1"/>
                     </pic:cNvPicPr>
@@ -4803,7 +4763,7 @@
                   <pic:spPr bwMode="auto">
                     <a:xfrm>
                       <a:off x="0" y="0"/>
-                      <a:ext cx="1428750" cy="1038860"/>
+                      <a:ext cx="1711960" cy="1196975"/>
                     </a:xfrm>
                     <a:prstGeom prst="rect">
                       <a:avLst/>
@@ -4819,6 +4779,25 @@
           </wp:inline>
         </w:drawing>
       </w:r>
+      <w:r>
+        <w:rPr>
+          <w:rFonts w:cstheme="minorHAnsi"/>
+          <w:sz w:val="24"/>
+          <w:szCs w:val="24"/>
+        </w:rPr>
+        <w:t xml:space="preserve"> </w:t>
+      </w:r>
+    </w:p>
+    <w:p>
+      <w:pPr>
+        <w:pStyle w:val="ListParagraph"/>
+        <w:ind w:left="1848"/>
+        <w:rPr>
+          <w:rFonts w:cstheme="minorHAnsi"/>
+          <w:sz w:val="24"/>
+          <w:szCs w:val="24"/>
+        </w:rPr>
+      </w:pPr>
     </w:p>
     <w:p>
       <w:pPr>
@@ -4878,9 +4857,9 @@
         <w:lastRenderedPageBreak/>
         <w:drawing>
           <wp:inline distT="0" distB="0" distL="0" distR="0">
-            <wp:extent cx="3482340" cy="2286000"/>
-            <wp:effectExtent l="0" t="0" r="3810" b="0"/>
-            <wp:docPr id="4" name="Picture 4"/>
+            <wp:extent cx="4321478" cy="2743200"/>
+            <wp:effectExtent l="0" t="0" r="3175" b="0"/>
+            <wp:docPr id="6" name="Picture 6"/>
             <wp:cNvGraphicFramePr>
               <a:graphicFrameLocks xmlns:a="http://schemas.openxmlformats.org/drawingml/2006/main" noChangeAspect="1"/>
             </wp:cNvGraphicFramePr>
@@ -4888,7 +4867,7 @@
               <a:graphicData uri="http://schemas.openxmlformats.org/drawingml/2006/picture">
                 <pic:pic xmlns:pic="http://schemas.openxmlformats.org/drawingml/2006/picture">
                   <pic:nvPicPr>
-                    <pic:cNvPr id="0" name="Picture 4"/>
+                    <pic:cNvPr id="0" name="Picture 3"/>
                     <pic:cNvPicPr>
                       <a:picLocks noChangeAspect="1" noChangeArrowheads="1"/>
                     </pic:cNvPicPr>
@@ -4909,7 +4888,7 @@
                   <pic:spPr bwMode="auto">
                     <a:xfrm>
                       <a:off x="0" y="0"/>
-                      <a:ext cx="3482340" cy="2286000"/>
+                      <a:ext cx="4327229" cy="2746851"/>
                     </a:xfrm>
                     <a:prstGeom prst="rect">
                       <a:avLst/>
@@ -5015,7 +4994,6 @@
         </w:rPr>
         <w:t xml:space="preserve">The SVM technique has been a technique used for predicting stock prices. </w:t>
       </w:r>
-      <w:proofErr w:type="gramStart"/>
       <w:r>
         <w:rPr>
           <w:rFonts w:cstheme="minorHAnsi"/>
@@ -5024,7 +5002,14 @@
         </w:rPr>
         <w:t>However</w:t>
       </w:r>
-      <w:proofErr w:type="gramEnd"/>
+      <w:r>
+        <w:rPr>
+          <w:rFonts w:cstheme="minorHAnsi"/>
+          <w:sz w:val="24"/>
+          <w:szCs w:val="24"/>
+        </w:rPr>
+        <w:t>,</w:t>
+      </w:r>
       <w:r>
         <w:rPr>
           <w:rFonts w:cstheme="minorHAnsi"/>
@@ -5329,7 +5314,33 @@
           <w:sz w:val="24"/>
           <w:szCs w:val="24"/>
         </w:rPr>
-        <w:t xml:space="preserve">After the SVM was established and the model was in place, it was time to develop the RNN-LSTM model for the data. RNN-LSTM is a particularly difficult model to implement. Much research beyond the primary resource Udacity was utilized in order to develop the model as is noted in the Resources section. </w:t>
+        <w:t xml:space="preserve">After the SVM was established and the model </w:t>
+      </w:r>
+      <w:r>
+        <w:rPr>
+          <w:rFonts w:cstheme="minorHAnsi"/>
+          <w:sz w:val="24"/>
+          <w:szCs w:val="24"/>
+        </w:rPr>
+        <w:t>is</w:t>
+      </w:r>
+      <w:r>
+        <w:rPr>
+          <w:rFonts w:cstheme="minorHAnsi"/>
+          <w:sz w:val="24"/>
+          <w:szCs w:val="24"/>
+        </w:rPr>
+        <w:t xml:space="preserve"> in place, it was time to develop the RNN-LSTM model for the data. RNN-LSTM is a particularly difficult model to implement. Much research beyo</w:t>
+      </w:r>
+      <w:bookmarkStart w:id="0" w:name="_GoBack"/>
+      <w:bookmarkEnd w:id="0"/>
+      <w:r>
+        <w:rPr>
+          <w:rFonts w:cstheme="minorHAnsi"/>
+          <w:sz w:val="24"/>
+          <w:szCs w:val="24"/>
+        </w:rPr>
+        <w:t xml:space="preserve">nd the primary resource Udacity was utilized in order to develop the model as is noted in the Resources section. </w:t>
       </w:r>
       <w:r>
         <w:rPr>
@@ -5383,7 +5394,16 @@
           <w:sz w:val="24"/>
           <w:szCs w:val="24"/>
         </w:rPr>
-        <w:t xml:space="preserve">did not work to give adequate data).  Because the model is particular there were many attempts at trying to reshape the data to a form the model could use. Unfortunately, many different approaches were taken, but all failed to produce </w:t>
+        <w:t xml:space="preserve">did not work to give adequate data).  Because the model is particular there were many attempts at trying </w:t>
+      </w:r>
+      <w:r>
+        <w:rPr>
+          <w:rFonts w:cstheme="minorHAnsi"/>
+          <w:sz w:val="24"/>
+          <w:szCs w:val="24"/>
+        </w:rPr>
+        <w:lastRenderedPageBreak/>
+        <w:t xml:space="preserve">to reshape the data to a form the model could use. Unfortunately, many different approaches were taken, but all failed to produce </w:t>
       </w:r>
       <w:r>
         <w:rPr>
@@ -5435,7 +5455,6 @@
           <w:sz w:val="24"/>
           <w:szCs w:val="24"/>
         </w:rPr>
-        <w:lastRenderedPageBreak/>
         <w:t xml:space="preserve">The clear benchmark for this problem is the market itself.  But as the analysis didn’t yield fitting results the ability of the model to predict would not be worth the time to run it.  The SVM was a particularly low accuracy, and the RNN-LSTM was not able to be ran due to misconfigured data and multiple attempts to rectify.  </w:t>
       </w:r>
     </w:p>
@@ -5728,7 +5747,16 @@
           <w:sz w:val="24"/>
           <w:szCs w:val="24"/>
         </w:rPr>
-        <w:t>The RNN-LSTM model needs much more refinement than the SVM.  Refinements to the shape, data type, training &amp; testing sets, and the model itself were made with not much success.  There were refinements regarding the data in the pre-preprocessing, but nothing was found to get results.  Much time was spent on research across the internet, including but not limited to StackOverflow.com, Keras.io, Udacity.com, MachineLearningMastery.com, and others.  Overall, there is much more need for refinement that seems to be beyond my current abilities using RNNs.</w:t>
+        <w:t xml:space="preserve">The RNN-LSTM model needs much more refinement than the SVM.  Refinements to the shape, data type, training &amp; testing sets, and the model itself were made with not much success.  There were refinements regarding the data in the pre-preprocessing, but nothing was found to get results.  Much time was spent on research across the internet, including but not limited to StackOverflow.com, Keras.io, Udacity.com, </w:t>
+      </w:r>
+      <w:r>
+        <w:rPr>
+          <w:rFonts w:cstheme="minorHAnsi"/>
+          <w:sz w:val="24"/>
+          <w:szCs w:val="24"/>
+        </w:rPr>
+        <w:lastRenderedPageBreak/>
+        <w:t>MachineLearningMastery.com, and others.  Overall, there is much more need for refinement that seems to be beyond my current abilities using RNNs.</w:t>
       </w:r>
     </w:p>
     <w:p>
@@ -5750,7 +5778,6 @@
           <w:sz w:val="24"/>
           <w:szCs w:val="24"/>
         </w:rPr>
-        <w:lastRenderedPageBreak/>
         <w:t>Results</w:t>
       </w:r>
     </w:p>
@@ -5982,7 +6009,16 @@
           <w:sz w:val="24"/>
           <w:szCs w:val="24"/>
         </w:rPr>
-        <w:t xml:space="preserve">The data pre-processing from what I have observed is the most difficult portion of any machine learning problem.  It needs to be done in a consistent and logical manner and comes with experience in how to process and divide the data.  More work needs to be done on the pre-processing of the data, which will allow the models to move forward in the analysis. </w:t>
+        <w:t xml:space="preserve">The data pre-processing from what I have observed is the most difficult portion of any machine learning problem.  It needs to be done in a consistent and logical manner and comes with experience in how to process </w:t>
+      </w:r>
+      <w:r>
+        <w:rPr>
+          <w:rFonts w:cstheme="minorHAnsi"/>
+          <w:sz w:val="24"/>
+          <w:szCs w:val="24"/>
+        </w:rPr>
+        <w:lastRenderedPageBreak/>
+        <w:t xml:space="preserve">and divide the data.  More work needs to be done on the pre-processing of the data, which will allow the models to move forward in the analysis. </w:t>
       </w:r>
     </w:p>
     <w:p>
@@ -6026,7 +6062,6 @@
           <w:sz w:val="24"/>
           <w:szCs w:val="24"/>
         </w:rPr>
-        <w:lastRenderedPageBreak/>
         <w:t xml:space="preserve">As a model RNN-LSTM can be a great resource for more experienced researchers and those that are involved with investigating deep learning possibilities.  However, it is not a practical solution. </w:t>
       </w:r>
     </w:p>
@@ -6259,6 +6294,7 @@
           <w:sz w:val="24"/>
           <w:szCs w:val="24"/>
         </w:rPr>
+        <w:lastRenderedPageBreak/>
         <w:t xml:space="preserve">Resources: </w:t>
       </w:r>
     </w:p>
@@ -6351,7 +6387,6 @@
           <w:sz w:val="24"/>
           <w:szCs w:val="24"/>
         </w:rPr>
-        <w:lastRenderedPageBreak/>
         <w:t xml:space="preserve">[2] </w:t>
       </w:r>
       <w:r>

</xml_diff>

<commit_message>
feat: converting the report to pdf
</commit_message>
<xml_diff>
--- a/Report/ReportDraft.docx
+++ b/Report/ReportDraft.docx
@@ -15,6 +15,8 @@
           <w:szCs w:val="24"/>
         </w:rPr>
       </w:pPr>
+      <w:bookmarkStart w:id="0" w:name="_GoBack"/>
+      <w:bookmarkEnd w:id="0"/>
       <w:r>
         <w:rPr>
           <w:rFonts w:cstheme="minorHAnsi"/>
@@ -175,25 +177,7 @@
           <w:sz w:val="24"/>
           <w:szCs w:val="24"/>
         </w:rPr>
-        <w:t xml:space="preserve">There are many different approaches to predicting the stock market, from the traditional moving averages, candle charts, and technical analysis to the </w:t>
-      </w:r>
-      <w:proofErr w:type="gramStart"/>
-      <w:r>
-        <w:rPr>
-          <w:rFonts w:cstheme="minorHAnsi"/>
-          <w:sz w:val="24"/>
-          <w:szCs w:val="24"/>
-        </w:rPr>
-        <w:t>cutting edge</w:t>
-      </w:r>
-      <w:proofErr w:type="gramEnd"/>
-      <w:r>
-        <w:rPr>
-          <w:rFonts w:cstheme="minorHAnsi"/>
-          <w:sz w:val="24"/>
-          <w:szCs w:val="24"/>
-        </w:rPr>
-        <w:t xml:space="preserve"> machine learning algorithms.  One such analysis is Particle swarm optimization (PSO) and least square support vector machine (LS-SVM), this is a combination of two different algorithms to tune and adjust to different weaknesses in the models [5]. </w:t>
+        <w:t xml:space="preserve">There are many different approaches to predicting the stock market, from the traditional moving averages, candle charts, and technical analysis to the cutting edge machine learning algorithms.  One such analysis is Particle swarm optimization (PSO) and least square support vector machine (LS-SVM), this is a combination of two different algorithms to tune and adjust to different weaknesses in the models [5]. </w:t>
       </w:r>
     </w:p>
     <w:p>
@@ -817,25 +801,7 @@
           <w:sz w:val="24"/>
           <w:szCs w:val="24"/>
         </w:rPr>
-        <w:t xml:space="preserve">In </w:t>
-      </w:r>
-      <w:proofErr w:type="gramStart"/>
-      <w:r>
-        <w:rPr>
-          <w:rFonts w:cstheme="minorHAnsi"/>
-          <w:sz w:val="24"/>
-          <w:szCs w:val="24"/>
-        </w:rPr>
-        <w:t>addition</w:t>
-      </w:r>
-      <w:proofErr w:type="gramEnd"/>
-      <w:r>
-        <w:rPr>
-          <w:rFonts w:cstheme="minorHAnsi"/>
-          <w:sz w:val="24"/>
-          <w:szCs w:val="24"/>
-        </w:rPr>
-        <w:t xml:space="preserve"> I have added a few different features in order to predict stock price, Daily Returns, Rate of Change, and the Sharpe Ratio.  The main one of these is the Sharpe Ratio, which is, “</w:t>
+        <w:t>In addition I have added a few different features in order to predict stock price, Daily Returns, Rate of Change, and the Sharpe Ratio.  The main one of these is the Sharpe Ratio, which is, “</w:t>
       </w:r>
       <w:r>
         <w:rPr>
@@ -1000,7 +966,6 @@
                 <w:sz w:val="16"/>
                 <w:szCs w:val="16"/>
               </w:rPr>
-              <w:lastRenderedPageBreak/>
               <w:t>Date</w:t>
             </w:r>
           </w:p>
@@ -4627,25 +4592,7 @@
           <w:sz w:val="24"/>
           <w:szCs w:val="24"/>
         </w:rPr>
-        <w:t xml:space="preserve">does the data on the graphs relate to each other when graphed on top of the volume. In other </w:t>
-      </w:r>
-      <w:proofErr w:type="gramStart"/>
-      <w:r>
-        <w:rPr>
-          <w:rFonts w:cstheme="minorHAnsi"/>
-          <w:sz w:val="24"/>
-          <w:szCs w:val="24"/>
-        </w:rPr>
-        <w:t>words</w:t>
-      </w:r>
-      <w:proofErr w:type="gramEnd"/>
-      <w:r>
-        <w:rPr>
-          <w:rFonts w:cstheme="minorHAnsi"/>
-          <w:sz w:val="24"/>
-          <w:szCs w:val="24"/>
-        </w:rPr>
-        <w:t xml:space="preserve"> how does the volume either influence or is influenced by the stock prices.  Is there any correlation? </w:t>
+        <w:t xml:space="preserve">does the data on the graphs relate to each other when graphed on top of the volume. In other words how does the volume either influence or is influenced by the stock prices.  Is there any correlation? </w:t>
       </w:r>
     </w:p>
     <w:p>
@@ -4854,7 +4801,6 @@
           <w:sz w:val="24"/>
           <w:szCs w:val="24"/>
         </w:rPr>
-        <w:lastRenderedPageBreak/>
         <w:drawing>
           <wp:inline distT="0" distB="0" distL="0" distR="0">
             <wp:extent cx="4321478" cy="2743200"/>
@@ -5257,25 +5203,7 @@
           <w:sz w:val="24"/>
           <w:szCs w:val="24"/>
         </w:rPr>
-        <w:t xml:space="preserve"> method was called to develop the model, </w:t>
-      </w:r>
-      <w:proofErr w:type="gramStart"/>
-      <w:r>
-        <w:rPr>
-          <w:rFonts w:cstheme="minorHAnsi"/>
-          <w:sz w:val="24"/>
-          <w:szCs w:val="24"/>
-        </w:rPr>
-        <w:t>than</w:t>
-      </w:r>
-      <w:proofErr w:type="gramEnd"/>
-      <w:r>
-        <w:rPr>
-          <w:rFonts w:cstheme="minorHAnsi"/>
-          <w:sz w:val="24"/>
-          <w:szCs w:val="24"/>
-        </w:rPr>
-        <w:t xml:space="preserve"> the </w:t>
+        <w:t xml:space="preserve"> method was called to develop the model, than the </w:t>
       </w:r>
       <w:r>
         <w:rPr>
@@ -5330,43 +5258,15 @@
           <w:sz w:val="24"/>
           <w:szCs w:val="24"/>
         </w:rPr>
-        <w:t xml:space="preserve"> in place, it was time to develop the RNN-LSTM model for the data. RNN-LSTM is a particularly difficult model to implement. Much research beyo</w:t>
-      </w:r>
-      <w:bookmarkStart w:id="0" w:name="_GoBack"/>
-      <w:bookmarkEnd w:id="0"/>
-      <w:r>
-        <w:rPr>
-          <w:rFonts w:cstheme="minorHAnsi"/>
-          <w:sz w:val="24"/>
-          <w:szCs w:val="24"/>
-        </w:rPr>
-        <w:t xml:space="preserve">nd the primary resource Udacity was utilized in order to develop the model as is noted in the Resources section. </w:t>
-      </w:r>
-      <w:r>
-        <w:rPr>
-          <w:rFonts w:cstheme="minorHAnsi"/>
-          <w:sz w:val="24"/>
-          <w:szCs w:val="24"/>
-        </w:rPr>
-        <w:t xml:space="preserve">It </w:t>
-      </w:r>
-      <w:proofErr w:type="gramStart"/>
-      <w:r>
-        <w:rPr>
-          <w:rFonts w:cstheme="minorHAnsi"/>
-          <w:sz w:val="24"/>
-          <w:szCs w:val="24"/>
-        </w:rPr>
-        <w:t>begin</w:t>
-      </w:r>
-      <w:proofErr w:type="gramEnd"/>
-      <w:r>
-        <w:rPr>
-          <w:rFonts w:cstheme="minorHAnsi"/>
-          <w:sz w:val="24"/>
-          <w:szCs w:val="24"/>
-        </w:rPr>
-        <w:t xml:space="preserve"> with preprocessing the data in order to get a proper form for the analysis.  The next step was to split the data so it could be used in the model (the </w:t>
+        <w:t xml:space="preserve"> in place, it was time to develop the RNN-LSTM model for the data. RNN-LSTM is a particularly difficult model to implement. Much research beyond the primary resource Udacity was utilized in order to develop the model as is noted in the Resources section. </w:t>
+      </w:r>
+      <w:r>
+        <w:rPr>
+          <w:rFonts w:cstheme="minorHAnsi"/>
+          <w:sz w:val="24"/>
+          <w:szCs w:val="24"/>
+        </w:rPr>
+        <w:t xml:space="preserve">It begin with preprocessing the data in order to get a proper form for the analysis.  The next step was to split the data so it could be used in the model (the </w:t>
       </w:r>
       <w:proofErr w:type="spellStart"/>
       <w:r>
@@ -5394,16 +5294,7 @@
           <w:sz w:val="24"/>
           <w:szCs w:val="24"/>
         </w:rPr>
-        <w:t xml:space="preserve">did not work to give adequate data).  Because the model is particular there were many attempts at trying </w:t>
-      </w:r>
-      <w:r>
-        <w:rPr>
-          <w:rFonts w:cstheme="minorHAnsi"/>
-          <w:sz w:val="24"/>
-          <w:szCs w:val="24"/>
-        </w:rPr>
-        <w:lastRenderedPageBreak/>
-        <w:t xml:space="preserve">to reshape the data to a form the model could use. Unfortunately, many different approaches were taken, but all failed to produce </w:t>
+        <w:t xml:space="preserve">did not work to give adequate data).  Because the model is particular there were many attempts at trying to reshape the data to a form the model could use. Unfortunately, many different approaches were taken, but all failed to produce </w:t>
       </w:r>
       <w:r>
         <w:rPr>
@@ -5747,16 +5638,7 @@
           <w:sz w:val="24"/>
           <w:szCs w:val="24"/>
         </w:rPr>
-        <w:t xml:space="preserve">The RNN-LSTM model needs much more refinement than the SVM.  Refinements to the shape, data type, training &amp; testing sets, and the model itself were made with not much success.  There were refinements regarding the data in the pre-preprocessing, but nothing was found to get results.  Much time was spent on research across the internet, including but not limited to StackOverflow.com, Keras.io, Udacity.com, </w:t>
-      </w:r>
-      <w:r>
-        <w:rPr>
-          <w:rFonts w:cstheme="minorHAnsi"/>
-          <w:sz w:val="24"/>
-          <w:szCs w:val="24"/>
-        </w:rPr>
-        <w:lastRenderedPageBreak/>
-        <w:t>MachineLearningMastery.com, and others.  Overall, there is much more need for refinement that seems to be beyond my current abilities using RNNs.</w:t>
+        <w:t>The RNN-LSTM model needs much more refinement than the SVM.  Refinements to the shape, data type, training &amp; testing sets, and the model itself were made with not much success.  There were refinements regarding the data in the pre-preprocessing, but nothing was found to get results.  Much time was spent on research across the internet, including but not limited to StackOverflow.com, Keras.io, Udacity.com, MachineLearningMastery.com, and others.  Overall, there is much more need for refinement that seems to be beyond my current abilities using RNNs.</w:t>
       </w:r>
     </w:p>
     <w:p>
@@ -6009,16 +5891,7 @@
           <w:sz w:val="24"/>
           <w:szCs w:val="24"/>
         </w:rPr>
-        <w:t xml:space="preserve">The data pre-processing from what I have observed is the most difficult portion of any machine learning problem.  It needs to be done in a consistent and logical manner and comes with experience in how to process </w:t>
-      </w:r>
-      <w:r>
-        <w:rPr>
-          <w:rFonts w:cstheme="minorHAnsi"/>
-          <w:sz w:val="24"/>
-          <w:szCs w:val="24"/>
-        </w:rPr>
-        <w:lastRenderedPageBreak/>
-        <w:t xml:space="preserve">and divide the data.  More work needs to be done on the pre-processing of the data, which will allow the models to move forward in the analysis. </w:t>
+        <w:t xml:space="preserve">The data pre-processing from what I have observed is the most difficult portion of any machine learning problem.  It needs to be done in a consistent and logical manner and comes with experience in how to process and divide the data.  More work needs to be done on the pre-processing of the data, which will allow the models to move forward in the analysis. </w:t>
       </w:r>
     </w:p>
     <w:p>
@@ -6294,7 +6167,6 @@
           <w:sz w:val="24"/>
           <w:szCs w:val="24"/>
         </w:rPr>
-        <w:lastRenderedPageBreak/>
         <w:t xml:space="preserve">Resources: </w:t>
       </w:r>
     </w:p>

</xml_diff>

<commit_message>
Adding in some changes
</commit_message>
<xml_diff>
--- a/Report/ReportDraft.docx
+++ b/Report/ReportDraft.docx
@@ -15,8 +15,6 @@
           <w:szCs w:val="24"/>
         </w:rPr>
       </w:pPr>
-      <w:bookmarkStart w:id="0" w:name="_GoBack"/>
-      <w:bookmarkEnd w:id="0"/>
       <w:r>
         <w:rPr>
           <w:rFonts w:cstheme="minorHAnsi"/>
@@ -177,7 +175,25 @@
           <w:sz w:val="24"/>
           <w:szCs w:val="24"/>
         </w:rPr>
-        <w:t xml:space="preserve">There are many different approaches to predicting the stock market, from the traditional moving averages, candle charts, and technical analysis to the cutting edge machine learning algorithms.  One such analysis is Particle swarm optimization (PSO) and least square support vector machine (LS-SVM), this is a combination of two different algorithms to tune and adjust to different weaknesses in the models [5]. </w:t>
+        <w:t xml:space="preserve">There are many different approaches to predicting the stock market, from the traditional moving averages, candle charts, and technical analysis to the </w:t>
+      </w:r>
+      <w:proofErr w:type="gramStart"/>
+      <w:r>
+        <w:rPr>
+          <w:rFonts w:cstheme="minorHAnsi"/>
+          <w:sz w:val="24"/>
+          <w:szCs w:val="24"/>
+        </w:rPr>
+        <w:t>cutting edge</w:t>
+      </w:r>
+      <w:proofErr w:type="gramEnd"/>
+      <w:r>
+        <w:rPr>
+          <w:rFonts w:cstheme="minorHAnsi"/>
+          <w:sz w:val="24"/>
+          <w:szCs w:val="24"/>
+        </w:rPr>
+        <w:t xml:space="preserve"> machine learning algorithms.  One such analysis is Particle swarm optimization (PSO) and least square support vector machine (LS-SVM), this is a combination of two different algorithms to tune and adjust to different weaknesses in the models [5]. </w:t>
       </w:r>
     </w:p>
     <w:p>
@@ -575,6 +591,7 @@
         </w:rPr>
         <w:t xml:space="preserve">Before the model can be used </w:t>
       </w:r>
+      <w:proofErr w:type="gramStart"/>
       <w:r>
         <w:rPr>
           <w:rFonts w:cstheme="minorHAnsi"/>
@@ -582,7 +599,17 @@
           <w:sz w:val="24"/>
           <w:szCs w:val="24"/>
         </w:rPr>
-        <w:t xml:space="preserve">The preliminary model is a Support Vector Regression (SVR), which is similar to a Support Vector Machine (SVM), but used for regression analysis instead of classification. </w:t>
+        <w:t>The</w:t>
+      </w:r>
+      <w:proofErr w:type="gramEnd"/>
+      <w:r>
+        <w:rPr>
+          <w:rFonts w:cstheme="minorHAnsi"/>
+          <w:color w:val="000000"/>
+          <w:sz w:val="24"/>
+          <w:szCs w:val="24"/>
+        </w:rPr>
+        <w:t xml:space="preserve"> preliminary model is a Support Vector Regression (SVR), which is similar to a Support Vector Machine (SVM), but used for regression analysis instead of classification. </w:t>
       </w:r>
       <w:r>
         <w:rPr>
@@ -727,7 +754,7 @@
         </w:rPr>
         <w:t xml:space="preserve">a competitor on Kaggle and the code can be found on this site: </w:t>
       </w:r>
-      <w:hyperlink r:id="rId5" w:history="1">
+      <w:hyperlink r:id="rId6" w:history="1">
         <w:r>
           <w:rPr>
             <w:rStyle w:val="Hyperlink"/>
@@ -801,7 +828,25 @@
           <w:sz w:val="24"/>
           <w:szCs w:val="24"/>
         </w:rPr>
-        <w:t>In addition I have added a few different features in order to predict stock price, Daily Returns, Rate of Change, and the Sharpe Ratio.  The main one of these is the Sharpe Ratio, which is, “</w:t>
+        <w:t xml:space="preserve">In </w:t>
+      </w:r>
+      <w:proofErr w:type="gramStart"/>
+      <w:r>
+        <w:rPr>
+          <w:rFonts w:cstheme="minorHAnsi"/>
+          <w:sz w:val="24"/>
+          <w:szCs w:val="24"/>
+        </w:rPr>
+        <w:t>addition</w:t>
+      </w:r>
+      <w:proofErr w:type="gramEnd"/>
+      <w:r>
+        <w:rPr>
+          <w:rFonts w:cstheme="minorHAnsi"/>
+          <w:sz w:val="24"/>
+          <w:szCs w:val="24"/>
+        </w:rPr>
+        <w:t xml:space="preserve"> I have added a few different features in order to predict stock price, Daily Returns, Rate of Change, and the Sharpe Ratio.  The main one of these is the Sharpe Ratio, which is, “</w:t>
       </w:r>
       <w:r>
         <w:rPr>
@@ -957,6 +1002,7 @@
                 <w:szCs w:val="16"/>
               </w:rPr>
             </w:pPr>
+            <w:bookmarkStart w:id="0" w:name="_GoBack"/>
             <w:r>
               <w:rPr>
                 <w:rFonts w:ascii="Arial" w:eastAsia="Times New Roman" w:hAnsi="Arial" w:cs="Arial"/>
@@ -966,6 +1012,7 @@
                 <w:sz w:val="16"/>
                 <w:szCs w:val="16"/>
               </w:rPr>
+              <w:lastRenderedPageBreak/>
               <w:t>Date</w:t>
             </w:r>
           </w:p>
@@ -4480,6 +4527,7 @@
         </w:tc>
       </w:tr>
     </w:tbl>
+    <w:bookmarkEnd w:id="0"/>
     <w:p>
       <w:pPr>
         <w:pStyle w:val="ListParagraph"/>
@@ -4586,13 +4634,41 @@
         </w:rPr>
         <w:t xml:space="preserve">data for one particular stock.  These graphs were beginning of the data preprocessing/analysis step.  The graph on the left signifies the ups and downs of the stock prices for the given years.  The graph on the right signifies the volume of trades for the given years.  This lead to a question how </w:t>
       </w:r>
-      <w:r>
-        <w:rPr>
-          <w:rFonts w:cstheme="minorHAnsi"/>
-          <w:sz w:val="24"/>
-          <w:szCs w:val="24"/>
-        </w:rPr>
-        <w:t xml:space="preserve">does the data on the graphs relate to each other when graphed on top of the volume. In other words how does the volume either influence or is influenced by the stock prices.  Is there any correlation? </w:t>
+      <w:proofErr w:type="gramStart"/>
+      <w:r>
+        <w:rPr>
+          <w:rFonts w:cstheme="minorHAnsi"/>
+          <w:sz w:val="24"/>
+          <w:szCs w:val="24"/>
+        </w:rPr>
+        <w:t>does the data on the graphs relate</w:t>
+      </w:r>
+      <w:proofErr w:type="gramEnd"/>
+      <w:r>
+        <w:rPr>
+          <w:rFonts w:cstheme="minorHAnsi"/>
+          <w:sz w:val="24"/>
+          <w:szCs w:val="24"/>
+        </w:rPr>
+        <w:t xml:space="preserve"> to each other when graphed on top of the volume. In other </w:t>
+      </w:r>
+      <w:proofErr w:type="gramStart"/>
+      <w:r>
+        <w:rPr>
+          <w:rFonts w:cstheme="minorHAnsi"/>
+          <w:sz w:val="24"/>
+          <w:szCs w:val="24"/>
+        </w:rPr>
+        <w:t>words</w:t>
+      </w:r>
+      <w:proofErr w:type="gramEnd"/>
+      <w:r>
+        <w:rPr>
+          <w:rFonts w:cstheme="minorHAnsi"/>
+          <w:sz w:val="24"/>
+          <w:szCs w:val="24"/>
+        </w:rPr>
+        <w:t xml:space="preserve"> how does the volume either influence or is influenced by the stock prices.  Is there any correlation? </w:t>
       </w:r>
     </w:p>
     <w:p>
@@ -4631,7 +4707,7 @@
                     </pic:cNvPicPr>
                   </pic:nvPicPr>
                   <pic:blipFill>
-                    <a:blip r:embed="rId6" cstate="print">
+                    <a:blip r:embed="rId7" cstate="print">
                       <a:extLst>
                         <a:ext uri="{28A0092B-C50C-407E-A947-70E740481C1C}">
                           <a14:useLocalDpi xmlns:a14="http://schemas.microsoft.com/office/drawing/2010/main" val="0"/>
@@ -4695,7 +4771,7 @@
                     </pic:cNvPicPr>
                   </pic:nvPicPr>
                   <pic:blipFill>
-                    <a:blip r:embed="rId7" cstate="print">
+                    <a:blip r:embed="rId8" cstate="print">
                       <a:extLst>
                         <a:ext uri="{28A0092B-C50C-407E-A947-70E740481C1C}">
                           <a14:useLocalDpi xmlns:a14="http://schemas.microsoft.com/office/drawing/2010/main" val="0"/>
@@ -4801,6 +4877,7 @@
           <w:sz w:val="24"/>
           <w:szCs w:val="24"/>
         </w:rPr>
+        <w:lastRenderedPageBreak/>
         <w:drawing>
           <wp:inline distT="0" distB="0" distL="0" distR="0">
             <wp:extent cx="4321478" cy="2743200"/>
@@ -4819,7 +4896,7 @@
                     </pic:cNvPicPr>
                   </pic:nvPicPr>
                   <pic:blipFill>
-                    <a:blip r:embed="rId8" cstate="print">
+                    <a:blip r:embed="rId9" cstate="print">
                       <a:extLst>
                         <a:ext uri="{28A0092B-C50C-407E-A947-70E740481C1C}">
                           <a14:useLocalDpi xmlns:a14="http://schemas.microsoft.com/office/drawing/2010/main" val="0"/>
@@ -5203,7 +5280,25 @@
           <w:sz w:val="24"/>
           <w:szCs w:val="24"/>
         </w:rPr>
-        <w:t xml:space="preserve"> method was called to develop the model, than the </w:t>
+        <w:t xml:space="preserve"> method was called to develop the model, </w:t>
+      </w:r>
+      <w:proofErr w:type="gramStart"/>
+      <w:r>
+        <w:rPr>
+          <w:rFonts w:cstheme="minorHAnsi"/>
+          <w:sz w:val="24"/>
+          <w:szCs w:val="24"/>
+        </w:rPr>
+        <w:t>than</w:t>
+      </w:r>
+      <w:proofErr w:type="gramEnd"/>
+      <w:r>
+        <w:rPr>
+          <w:rFonts w:cstheme="minorHAnsi"/>
+          <w:sz w:val="24"/>
+          <w:szCs w:val="24"/>
+        </w:rPr>
+        <w:t xml:space="preserve"> the </w:t>
       </w:r>
       <w:r>
         <w:rPr>
@@ -5266,7 +5361,25 @@
           <w:sz w:val="24"/>
           <w:szCs w:val="24"/>
         </w:rPr>
-        <w:t xml:space="preserve">It begin with preprocessing the data in order to get a proper form for the analysis.  The next step was to split the data so it could be used in the model (the </w:t>
+        <w:t xml:space="preserve">It </w:t>
+      </w:r>
+      <w:proofErr w:type="gramStart"/>
+      <w:r>
+        <w:rPr>
+          <w:rFonts w:cstheme="minorHAnsi"/>
+          <w:sz w:val="24"/>
+          <w:szCs w:val="24"/>
+        </w:rPr>
+        <w:t>begin</w:t>
+      </w:r>
+      <w:proofErr w:type="gramEnd"/>
+      <w:r>
+        <w:rPr>
+          <w:rFonts w:cstheme="minorHAnsi"/>
+          <w:sz w:val="24"/>
+          <w:szCs w:val="24"/>
+        </w:rPr>
+        <w:t xml:space="preserve"> with preprocessing the data in order to get a proper form for the analysis.  The next step was to split the data so it could be used in the model (the </w:t>
       </w:r>
       <w:proofErr w:type="spellStart"/>
       <w:r>
@@ -5294,7 +5407,16 @@
           <w:sz w:val="24"/>
           <w:szCs w:val="24"/>
         </w:rPr>
-        <w:t xml:space="preserve">did not work to give adequate data).  Because the model is particular there were many attempts at trying to reshape the data to a form the model could use. Unfortunately, many different approaches were taken, but all failed to produce </w:t>
+        <w:t xml:space="preserve">did not work to give adequate data).  Because the model is particular there were many attempts at trying </w:t>
+      </w:r>
+      <w:r>
+        <w:rPr>
+          <w:rFonts w:cstheme="minorHAnsi"/>
+          <w:sz w:val="24"/>
+          <w:szCs w:val="24"/>
+        </w:rPr>
+        <w:lastRenderedPageBreak/>
+        <w:t xml:space="preserve">to reshape the data to a form the model could use. Unfortunately, many different approaches were taken, but all failed to produce </w:t>
       </w:r>
       <w:r>
         <w:rPr>
@@ -5638,7 +5760,16 @@
           <w:sz w:val="24"/>
           <w:szCs w:val="24"/>
         </w:rPr>
-        <w:t>The RNN-LSTM model needs much more refinement than the SVM.  Refinements to the shape, data type, training &amp; testing sets, and the model itself were made with not much success.  There were refinements regarding the data in the pre-preprocessing, but nothing was found to get results.  Much time was spent on research across the internet, including but not limited to StackOverflow.com, Keras.io, Udacity.com, MachineLearningMastery.com, and others.  Overall, there is much more need for refinement that seems to be beyond my current abilities using RNNs.</w:t>
+        <w:t xml:space="preserve">The RNN-LSTM model needs much more refinement than the SVM.  Refinements to the shape, data type, training &amp; testing sets, and the model itself were made with not much success.  There were refinements regarding the data in the pre-preprocessing, but nothing was found to get results.  Much time was spent on research across the internet, including but not limited to StackOverflow.com, Keras.io, Udacity.com, </w:t>
+      </w:r>
+      <w:r>
+        <w:rPr>
+          <w:rFonts w:cstheme="minorHAnsi"/>
+          <w:sz w:val="24"/>
+          <w:szCs w:val="24"/>
+        </w:rPr>
+        <w:lastRenderedPageBreak/>
+        <w:t>MachineLearningMastery.com, and others.  Overall, there is much more need for refinement that seems to be beyond my current abilities using RNNs.</w:t>
       </w:r>
     </w:p>
     <w:p>
@@ -5847,7 +5978,25 @@
           <w:sz w:val="24"/>
           <w:szCs w:val="24"/>
         </w:rPr>
-        <w:t xml:space="preserve">The problem of stock market prediction is one which continues to perplex many researchers every day.  The solution proposed in this report is not one that would solve this problem.  From the beginning of the report it attempts to break down the problem and get the data into a usable format.  That effort was not successful, and failed to provide an adequate solution or process.  The SVM could be developed more to provide a better accuracy, but in the opinion of the researcher it would still not provide an adequate answer to the problem, and it would be just another failed experiment in which to learn from. </w:t>
+        <w:t xml:space="preserve">The problem of stock market prediction is one which continues to perplex many researchers every day.  The solution proposed in this report is not one that would solve this problem.  From the beginning of the report it attempts to break down the problem and get the data into a usable format.  That effort was not </w:t>
+      </w:r>
+      <w:proofErr w:type="gramStart"/>
+      <w:r>
+        <w:rPr>
+          <w:rFonts w:cstheme="minorHAnsi"/>
+          <w:sz w:val="24"/>
+          <w:szCs w:val="24"/>
+        </w:rPr>
+        <w:t>successful, and</w:t>
+      </w:r>
+      <w:proofErr w:type="gramEnd"/>
+      <w:r>
+        <w:rPr>
+          <w:rFonts w:cstheme="minorHAnsi"/>
+          <w:sz w:val="24"/>
+          <w:szCs w:val="24"/>
+        </w:rPr>
+        <w:t xml:space="preserve"> failed to provide an adequate solution or process.  The SVM could be developed more to provide a better accuracy, but in the opinion of the researcher it would still not provide an adequate answer to the problem, and it would be just another failed experiment in which to learn from. </w:t>
       </w:r>
     </w:p>
     <w:p>
@@ -5891,7 +6040,16 @@
           <w:sz w:val="24"/>
           <w:szCs w:val="24"/>
         </w:rPr>
-        <w:t xml:space="preserve">The data pre-processing from what I have observed is the most difficult portion of any machine learning problem.  It needs to be done in a consistent and logical manner and comes with experience in how to process and divide the data.  More work needs to be done on the pre-processing of the data, which will allow the models to move forward in the analysis. </w:t>
+        <w:t xml:space="preserve">The data pre-processing from what I have observed is the most difficult portion of any machine learning problem.  It needs to be done in a consistent and logical manner and comes with experience in how to process </w:t>
+      </w:r>
+      <w:r>
+        <w:rPr>
+          <w:rFonts w:cstheme="minorHAnsi"/>
+          <w:sz w:val="24"/>
+          <w:szCs w:val="24"/>
+        </w:rPr>
+        <w:lastRenderedPageBreak/>
+        <w:t xml:space="preserve">and divide the data.  More work needs to be done on the pre-processing of the data, which will allow the models to move forward in the analysis. </w:t>
       </w:r>
     </w:p>
     <w:p>
@@ -6167,6 +6325,7 @@
           <w:sz w:val="24"/>
           <w:szCs w:val="24"/>
         </w:rPr>
+        <w:lastRenderedPageBreak/>
         <w:t xml:space="preserve">Resources: </w:t>
       </w:r>
     </w:p>
@@ -6224,7 +6383,7 @@
         </w:rPr>
         <w:t xml:space="preserve">[Online]. Available: </w:t>
       </w:r>
-      <w:hyperlink r:id="rId9" w:history="1">
+      <w:hyperlink r:id="rId10" w:history="1">
         <w:r>
           <w:rPr>
             <w:rStyle w:val="Hyperlink"/>
@@ -6295,7 +6454,7 @@
         </w:rPr>
         <w:t xml:space="preserve"> </w:t>
       </w:r>
-      <w:hyperlink r:id="rId10" w:history="1">
+      <w:hyperlink r:id="rId11" w:history="1">
         <w:r>
           <w:rPr>
             <w:rStyle w:val="Hyperlink"/>
@@ -6359,7 +6518,7 @@
         </w:rPr>
         <w:t xml:space="preserve"> [Online]. Available: </w:t>
       </w:r>
-      <w:hyperlink r:id="rId11" w:history="1">
+      <w:hyperlink r:id="rId12" w:history="1">
         <w:r>
           <w:rPr>
             <w:rStyle w:val="Hyperlink"/>
@@ -6448,7 +6607,7 @@
         </w:rPr>
         <w:t xml:space="preserve"> </w:t>
       </w:r>
-      <w:hyperlink r:id="rId12" w:history="1">
+      <w:hyperlink r:id="rId13" w:history="1">
         <w:r>
           <w:rPr>
             <w:rStyle w:val="Hyperlink"/>
@@ -6511,7 +6670,7 @@
         </w:rPr>
         <w:t xml:space="preserve"> [Online]. Available: </w:t>
       </w:r>
-      <w:hyperlink r:id="rId13" w:history="1">
+      <w:hyperlink r:id="rId14" w:history="1">
         <w:r>
           <w:rPr>
             <w:rStyle w:val="Hyperlink"/>
@@ -7416,4 +7575,16 @@
     </a:ext>
   </a:extLst>
 </a:theme>
+</file>
+
+<file path=customXml/item1.xml><?xml version="1.0" encoding="utf-8"?>
+<b:Sources xmlns:b="http://schemas.openxmlformats.org/officeDocument/2006/bibliography" xmlns="http://schemas.openxmlformats.org/officeDocument/2006/bibliography" SelectedStyle="\APASixthEditionOfficeOnline.xsl" StyleName="APA" Version="6"/>
+</file>
+
+<file path=customXml/itemProps1.xml><?xml version="1.0" encoding="utf-8"?>
+<ds:datastoreItem xmlns:ds="http://schemas.openxmlformats.org/officeDocument/2006/customXml" ds:itemID="{2FDF1E71-B73F-46FE-8B06-357B7BF5579A}">
+  <ds:schemaRefs>
+    <ds:schemaRef ds:uri="http://schemas.openxmlformats.org/officeDocument/2006/bibliography"/>
+  </ds:schemaRefs>
+</ds:datastoreItem>
 </file>
</xml_diff>